<commit_message>
Updated title and authors
</commit_message>
<xml_diff>
--- a/5_manuscript/manuscript.docx
+++ b/5_manuscript/manuscript.docx
@@ -7,85 +7,85 @@
         <w:pStyle w:val="Title"/>
       </w:pPr>
       <w:r>
-        <w:t xml:space="preserve">Change</w:t>
+        <w:t xml:space="preserve">Assessing</w:t>
       </w:r>
       <w:r>
         <w:t xml:space="preserve"> </w:t>
       </w:r>
       <w:r>
+        <w:t xml:space="preserve">methods</w:t>
+      </w:r>
+      <w:r>
+        <w:t xml:space="preserve"> </w:t>
+      </w:r>
+      <w:r>
+        <w:t xml:space="preserve">to</w:t>
+      </w:r>
+      <w:r>
+        <w:t xml:space="preserve"> </w:t>
+      </w:r>
+      <w:r>
+        <w:t xml:space="preserve">adjust</w:t>
+      </w:r>
+      <w:r>
+        <w:t xml:space="preserve"> </w:t>
+      </w:r>
+      <w:r>
+        <w:t xml:space="preserve">for</w:t>
+      </w:r>
+      <w:r>
+        <w:t xml:space="preserve"> </w:t>
+      </w:r>
+      <w:r>
+        <w:t xml:space="preserve">assay</w:t>
+      </w:r>
+      <w:r>
+        <w:t xml:space="preserve"> </w:t>
+      </w:r>
+      <w:r>
+        <w:t xml:space="preserve">differences</w:t>
+      </w:r>
+      <w:r>
+        <w:t xml:space="preserve"> </w:t>
+      </w:r>
+      <w:r>
+        <w:t xml:space="preserve">across</w:t>
+      </w:r>
+      <w:r>
+        <w:t xml:space="preserve"> </w:t>
+      </w:r>
+      <w:r>
+        <w:t xml:space="preserve">COVID-19</w:t>
+      </w:r>
+      <w:r>
+        <w:t xml:space="preserve"> </w:t>
+      </w:r>
+      <w:r>
+        <w:t xml:space="preserve">serological</w:t>
+      </w:r>
+      <w:r>
+        <w:t xml:space="preserve"> </w:t>
+      </w:r>
+      <w:r>
+        <w:t xml:space="preserve">surveillance</w:t>
+      </w:r>
+      <w:r>
+        <w:t xml:space="preserve"> </w:t>
+      </w:r>
+      <w:r>
+        <w:t xml:space="preserve">studies</w:t>
+      </w:r>
+      <w:r>
+        <w:t xml:space="preserve"> </w:t>
+      </w:r>
+      <w:r>
         <w:t xml:space="preserve">in</w:t>
       </w:r>
       <w:r>
         <w:t xml:space="preserve"> </w:t>
       </w:r>
       <w:r>
-        <w:t xml:space="preserve">hemoglobin</w:t>
-      </w:r>
-      <w:r>
-        <w:t xml:space="preserve"> </w:t>
-      </w:r>
-      <w:r>
-        <w:t xml:space="preserve">as</w:t>
-      </w:r>
-      <w:r>
-        <w:t xml:space="preserve"> </w:t>
-      </w:r>
-      <w:r>
-        <w:t xml:space="preserve">a</w:t>
-      </w:r>
-      <w:r>
-        <w:t xml:space="preserve"> </w:t>
-      </w:r>
-      <w:r>
-        <w:t xml:space="preserve">novel</w:t>
-      </w:r>
-      <w:r>
-        <w:t xml:space="preserve"> </w:t>
-      </w:r>
-      <w:r>
-        <w:t xml:space="preserve">marker</w:t>
-      </w:r>
-      <w:r>
-        <w:t xml:space="preserve"> </w:t>
-      </w:r>
-      <w:r>
-        <w:t xml:space="preserve">for</w:t>
-      </w:r>
-      <w:r>
-        <w:t xml:space="preserve"> </w:t>
-      </w:r>
-      <w:r>
-        <w:t xml:space="preserve">incident</w:t>
-      </w:r>
-      <w:r>
-        <w:t xml:space="preserve"> </w:t>
-      </w:r>
-      <w:r>
-        <w:t xml:space="preserve">iron</w:t>
-      </w:r>
-      <w:r>
-        <w:t xml:space="preserve"> </w:t>
-      </w:r>
-      <w:r>
-        <w:t xml:space="preserve">deficiency</w:t>
-      </w:r>
-      <w:r>
-        <w:t xml:space="preserve"> </w:t>
-      </w:r>
-      <w:r>
-        <w:t xml:space="preserve">in</w:t>
-      </w:r>
-      <w:r>
-        <w:t xml:space="preserve"> </w:t>
-      </w:r>
-      <w:r>
-        <w:t xml:space="preserve">blood</w:t>
-      </w:r>
-      <w:r>
-        <w:t xml:space="preserve"> </w:t>
-      </w:r>
-      <w:r>
-        <w:t xml:space="preserve">donors</w:t>
+        <w:t xml:space="preserve">Canada</w:t>
       </w:r>
     </w:p>
     <w:p>
@@ -93,8 +93,33 @@
         <w:pStyle w:val="FirstParagraph"/>
       </w:pPr>
       <w:r>
-        <w:t xml:space="preserve">W. Alton Russell</w:t>
-      </w:r>
+        <w:t xml:space="preserve">Jiacheng Chen</w:t>
+      </w:r>
+      <w:r>
+        <w:rPr>
+          <w:vertAlign w:val="superscript"/>
+        </w:rPr>
+        <w:t xml:space="preserve">1,2</w:t>
+      </w:r>
+      <w:r>
+        <w:t xml:space="preserve">, …, W. Alton Russell</w:t>
+      </w:r>
+      <w:r>
+        <w:rPr>
+          <w:vertAlign w:val="superscript"/>
+        </w:rPr>
+        <w:t xml:space="preserve">1,2</w:t>
+      </w:r>
+    </w:p>
+    <w:p>
+      <w:pPr>
+        <w:pStyle w:val="BodyText"/>
+      </w:pPr>
+    </w:p>
+    <w:p>
+      <w:pPr>
+        <w:pStyle w:val="BodyText"/>
+      </w:pPr>
       <w:r>
         <w:rPr>
           <w:vertAlign w:val="superscript"/>
@@ -102,13 +127,8 @@
         <w:t xml:space="preserve">1</w:t>
       </w:r>
       <w:r>
-        <w:t xml:space="preserve">, others</w:t>
-      </w:r>
-    </w:p>
-    <w:p>
-      <w:pPr>
-        <w:pStyle w:val="BodyText"/>
-      </w:pPr>
+        <w:t xml:space="preserve">School of Population and Global Health, McGill University, Montreal, Canada</w:t>
+      </w:r>
     </w:p>
     <w:p>
       <w:pPr>
@@ -118,10 +138,10 @@
         <w:rPr>
           <w:vertAlign w:val="superscript"/>
         </w:rPr>
-        <w:t xml:space="preserve">1</w:t>
-      </w:r>
-      <w:r>
-        <w:t xml:space="preserve">School of Population and Global Health, McGill University, Montreal, Canada</w:t>
+        <w:t xml:space="preserve">2</w:t>
+      </w:r>
+      <w:r>
+        <w:t xml:space="preserve">COVID-19 Immunity Task Force</w:t>
       </w:r>
     </w:p>
     <w:p>
@@ -1249,7 +1269,6 @@
         <w:tblStyle w:val="Table"/>
         <w:tblW w:type="pct" w:w="5000"/>
         <w:tblLook w:firstRow="0" w:lastRow="0" w:firstColumn="0" w:lastColumn="0" w:noHBand="0" w:noVBand="0" w:val="0000"/>
-        <w:jc w:val="start"/>
       </w:tblPr>
       <w:tblGrid>
         <w:gridCol w:w="7920"/>
@@ -1260,6 +1279,7 @@
           <w:bookmarkStart w:id="36" w:name="fig-sample"/>
           <w:p>
             <w:pPr>
+              <w:pStyle w:val="Figure"/>
               <w:jc w:val="center"/>
             </w:pPr>
             <w:r>

</xml_diff>

<commit_message>
Updated methods section, still a plan
</commit_message>
<xml_diff>
--- a/5_manuscript/manuscript.docx
+++ b/5_manuscript/manuscript.docx
@@ -360,12 +360,68 @@
       </w:r>
     </w:p>
     <w:p>
+      <w:pPr>
+        <w:pStyle w:val="BodyText"/>
+      </w:pPr>
+      <w:r>
+        <w:t xml:space="preserve">The Covid-19 pandemic overview, global and what it looks like in Canada.</w:t>
+      </w:r>
+    </w:p>
+    <w:p>
+      <w:pPr>
+        <w:pStyle w:val="BodyText"/>
+      </w:pPr>
+      <w:r>
+        <w:t xml:space="preserve">Serosurveillance programs in Canada, and its importance</w:t>
+      </w:r>
+    </w:p>
+    <w:p>
+      <w:pPr>
+        <w:pStyle w:val="BodyText"/>
+      </w:pPr>
+      <w:r>
+        <w:t xml:space="preserve">Two types of antibodies to be detected by assays: Anti-S and Anti-N. Why we treated them differently in data analysis. Quantitative and qualitative test results.</w:t>
+      </w:r>
+    </w:p>
+    <w:p>
+      <w:pPr>
+        <w:pStyle w:val="BodyText"/>
+      </w:pPr>
+      <w:r>
+        <w:t xml:space="preserve">anti-S (humoral response to infection or vaccination) and anti-N (marker of natural infection)</w:t>
+      </w:r>
+    </w:p>
+    <w:p>
+      <w:pPr>
+        <w:pStyle w:val="BodyText"/>
+      </w:pPr>
+      <w:r>
+        <w:t xml:space="preserve">Waning of immunity against SARS-COV-2 after infection and immunization, indicated by decreasing blood Ab level overtime.</w:t>
+      </w:r>
+    </w:p>
+    <w:p>
+      <w:pPr>
+        <w:pStyle w:val="BodyText"/>
+      </w:pPr>
+      <w:r>
+        <w:t xml:space="preserve">[insert the figure of declining Ab with re-activation of immunization]</w:t>
+      </w:r>
+    </w:p>
+    <w:p>
+      <w:pPr>
+        <w:pStyle w:val="BodyText"/>
+      </w:pPr>
+      <w:r>
+        <w:t xml:space="preserve">Seropravalence and attack rate, why we need to employ RG equation or Bayesian model to estimated seropravalence, and why we also need models to adjust for waning immunity.</w:t>
+      </w:r>
+    </w:p>
+    <w:p>
       <w:r>
         <w:br w:type="page"/>
       </w:r>
     </w:p>
     <w:bookmarkEnd w:id="21"/>
-    <w:bookmarkStart w:id="23" w:name="methods"/>
+    <w:bookmarkStart w:id="25" w:name="methods"/>
     <w:p>
       <w:pPr>
         <w:pStyle w:val="Heading1"/>
@@ -374,13 +430,62 @@
         <w:t xml:space="preserve">Methods</w:t>
       </w:r>
     </w:p>
-    <w:bookmarkStart w:id="22" w:name="subsection"/>
+    <w:p>
+      <w:pPr>
+        <w:pStyle w:val="FirstParagraph"/>
+      </w:pPr>
+      <w:r>
+        <w:rPr>
+          <w:bCs/>
+          <w:b/>
+        </w:rPr>
+        <w:t xml:space="preserve">Notes</w:t>
+      </w:r>
+      <w:r>
+        <w:t xml:space="preserve">: Unlike the DBS vs VBS manuscript, the methods section of this project is mostly</w:t>
+      </w:r>
+      <w:r>
+        <w:t xml:space="preserve"> </w:t>
+      </w:r>
+      <w:r>
+        <w:rPr>
+          <w:u w:val="single"/>
+        </w:rPr>
+        <w:t xml:space="preserve">unfinished</w:t>
+      </w:r>
+      <w:r>
+        <w:t xml:space="preserve">. This section only shows the plan and the flow chart of the project in general, while the details of it needs constantly updating and polishing overtime, as the project goes. The potential obstacles were listed below:</w:t>
+      </w:r>
+    </w:p>
+    <w:p>
+      <w:pPr>
+        <w:numPr>
+          <w:ilvl w:val="0"/>
+          <w:numId w:val="1001"/>
+        </w:numPr>
+      </w:pPr>
+      <w:r>
+        <w:t xml:space="preserve">AB Antenatal Data has not arrived yet.</w:t>
+      </w:r>
+    </w:p>
+    <w:p>
+      <w:pPr>
+        <w:numPr>
+          <w:ilvl w:val="0"/>
+          <w:numId w:val="1001"/>
+        </w:numPr>
+      </w:pPr>
+      <w:r>
+        <w:t xml:space="preserve">In AB Outpatient Lab Data, they changed the assay (Diasorin S –&gt; Abbott S) in the midway, this would affect the validity of analysis based on quantitative test results, as the results from different assay are not directly comparable.</w:t>
+      </w:r>
+    </w:p>
+    <w:bookmarkStart w:id="22" w:name="dataset"/>
     <w:p>
       <w:pPr>
         <w:pStyle w:val="Heading2"/>
       </w:pPr>
       <w:r>
-        <w:t xml:space="preserve">Subsection</w:t>
+        <w:t xml:space="preserve">Dataset</w:t>
       </w:r>
     </w:p>
     <w:p>
@@ -388,6 +493,253 @@
         <w:pStyle w:val="FirstParagraph"/>
       </w:pPr>
       <w:r>
+        <w:t xml:space="preserve">To estimate the SARS-CoV-2 seroprevalence and attack rate in Alberta, we used data from the Alberta Outpatient Lab (APL), Alberta Antenatal Testing, and Canadian Blood Services (CBS) datasets. CBS has tested &gt;450,000 blood donations for both SARS-CoV-2 anti-S and anti-N levels since March 2020. Data include donor’s sex, self-reported race/ethnicity, and age. From their address, neighborhood material/social deprivation and urban/rural indicator have been derived. This analysis uses donations tested in Alberta (N=XX) only.</w:t>
+      </w:r>
+    </w:p>
+    <w:p>
+      <w:pPr>
+        <w:pStyle w:val="BodyText"/>
+      </w:pPr>
+      <w:r>
+        <w:t xml:space="preserve">Alberta Health Services (AHS) tested &gt;160,000 Albertan outpatient labs (APL) and &gt;6,000 antenatal blood draws for anti-N and anti-S antibodies from June 2020 until December 2021. These data contain all the same variables as the blood donors except for race/ethnicity. Besides of serology test results and demographic data, CBS has linked the administrative data for the Alberta cohort (</w:t>
+      </w:r>
+      <w:r>
+        <w:rPr>
+          <w:bCs/>
+          <w:b/>
+        </w:rPr>
+        <w:t xml:space="preserve">is the linkage finished?</w:t>
+      </w:r>
+      <w:r>
+        <w:t xml:space="preserve">), which provided additional information on their hospitalizations, clinic visits, diagnoses, COVID vaccinations, and long-term disability claims. Similarly, AHS has completed a linkage in the Albertan outpatient lab (APL) data and Alberta Antenatal Blood Test data. We did not conduct analysis using a merged data, but instead, we conducted analysis separately for each data and presented the results in a unified graph (</w:t>
+      </w:r>
+      <w:r>
+        <w:rPr>
+          <w:bCs/>
+          <w:b/>
+        </w:rPr>
+        <w:t xml:space="preserve">Fig</w:t>
+      </w:r>
+      <w:r>
+        <w:t xml:space="preserve">. Y).</w:t>
+      </w:r>
+      <w:r>
+        <w:t xml:space="preserve"> </w:t>
+      </w:r>
+      <w:r>
+        <w:rPr>
+          <w:bCs/>
+          <w:b/>
+        </w:rPr>
+        <w:t xml:space="preserve">Table.X</w:t>
+      </w:r>
+      <w:r>
+        <w:t xml:space="preserve"> </w:t>
+      </w:r>
+      <w:r>
+        <w:t xml:space="preserve">below sumarrized the differences among three data utilized in the study. For more detail, see</w:t>
+      </w:r>
+      <w:r>
+        <w:t xml:space="preserve"> </w:t>
+      </w:r>
+      <w:r>
+        <w:rPr>
+          <w:bCs/>
+          <w:b/>
+        </w:rPr>
+        <w:t xml:space="preserve">Table. Z</w:t>
+      </w:r>
+      <w:r>
+        <w:t xml:space="preserve"> </w:t>
+      </w:r>
+      <w:r>
+        <w:t xml:space="preserve">in the result section.</w:t>
+      </w:r>
+    </w:p>
+    <w:p>
+      <w:pPr>
+        <w:pStyle w:val="BodyText"/>
+      </w:pPr>
+      <w:r>
+        <w:rPr>
+          <w:bCs/>
+          <w:b/>
+        </w:rPr>
+        <w:t xml:space="preserve">Table.X</w:t>
+      </w:r>
+      <w:r>
+        <w:t xml:space="preserve"> </w:t>
+      </w:r>
+      <w:r>
+        <w:t xml:space="preserve">Summary of difference among serosurveillance datasets from CBS and AHS</w:t>
+      </w:r>
+    </w:p>
+    <w:p>
+      <w:pPr>
+        <w:pStyle w:val="BodyText"/>
+      </w:pPr>
+      <w:r>
+        <w:t xml:space="preserve">[insert a table here]</w:t>
+      </w:r>
+    </w:p>
+    <w:bookmarkEnd w:id="22"/>
+    <w:bookmarkStart w:id="23" w:name="seroprevalence-and-attack-rate"/>
+    <w:p>
+      <w:pPr>
+        <w:pStyle w:val="Heading2"/>
+      </w:pPr>
+      <w:r>
+        <w:rPr>
+          <w:bCs/>
+          <w:b/>
+        </w:rPr>
+        <w:t xml:space="preserve">Seroprevalence and attack rate</w:t>
+      </w:r>
+    </w:p>
+    <w:p>
+      <w:pPr>
+        <w:pStyle w:val="FirstParagraph"/>
+      </w:pPr>
+      <w:r>
+        <w:t xml:space="preserve">To evaluate the severity of Covid-19 pandemic overtime in Alberta province, first we calculated the anti-N assay test positivity. Then, to bridge the gap between test positivity and population-level seroprevalence, we employed the Rogen-Gladen (RG) equation and Bayesian models. Following seroprevalence estimation, we further estimated the attack rate while adjusting for waning immunity. These estimations are dessignated to answer what proportion of the Alberta population that has been infected by SARS-CoV-2. We presented both seroprevalence and attack rate in a unified graph (</w:t>
+      </w:r>
+      <w:r>
+        <w:rPr>
+          <w:bCs/>
+          <w:b/>
+        </w:rPr>
+        <w:t xml:space="preserve">Fig</w:t>
+      </w:r>
+      <w:r>
+        <w:t xml:space="preserve">. X), displaying changes over time on a four-month scale.</w:t>
+      </w:r>
+    </w:p>
+    <w:bookmarkEnd w:id="23"/>
+    <w:bookmarkStart w:id="24" w:name="proportion-sufficiently-protected"/>
+    <w:p>
+      <w:pPr>
+        <w:pStyle w:val="Heading2"/>
+      </w:pPr>
+      <w:r>
+        <w:rPr>
+          <w:bCs/>
+          <w:b/>
+        </w:rPr>
+        <w:t xml:space="preserve">Proportion sufficiently protected:</w:t>
+      </w:r>
+    </w:p>
+    <w:p>
+      <w:pPr>
+        <w:pStyle w:val="FirstParagraph"/>
+      </w:pPr>
+      <w:r>
+        <w:t xml:space="preserve">In evaluating whether participants possess immunity levels sufficient to shield them from future infections, from either vaccination or infection, we applied an age- and sex-adjusted threshold of protection to the quantitative Anti-S assay results. The threshold is cited from a valid source [source of threshold], indicating sufficient immunity against future SARS-CoV-2 infection. We also presented the fluctuation of the proportion sufficiently protected over time in another figure (</w:t>
+      </w:r>
+      <w:r>
+        <w:rPr>
+          <w:bCs/>
+          <w:b/>
+        </w:rPr>
+        <w:t xml:space="preserve">Fig.</w:t>
+      </w:r>
+      <w:r>
+        <w:t xml:space="preserve"> </w:t>
+      </w:r>
+      <w:r>
+        <w:t xml:space="preserve">Z), and we conducted sensitivity analyses in which we compare alternative threshold levels. The details of the project flowchart is presented in the</w:t>
+      </w:r>
+      <w:r>
+        <w:t xml:space="preserve"> </w:t>
+      </w:r>
+      <w:r>
+        <w:rPr>
+          <w:bCs/>
+          <w:b/>
+        </w:rPr>
+        <w:t xml:space="preserve">Fig</w:t>
+      </w:r>
+      <w:r>
+        <w:t xml:space="preserve">. Y below.</w:t>
+      </w:r>
+    </w:p>
+    <w:p>
+      <w:pPr>
+        <w:pStyle w:val="BodyText"/>
+      </w:pPr>
+      <w:r>
+        <w:t xml:space="preserve">Fig.Y Project Flowchart</w:t>
+      </w:r>
+    </w:p>
+    <w:p>
+      <w:pPr>
+        <w:pStyle w:val="BodyText"/>
+      </w:pPr>
+      <w:r>
+        <w:t xml:space="preserve">[Insert the flowchart here]</w:t>
+      </w:r>
+    </w:p>
+    <w:p>
+      <w:pPr>
+        <w:pStyle w:val="BodyText"/>
+      </w:pPr>
+    </w:p>
+    <w:bookmarkEnd w:id="24"/>
+    <w:bookmarkEnd w:id="25"/>
+    <w:bookmarkStart w:id="26" w:name="results"/>
+    <w:p>
+      <w:pPr>
+        <w:pStyle w:val="Heading1"/>
+      </w:pPr>
+      <w:r>
+        <w:t xml:space="preserve">Results</w:t>
+      </w:r>
+    </w:p>
+    <w:p>
+      <w:pPr>
+        <w:pStyle w:val="FirstParagraph"/>
+      </w:pPr>
+      <w:r>
+        <w:rPr>
+          <w:bCs/>
+          <w:b/>
+        </w:rPr>
+        <w:t xml:space="preserve">Table.Z</w:t>
+      </w:r>
+      <w:r>
+        <w:t xml:space="preserve"> </w:t>
+      </w:r>
+      <w:r>
+        <w:t xml:space="preserve">Difference among serosurveillance datasets from CBS and AHS</w:t>
+      </w:r>
+    </w:p>
+    <w:p>
+      <w:pPr>
+        <w:pStyle w:val="BodyText"/>
+      </w:pPr>
+      <w:r>
+        <w:t xml:space="preserve">ANOVA test, p-values…</w:t>
+      </w:r>
+    </w:p>
+    <w:p>
+      <w:pPr>
+        <w:pStyle w:val="BodyText"/>
+      </w:pPr>
+    </w:p>
+    <w:bookmarkEnd w:id="26"/>
+    <w:bookmarkStart w:id="27" w:name="discussion"/>
+    <w:p>
+      <w:pPr>
+        <w:pStyle w:val="Heading1"/>
+      </w:pPr>
+      <w:r>
+        <w:t xml:space="preserve">Discussion</w:t>
+      </w:r>
+    </w:p>
+    <w:p>
+      <w:pPr>
+        <w:pStyle w:val="FirstParagraph"/>
+      </w:pPr>
+      <w:r>
         <w:t xml:space="preserve">A</w:t>
       </w:r>
     </w:p>
@@ -396,60 +748,13 @@
         <w:pStyle w:val="BodyText"/>
       </w:pPr>
     </w:p>
-    <w:bookmarkEnd w:id="22"/>
-    <w:bookmarkEnd w:id="23"/>
-    <w:bookmarkStart w:id="24" w:name="results"/>
-    <w:p>
-      <w:pPr>
-        <w:pStyle w:val="Heading1"/>
-      </w:pPr>
-      <w:r>
-        <w:t xml:space="preserve">Results</w:t>
-      </w:r>
-    </w:p>
-    <w:p>
-      <w:pPr>
-        <w:pStyle w:val="FirstParagraph"/>
-      </w:pPr>
-      <w:r>
-        <w:t xml:space="preserve">A</w:t>
-      </w:r>
-    </w:p>
-    <w:p>
-      <w:pPr>
-        <w:pStyle w:val="BodyText"/>
-      </w:pPr>
-    </w:p>
-    <w:bookmarkEnd w:id="24"/>
-    <w:bookmarkStart w:id="25" w:name="discussion"/>
-    <w:p>
-      <w:pPr>
-        <w:pStyle w:val="Heading1"/>
-      </w:pPr>
-      <w:r>
-        <w:t xml:space="preserve">Discussion</w:t>
-      </w:r>
-    </w:p>
-    <w:p>
-      <w:pPr>
-        <w:pStyle w:val="FirstParagraph"/>
-      </w:pPr>
-      <w:r>
-        <w:t xml:space="preserve">A</w:t>
-      </w:r>
-    </w:p>
-    <w:p>
-      <w:pPr>
-        <w:pStyle w:val="BodyText"/>
-      </w:pPr>
-    </w:p>
     <w:p>
       <w:r>
         <w:br w:type="page"/>
       </w:r>
     </w:p>
-    <w:bookmarkEnd w:id="25"/>
-    <w:bookmarkStart w:id="26" w:name="declarations"/>
+    <w:bookmarkEnd w:id="27"/>
+    <w:bookmarkStart w:id="28" w:name="declarations"/>
     <w:p>
       <w:pPr>
         <w:pStyle w:val="Heading1"/>
@@ -565,8 +870,8 @@
         <w:br w:type="page"/>
       </w:r>
     </w:p>
-    <w:bookmarkEnd w:id="26"/>
-    <w:bookmarkStart w:id="30" w:name="references"/>
+    <w:bookmarkEnd w:id="28"/>
+    <w:bookmarkStart w:id="32" w:name="references"/>
     <w:p>
       <w:pPr>
         <w:pStyle w:val="Heading1"/>
@@ -575,8 +880,8 @@
         <w:t xml:space="preserve">References</w:t>
       </w:r>
     </w:p>
-    <w:bookmarkStart w:id="29" w:name="refs"/>
-    <w:bookmarkStart w:id="28" w:name="ref-Langham2018a"/>
+    <w:bookmarkStart w:id="31" w:name="refs"/>
+    <w:bookmarkStart w:id="30" w:name="ref-Langham2018a"/>
     <w:p>
       <w:pPr>
         <w:pStyle w:val="Bibliography"/>
@@ -615,7 +920,7 @@
       <w:r>
         <w:t xml:space="preserve">. 2018;21(4):407-415. doi:</w:t>
       </w:r>
-      <w:hyperlink r:id="rId27">
+      <w:hyperlink r:id="rId29">
         <w:r>
           <w:rPr>
             <w:rStyle w:val="Hyperlink"/>
@@ -624,15 +929,15 @@
         </w:r>
       </w:hyperlink>
     </w:p>
-    <w:bookmarkEnd w:id="28"/>
-    <w:bookmarkEnd w:id="29"/>
+    <w:bookmarkEnd w:id="30"/>
+    <w:bookmarkEnd w:id="31"/>
     <w:p>
       <w:r>
         <w:br w:type="page"/>
       </w:r>
     </w:p>
-    <w:bookmarkEnd w:id="30"/>
-    <w:bookmarkStart w:id="32" w:name="tables"/>
+    <w:bookmarkEnd w:id="32"/>
+    <w:bookmarkStart w:id="34" w:name="tables"/>
     <w:p>
       <w:pPr>
         <w:pStyle w:val="Heading1"/>
@@ -641,7 +946,7 @@
         <w:t xml:space="preserve">Tables</w:t>
       </w:r>
     </w:p>
-    <w:bookmarkStart w:id="31" w:name="thm-sample"/>
+    <w:bookmarkStart w:id="33" w:name="thm-sample"/>
     <w:p>
       <w:pPr>
         <w:pStyle w:val="FirstParagraph"/>
@@ -1248,14 +1553,14 @@
         </w:tc>
       </w:tr>
     </w:tbl>
-    <w:bookmarkEnd w:id="31"/>
+    <w:bookmarkEnd w:id="33"/>
     <w:p>
       <w:r>
         <w:br w:type="page"/>
       </w:r>
     </w:p>
-    <w:bookmarkEnd w:id="32"/>
-    <w:bookmarkStart w:id="37" w:name="figures"/>
+    <w:bookmarkEnd w:id="34"/>
+    <w:bookmarkStart w:id="39" w:name="figures"/>
     <w:p>
       <w:pPr>
         <w:pStyle w:val="Heading1"/>
@@ -1269,6 +1574,7 @@
         <w:tblStyle w:val="Table"/>
         <w:tblW w:type="pct" w:w="5000"/>
         <w:tblLook w:firstRow="0" w:lastRow="0" w:firstColumn="0" w:lastColumn="0" w:noHBand="0" w:noVBand="0" w:val="0000"/>
+        <w:jc w:val="start"/>
       </w:tblPr>
       <w:tblGrid>
         <w:gridCol w:w="7920"/>
@@ -1276,10 +1582,9 @@
       <w:tr>
         <w:tc>
           <w:tcPr/>
-          <w:bookmarkStart w:id="36" w:name="fig-sample"/>
+          <w:bookmarkStart w:id="38" w:name="fig-sample"/>
           <w:p>
             <w:pPr>
-              <w:pStyle w:val="Figure"/>
               <w:jc w:val="center"/>
             </w:pPr>
             <w:r>
@@ -1287,18 +1592,18 @@
                 <wp:inline>
                   <wp:extent cx="4587290" cy="917458"/>
                   <wp:effectExtent b="0" l="0" r="0" t="0"/>
-                  <wp:docPr descr="" title="" id="34" name="Picture"/>
+                  <wp:docPr descr="" title="" id="36" name="Picture"/>
                   <a:graphic>
                     <a:graphicData uri="http://schemas.openxmlformats.org/drawingml/2006/picture">
                       <pic:pic>
                         <pic:nvPicPr>
-                          <pic:cNvPr descr="../4_output/figs/figure.png" id="35" name="Picture"/>
+                          <pic:cNvPr descr="../4_output/figs/figure.png" id="37" name="Picture"/>
                           <pic:cNvPicPr>
                             <a:picLocks noChangeArrowheads="1" noChangeAspect="1"/>
                           </pic:cNvPicPr>
                         </pic:nvPicPr>
                         <pic:blipFill>
-                          <a:blip r:embed="rId33"/>
+                          <a:blip r:embed="rId35"/>
                           <a:stretch>
                             <a:fillRect/>
                           </a:stretch>
@@ -1345,7 +1650,7 @@
               <w:t xml:space="preserve"> 1: Figure caption here.</w:t>
             </w:r>
           </w:p>
-          <w:bookmarkEnd w:id="36"/>
+          <w:bookmarkEnd w:id="38"/>
         </w:tc>
       </w:tr>
     </w:tbl>
@@ -1354,8 +1659,8 @@
         <w:br w:type="page"/>
       </w:r>
     </w:p>
-    <w:bookmarkEnd w:id="37"/>
-    <w:bookmarkStart w:id="38" w:name="supplemental-materials"/>
+    <w:bookmarkEnd w:id="39"/>
+    <w:bookmarkStart w:id="40" w:name="supplemental-materials"/>
     <w:p>
       <w:pPr>
         <w:pStyle w:val="Heading1"/>
@@ -1369,8 +1674,8 @@
         <w:pStyle w:val="FirstParagraph"/>
       </w:pPr>
     </w:p>
-    <w:bookmarkEnd w:id="38"/>
-    <w:bookmarkStart w:id="39" w:name="a.-supplement-section"/>
+    <w:bookmarkEnd w:id="40"/>
+    <w:bookmarkStart w:id="41" w:name="a.-supplement-section"/>
     <w:p>
       <w:pPr>
         <w:pStyle w:val="Heading1"/>
@@ -1384,8 +1689,8 @@
         <w:br w:type="page"/>
       </w:r>
     </w:p>
-    <w:bookmarkEnd w:id="39"/>
-    <w:bookmarkStart w:id="41" w:name="supplemental-tables"/>
+    <w:bookmarkEnd w:id="41"/>
+    <w:bookmarkStart w:id="43" w:name="supplemental-tables"/>
     <w:p>
       <w:pPr>
         <w:pStyle w:val="Heading1"/>
@@ -1394,7 +1699,7 @@
         <w:t xml:space="preserve">Supplemental tables</w:t>
       </w:r>
     </w:p>
-    <w:bookmarkStart w:id="40" w:name="cor-sample"/>
+    <w:bookmarkStart w:id="42" w:name="cor-sample"/>
     <w:p>
       <w:pPr>
         <w:pStyle w:val="FirstParagraph"/>
@@ -2001,14 +2306,14 @@
         </w:tc>
       </w:tr>
     </w:tbl>
-    <w:bookmarkEnd w:id="40"/>
+    <w:bookmarkEnd w:id="42"/>
     <w:p>
       <w:r>
         <w:br w:type="page"/>
       </w:r>
     </w:p>
-    <w:bookmarkEnd w:id="41"/>
-    <w:bookmarkStart w:id="45" w:name="supplemental-figures"/>
+    <w:bookmarkEnd w:id="43"/>
+    <w:bookmarkStart w:id="47" w:name="supplemental-figures"/>
     <w:p>
       <w:pPr>
         <w:pStyle w:val="Heading1"/>
@@ -2017,7 +2322,7 @@
         <w:t xml:space="preserve">Supplemental figures</w:t>
       </w:r>
     </w:p>
-    <w:bookmarkStart w:id="44" w:name="lem-sample"/>
+    <w:bookmarkStart w:id="46" w:name="lem-sample"/>
     <w:p>
       <w:pPr>
         <w:pStyle w:val="FirstParagraph"/>
@@ -2049,18 +2354,18 @@
           <wp:inline>
             <wp:extent cx="4587290" cy="917458"/>
             <wp:effectExtent b="0" l="0" r="0" t="0"/>
-            <wp:docPr descr="" title="" id="42" name="Picture"/>
+            <wp:docPr descr="" title="" id="44" name="Picture"/>
             <a:graphic>
               <a:graphicData uri="http://schemas.openxmlformats.org/drawingml/2006/picture">
                 <pic:pic>
                   <pic:nvPicPr>
-                    <pic:cNvPr descr="../4_output/figs/figure.png" id="43" name="Picture"/>
+                    <pic:cNvPr descr="../4_output/figs/figure.png" id="45" name="Picture"/>
                     <pic:cNvPicPr>
                       <a:picLocks noChangeArrowheads="1" noChangeAspect="1"/>
                     </pic:cNvPicPr>
                   </pic:nvPicPr>
                   <pic:blipFill>
-                    <a:blip r:embed="rId33"/>
+                    <a:blip r:embed="rId35"/>
                     <a:stretch>
                       <a:fillRect/>
                     </a:stretch>
@@ -2087,8 +2392,8 @@
         </w:drawing>
       </w:r>
     </w:p>
-    <w:bookmarkEnd w:id="44"/>
-    <w:bookmarkEnd w:id="45"/>
+    <w:bookmarkEnd w:id="46"/>
+    <w:bookmarkEnd w:id="47"/>
     <w:sectPr>
       <w:footerReference r:id="rId9" w:type="default"/>
       <w:pgSz w:h="15840" w:w="12240"/>
@@ -2825,6 +3130,82 @@
       </w:pPr>
     </w:lvl>
   </w:abstractNum>
+  <w:abstractNum w:abstractNumId="991">
+    <w:nsid w:val="A991"/>
+    <w:multiLevelType w:val="multilevel"/>
+    <w:lvl w:ilvl="0">
+      <w:numFmt w:val="bullet"/>
+      <w:lvlText w:val="•"/>
+      <w:lvlJc w:val="left"/>
+      <w:pPr>
+        <w:ind w:left="720" w:hanging="480"/>
+      </w:pPr>
+    </w:lvl>
+    <w:lvl w:ilvl="1">
+      <w:numFmt w:val="bullet"/>
+      <w:lvlText w:val="–"/>
+      <w:lvlJc w:val="left"/>
+      <w:pPr>
+        <w:ind w:left="1440" w:hanging="480"/>
+      </w:pPr>
+    </w:lvl>
+    <w:lvl w:ilvl="2">
+      <w:numFmt w:val="bullet"/>
+      <w:lvlText w:val="•"/>
+      <w:lvlJc w:val="left"/>
+      <w:pPr>
+        <w:ind w:left="2160" w:hanging="480"/>
+      </w:pPr>
+    </w:lvl>
+    <w:lvl w:ilvl="3">
+      <w:numFmt w:val="bullet"/>
+      <w:lvlText w:val="–"/>
+      <w:lvlJc w:val="left"/>
+      <w:pPr>
+        <w:ind w:left="2880" w:hanging="480"/>
+      </w:pPr>
+    </w:lvl>
+    <w:lvl w:ilvl="4">
+      <w:numFmt w:val="bullet"/>
+      <w:lvlText w:val="•"/>
+      <w:lvlJc w:val="left"/>
+      <w:pPr>
+        <w:ind w:left="3600" w:hanging="480"/>
+      </w:pPr>
+    </w:lvl>
+    <w:lvl w:ilvl="5">
+      <w:numFmt w:val="bullet"/>
+      <w:lvlText w:val="–"/>
+      <w:lvlJc w:val="left"/>
+      <w:pPr>
+        <w:ind w:left="4320" w:hanging="480"/>
+      </w:pPr>
+    </w:lvl>
+    <w:lvl w:ilvl="6">
+      <w:numFmt w:val="bullet"/>
+      <w:lvlText w:val="•"/>
+      <w:lvlJc w:val="left"/>
+      <w:pPr>
+        <w:ind w:left="5040" w:hanging="480"/>
+      </w:pPr>
+    </w:lvl>
+    <w:lvl w:ilvl="7">
+      <w:numFmt w:val="bullet"/>
+      <w:lvlText w:val="–"/>
+      <w:lvlJc w:val="left"/>
+      <w:pPr>
+        <w:ind w:left="5760" w:hanging="480"/>
+      </w:pPr>
+    </w:lvl>
+    <w:lvl w:ilvl="8">
+      <w:numFmt w:val="bullet"/>
+      <w:lvlText w:val="•"/>
+      <w:lvlJc w:val="left"/>
+      <w:pPr>
+        <w:ind w:left="6480" w:hanging="480"/>
+      </w:pPr>
+    </w:lvl>
+  </w:abstractNum>
   <w:num w16cid:durableId="2118212209" w:numId="1">
     <w:abstractNumId w:val="10"/>
   </w:num>
@@ -2989,6 +3370,9 @@
   </w:num>
   <w:num w:numId="1000">
     <w:abstractNumId w:val="990"/>
+  </w:num>
+  <w:num w:numId="1001">
+    <w:abstractNumId w:val="991"/>
   </w:num>
 </w:numbering>
 </file>

</xml_diff>

<commit_message>
Update the methods section
</commit_message>
<xml_diff>
--- a/5_manuscript/manuscript.docx
+++ b/5_manuscript/manuscript.docx
@@ -465,7 +465,7 @@
         </w:numPr>
       </w:pPr>
       <w:r>
-        <w:t xml:space="preserve">AB Antenatal Data has not arrived yet.</w:t>
+        <w:t xml:space="preserve">APL assay data before the Omicron wave was mostly missing, Carmen said they have already approved the data access but the data is still on its way.</w:t>
       </w:r>
     </w:p>
     <w:p>
@@ -476,7 +476,7 @@
         </w:numPr>
       </w:pPr>
       <w:r>
-        <w:t xml:space="preserve">In AB Outpatient Lab Data, they changed the assay (Diasorin S –&gt; Abbott S) in the midway, this would affect the validity of analysis based on quantitative test results, as the results from different assay are not directly comparable.</w:t>
+        <w:t xml:space="preserve">In AB Outpatient Lab Data, they changed the assay (Diasorin S –&gt; Abbott S) in the midway, this would affect the validity of analysis based on quantitative test results, as the results from different assay are not directly comparable. Hopefully this can be clarified in the updated version of the dataset.</w:t>
       </w:r>
     </w:p>
     <w:bookmarkStart w:id="22" w:name="dataset"/>
@@ -493,7 +493,7 @@
         <w:pStyle w:val="FirstParagraph"/>
       </w:pPr>
       <w:r>
-        <w:t xml:space="preserve">To estimate the SARS-CoV-2 seroprevalence and attack rate in Alberta, we used data from the Alberta Outpatient Lab (APL), Alberta Antenatal Testing, and Canadian Blood Services (CBS) datasets. CBS has tested &gt;450,000 blood donations for both SARS-CoV-2 anti-S and anti-N levels since March 2020. Data include donor’s sex, self-reported race/ethnicity, and age. From their address, neighborhood material/social deprivation and urban/rural indicator have been derived. This analysis uses donations tested in Alberta (N=XX) only.</w:t>
+        <w:t xml:space="preserve">To estimate the SARS-CoV-2 seroprevalence and attack rate in Alberta, we used data from the Alberta Outpatient Lab (APL), Canadian Blood Services (CBS) and Canadian Partnership for Tomorrow’s Health (CANPATH). Alberta Health Services (AHS) tested &gt;160,000 APL blood draws for SARS-CoV-2 anti-N and anti-S antibodies from June 2020 until December 2021. CBS has tested &gt;450,000 blood donations for both antibodies levels since March 2020. CANPATH has provided data with sample size &gt; XX. Besides of assay results, all three datasets include demographic variables such as donor’s sex, self-reported race/ethnicity, and age. From their address, neighborhood material/social deprivation and urban/rural indicator have been derived.</w:t>
       </w:r>
     </w:p>
     <w:p>
@@ -501,17 +501,15 @@
         <w:pStyle w:val="BodyText"/>
       </w:pPr>
       <w:r>
-        <w:t xml:space="preserve">Alberta Health Services (AHS) tested &gt;160,000 Albertan outpatient labs (APL) and &gt;6,000 antenatal blood draws for anti-N and anti-S antibodies from June 2020 until December 2021. These data contain all the same variables as the blood donors except for race/ethnicity. Besides of serology test results and demographic data, CBS has linked the administrative data for the Alberta cohort (</w:t>
-      </w:r>
-      <w:r>
-        <w:rPr>
-          <w:bCs/>
-          <w:b/>
-        </w:rPr>
-        <w:t xml:space="preserve">is the linkage finished?</w:t>
-      </w:r>
-      <w:r>
-        <w:t xml:space="preserve">), which provided additional information on their hospitalizations, clinic visits, diagnoses, COVID vaccinations, and long-term disability claims. Similarly, AHS has completed a linkage in the Albertan outpatient lab (APL) data and Alberta Antenatal Blood Test data. We did not conduct analysis using a merged data, but instead, we conducted analysis separately for each data and presented the results in a unified graph (</w:t>
+        <w:t xml:space="preserve">Besides of serology test results and demographic data, CBS has linked the administrative data for the Alberta cohort, which provided additional information on their hospitalizations, clinic visits, diagnoses, COVID vaccinations, and long-term disability claims. Similarly, AHS and CANPATH have completed linkages and included additional vaccination history.</w:t>
+      </w:r>
+    </w:p>
+    <w:p>
+      <w:pPr>
+        <w:pStyle w:val="BodyText"/>
+      </w:pPr>
+      <w:r>
+        <w:t xml:space="preserve">We did not conduct analysis using a merged data, but instead, we conducted analysis separately for each data and presented the results in a unified graph (</w:t>
       </w:r>
       <w:r>
         <w:rPr>
@@ -537,7 +535,7 @@
         <w:t xml:space="preserve"> </w:t>
       </w:r>
       <w:r>
-        <w:t xml:space="preserve">below sumarrized the differences among three data utilized in the study. For more detail, see</w:t>
+        <w:t xml:space="preserve">below summarized the differences among three data utilized in the study. For more detail, see</w:t>
       </w:r>
       <w:r>
         <w:t xml:space="preserve"> </w:t>
@@ -611,7 +609,7 @@
         <w:t xml:space="preserve">Fig</w:t>
       </w:r>
       <w:r>
-        <w:t xml:space="preserve">. X), displaying changes over time on a four-month scale.</w:t>
+        <w:t xml:space="preserve">. X), displaying changes over time on a monthly scale.</w:t>
       </w:r>
     </w:p>
     <w:bookmarkEnd w:id="23"/>
@@ -633,7 +631,7 @@
         <w:pStyle w:val="FirstParagraph"/>
       </w:pPr>
       <w:r>
-        <w:t xml:space="preserve">In evaluating whether participants possess immunity levels sufficient to shield them from future infections, from either vaccination or infection, we applied an age- and sex-adjusted threshold of protection to the quantitative Anti-S assay results. The threshold is cited from a valid source [source of threshold], indicating sufficient immunity against future SARS-CoV-2 infection. We also presented the fluctuation of the proportion sufficiently protected over time in another figure (</w:t>
+        <w:t xml:space="preserve">In evaluating whether participants possess humoral immunity levels sufficient to shield them from future infections, from either vaccination or infection, we applied a threshold of protection to the quantitative Anti-S assay results. The threshold is cited from the package insert of each assays [Roche and Abbott], indicating sufficient antibody level to neutralize over 50% virus, with certain times of dilution (1:20). We also presented the fluctuation of the proportion sufficiently protected over time in another figure (</w:t>
       </w:r>
       <w:r>
         <w:rPr>
@@ -646,7 +644,7 @@
         <w:t xml:space="preserve"> </w:t>
       </w:r>
       <w:r>
-        <w:t xml:space="preserve">Z), and we conducted sensitivity analyses in which we compare alternative threshold levels. The details of the project flowchart is presented in the</w:t>
+        <w:t xml:space="preserve">Z), and we conducted sensitivity analyses in which we compared alternative threshold levels. The details of the project flowchart is presented in the</w:t>
       </w:r>
       <w:r>
         <w:t xml:space="preserve"> </w:t>
@@ -726,7 +724,7 @@
       </w:pPr>
     </w:p>
     <w:bookmarkEnd w:id="26"/>
-    <w:bookmarkStart w:id="27" w:name="discussion"/>
+    <w:bookmarkStart w:id="28" w:name="discussion"/>
     <w:p>
       <w:pPr>
         <w:pStyle w:val="Heading1"/>
@@ -740,13 +738,50 @@
         <w:pStyle w:val="FirstParagraph"/>
       </w:pPr>
       <w:r>
-        <w:t xml:space="preserve">A</w:t>
+        <w:t xml:space="preserve">The gap between adjusted and unadjused - Rogen-Gladen equation is the cause</w:t>
       </w:r>
     </w:p>
     <w:p>
       <w:pPr>
         <w:pStyle w:val="BodyText"/>
       </w:pPr>
+      <w:r>
+        <w:t xml:space="preserve">In our case, the sensitivity is where most variance come from. Specificity is good over time, and we can used the number published by the manufacturer (Roche &amp; Abbott). Since sens is imperfect (0.8–1.0) and specificity is mostly 100% trustworthy (~1.0), the R-G equation and be simplified as:</w:t>
+      </w:r>
+    </w:p>
+    <w:bookmarkStart w:id="27" w:name="Xb05af8c93c090e8e8dedefc56d2a1d168ae59ec"/>
+    <w:p>
+      <w:pPr>
+        <w:pStyle w:val="Heading4"/>
+      </w:pPr>
+      <w:r>
+        <w:rPr>
+          <w:bCs/>
+          <w:b/>
+        </w:rPr>
+        <w:t xml:space="preserve">True Prevalence = Observed Test Positivity/sens</w:t>
+      </w:r>
+    </w:p>
+    <w:p>
+      <w:pPr>
+        <w:pStyle w:val="FirstParagraph"/>
+      </w:pPr>
+      <w:r>
+        <w:t xml:space="preserve">According to the equation above, the worse the sens (smaller in value), the larger the gap between the adjusted (blue) and unadjusted (red). The gap is larger among unadjusted lines (red).</w:t>
+      </w:r>
+    </w:p>
+    <w:p>
+      <w:pPr>
+        <w:pStyle w:val="BodyText"/>
+      </w:pPr>
+      <w:r>
+        <w:t xml:space="preserve">Between data (APL, CBS, CANPATH) diff is not the major focus of this study, Yuan’s paper will focus on those. For this paper, the major focus should be the difference between adjusting methods</w:t>
+      </w:r>
+    </w:p>
+    <w:p>
+      <w:pPr>
+        <w:pStyle w:val="BodyText"/>
+      </w:pPr>
     </w:p>
     <w:p>
       <w:r>
@@ -754,7 +789,8 @@
       </w:r>
     </w:p>
     <w:bookmarkEnd w:id="27"/>
-    <w:bookmarkStart w:id="28" w:name="declarations"/>
+    <w:bookmarkEnd w:id="28"/>
+    <w:bookmarkStart w:id="29" w:name="declarations"/>
     <w:p>
       <w:pPr>
         <w:pStyle w:val="Heading1"/>
@@ -870,8 +906,8 @@
         <w:br w:type="page"/>
       </w:r>
     </w:p>
-    <w:bookmarkEnd w:id="28"/>
-    <w:bookmarkStart w:id="32" w:name="references"/>
+    <w:bookmarkEnd w:id="29"/>
+    <w:bookmarkStart w:id="33" w:name="references"/>
     <w:p>
       <w:pPr>
         <w:pStyle w:val="Heading1"/>
@@ -880,8 +916,8 @@
         <w:t xml:space="preserve">References</w:t>
       </w:r>
     </w:p>
-    <w:bookmarkStart w:id="31" w:name="refs"/>
-    <w:bookmarkStart w:id="30" w:name="ref-Langham2018a"/>
+    <w:bookmarkStart w:id="32" w:name="refs"/>
+    <w:bookmarkStart w:id="31" w:name="ref-Langham2018a"/>
     <w:p>
       <w:pPr>
         <w:pStyle w:val="Bibliography"/>
@@ -920,7 +956,7 @@
       <w:r>
         <w:t xml:space="preserve">. 2018;21(4):407-415. doi:</w:t>
       </w:r>
-      <w:hyperlink r:id="rId29">
+      <w:hyperlink r:id="rId30">
         <w:r>
           <w:rPr>
             <w:rStyle w:val="Hyperlink"/>
@@ -929,15 +965,15 @@
         </w:r>
       </w:hyperlink>
     </w:p>
-    <w:bookmarkEnd w:id="30"/>
     <w:bookmarkEnd w:id="31"/>
+    <w:bookmarkEnd w:id="32"/>
     <w:p>
       <w:r>
         <w:br w:type="page"/>
       </w:r>
     </w:p>
-    <w:bookmarkEnd w:id="32"/>
-    <w:bookmarkStart w:id="34" w:name="tables"/>
+    <w:bookmarkEnd w:id="33"/>
+    <w:bookmarkStart w:id="35" w:name="tables"/>
     <w:p>
       <w:pPr>
         <w:pStyle w:val="Heading1"/>
@@ -946,7 +982,7 @@
         <w:t xml:space="preserve">Tables</w:t>
       </w:r>
     </w:p>
-    <w:bookmarkStart w:id="33" w:name="thm-sample"/>
+    <w:bookmarkStart w:id="34" w:name="thm-sample"/>
     <w:p>
       <w:pPr>
         <w:pStyle w:val="FirstParagraph"/>
@@ -1553,14 +1589,14 @@
         </w:tc>
       </w:tr>
     </w:tbl>
-    <w:bookmarkEnd w:id="33"/>
+    <w:bookmarkEnd w:id="34"/>
     <w:p>
       <w:r>
         <w:br w:type="page"/>
       </w:r>
     </w:p>
-    <w:bookmarkEnd w:id="34"/>
-    <w:bookmarkStart w:id="39" w:name="figures"/>
+    <w:bookmarkEnd w:id="35"/>
+    <w:bookmarkStart w:id="40" w:name="figures"/>
     <w:p>
       <w:pPr>
         <w:pStyle w:val="Heading1"/>
@@ -1582,7 +1618,7 @@
       <w:tr>
         <w:tc>
           <w:tcPr/>
-          <w:bookmarkStart w:id="38" w:name="fig-sample"/>
+          <w:bookmarkStart w:id="39" w:name="fig-sample"/>
           <w:p>
             <w:pPr>
               <w:jc w:val="center"/>
@@ -1592,18 +1628,18 @@
                 <wp:inline>
                   <wp:extent cx="4587290" cy="917458"/>
                   <wp:effectExtent b="0" l="0" r="0" t="0"/>
-                  <wp:docPr descr="" title="" id="36" name="Picture"/>
+                  <wp:docPr descr="" title="" id="37" name="Picture"/>
                   <a:graphic>
                     <a:graphicData uri="http://schemas.openxmlformats.org/drawingml/2006/picture">
                       <pic:pic>
                         <pic:nvPicPr>
-                          <pic:cNvPr descr="../4_output/figs/figure.png" id="37" name="Picture"/>
+                          <pic:cNvPr descr="../4_output/figs/figure.png" id="38" name="Picture"/>
                           <pic:cNvPicPr>
                             <a:picLocks noChangeArrowheads="1" noChangeAspect="1"/>
                           </pic:cNvPicPr>
                         </pic:nvPicPr>
                         <pic:blipFill>
-                          <a:blip r:embed="rId35"/>
+                          <a:blip r:embed="rId36"/>
                           <a:stretch>
                             <a:fillRect/>
                           </a:stretch>
@@ -1650,7 +1686,7 @@
               <w:t xml:space="preserve"> 1: Figure caption here.</w:t>
             </w:r>
           </w:p>
-          <w:bookmarkEnd w:id="38"/>
+          <w:bookmarkEnd w:id="39"/>
         </w:tc>
       </w:tr>
     </w:tbl>
@@ -1659,8 +1695,8 @@
         <w:br w:type="page"/>
       </w:r>
     </w:p>
-    <w:bookmarkEnd w:id="39"/>
-    <w:bookmarkStart w:id="40" w:name="supplemental-materials"/>
+    <w:bookmarkEnd w:id="40"/>
+    <w:bookmarkStart w:id="41" w:name="supplemental-materials"/>
     <w:p>
       <w:pPr>
         <w:pStyle w:val="Heading1"/>
@@ -1674,8 +1710,8 @@
         <w:pStyle w:val="FirstParagraph"/>
       </w:pPr>
     </w:p>
-    <w:bookmarkEnd w:id="40"/>
-    <w:bookmarkStart w:id="41" w:name="a.-supplement-section"/>
+    <w:bookmarkEnd w:id="41"/>
+    <w:bookmarkStart w:id="42" w:name="a.-supplement-section"/>
     <w:p>
       <w:pPr>
         <w:pStyle w:val="Heading1"/>
@@ -1689,8 +1725,8 @@
         <w:br w:type="page"/>
       </w:r>
     </w:p>
-    <w:bookmarkEnd w:id="41"/>
-    <w:bookmarkStart w:id="43" w:name="supplemental-tables"/>
+    <w:bookmarkEnd w:id="42"/>
+    <w:bookmarkStart w:id="44" w:name="supplemental-tables"/>
     <w:p>
       <w:pPr>
         <w:pStyle w:val="Heading1"/>
@@ -1699,7 +1735,7 @@
         <w:t xml:space="preserve">Supplemental tables</w:t>
       </w:r>
     </w:p>
-    <w:bookmarkStart w:id="42" w:name="cor-sample"/>
+    <w:bookmarkStart w:id="43" w:name="cor-sample"/>
     <w:p>
       <w:pPr>
         <w:pStyle w:val="FirstParagraph"/>
@@ -2306,14 +2342,14 @@
         </w:tc>
       </w:tr>
     </w:tbl>
-    <w:bookmarkEnd w:id="42"/>
+    <w:bookmarkEnd w:id="43"/>
     <w:p>
       <w:r>
         <w:br w:type="page"/>
       </w:r>
     </w:p>
-    <w:bookmarkEnd w:id="43"/>
-    <w:bookmarkStart w:id="47" w:name="supplemental-figures"/>
+    <w:bookmarkEnd w:id="44"/>
+    <w:bookmarkStart w:id="48" w:name="supplemental-figures"/>
     <w:p>
       <w:pPr>
         <w:pStyle w:val="Heading1"/>
@@ -2322,7 +2358,7 @@
         <w:t xml:space="preserve">Supplemental figures</w:t>
       </w:r>
     </w:p>
-    <w:bookmarkStart w:id="46" w:name="lem-sample"/>
+    <w:bookmarkStart w:id="47" w:name="lem-sample"/>
     <w:p>
       <w:pPr>
         <w:pStyle w:val="FirstParagraph"/>
@@ -2354,18 +2390,18 @@
           <wp:inline>
             <wp:extent cx="4587290" cy="917458"/>
             <wp:effectExtent b="0" l="0" r="0" t="0"/>
-            <wp:docPr descr="" title="" id="44" name="Picture"/>
+            <wp:docPr descr="" title="" id="45" name="Picture"/>
             <a:graphic>
               <a:graphicData uri="http://schemas.openxmlformats.org/drawingml/2006/picture">
                 <pic:pic>
                   <pic:nvPicPr>
-                    <pic:cNvPr descr="../4_output/figs/figure.png" id="45" name="Picture"/>
+                    <pic:cNvPr descr="../4_output/figs/figure.png" id="46" name="Picture"/>
                     <pic:cNvPicPr>
                       <a:picLocks noChangeArrowheads="1" noChangeAspect="1"/>
                     </pic:cNvPicPr>
                   </pic:nvPicPr>
                   <pic:blipFill>
-                    <a:blip r:embed="rId35"/>
+                    <a:blip r:embed="rId36"/>
                     <a:stretch>
                       <a:fillRect/>
                     </a:stretch>
@@ -2392,8 +2428,8 @@
         </w:drawing>
       </w:r>
     </w:p>
-    <w:bookmarkEnd w:id="46"/>
     <w:bookmarkEnd w:id="47"/>
+    <w:bookmarkEnd w:id="48"/>
     <w:sectPr>
       <w:footerReference r:id="rId9" w:type="default"/>
       <w:pgSz w:h="15840" w:w="12240"/>

</xml_diff>

<commit_message>
updated methods section, tabs & figs
</commit_message>
<xml_diff>
--- a/5_manuscript/manuscript.docx
+++ b/5_manuscript/manuscript.docx
@@ -102,7 +102,16 @@
         <w:t xml:space="preserve">1,2</w:t>
       </w:r>
       <w:r>
-        <w:t xml:space="preserve">, …, W. Alton Russell</w:t>
+        <w:t xml:space="preserve">, Yuan Yu</w:t>
+      </w:r>
+      <w:r>
+        <w:rPr>
+          <w:vertAlign w:val="superscript"/>
+        </w:rPr>
+        <w:t xml:space="preserve">1</w:t>
+      </w:r>
+      <w:r>
+        <w:t xml:space="preserve">,…, W. Alton Russell</w:t>
       </w:r>
       <w:r>
         <w:rPr>
@@ -342,6 +351,20 @@
         </w:r>
       </w:hyperlink>
       <w:r>
+        <w:t xml:space="preserve">,</w:t>
+      </w:r>
+      <w:r>
+        <w:t xml:space="preserve"> </w:t>
+      </w:r>
+      <w:hyperlink w:anchor="thm-data">
+        <w:r>
+          <w:rPr>
+            <w:rStyle w:val="Hyperlink"/>
+          </w:rPr>
+          <w:t xml:space="preserve">Table 2</w:t>
+        </w:r>
+      </w:hyperlink>
+      <w:r>
         <w:t xml:space="preserve">, and</w:t>
       </w:r>
       <w:r>
@@ -493,7 +516,7 @@
         <w:pStyle w:val="FirstParagraph"/>
       </w:pPr>
       <w:r>
-        <w:t xml:space="preserve">To estimate the SARS-CoV-2 seroprevalence and attack rate in Alberta, we used data from the Alberta Outpatient Lab (APL), Canadian Blood Services (CBS) and Canadian Partnership for Tomorrow’s Health (CANPATH). Alberta Health Services (AHS) tested &gt;160,000 APL blood draws for SARS-CoV-2 anti-N and anti-S antibodies from June 2020 until December 2021. CBS has tested &gt;450,000 blood donations for both antibodies levels since March 2020. CANPATH has provided data with sample size &gt; XX. Besides of assay results, all three datasets include demographic variables such as donor’s sex, self-reported race/ethnicity, and age. From their address, neighborhood material/social deprivation and urban/rural indicator have been derived.</w:t>
+        <w:t xml:space="preserve">To estimate the SARS-CoV-2 seroprevalence and attack rate in Alberta, we used data from the Alberta Outpatient Lab (APL), Canadian Blood Services (CBS) and Canadian Partnership for Tomorrow’s Health (CANPATH). Alberta Health Services (AHS) tested &gt;160,000 APL blood draws for SARS-CoV-2 anti-N and anti-S antibodies from June 2020 until October 2022. CBS has tested &gt;450,000 blood donations for both antibodies levels since March 2020. CANPATH has provided data with sample size &gt; XX. Besides of assay results, all three datasets include demographic variables such as donor’s sex, self-reported race/ethnicity, and age. From their address, neighborhood material/social deprivation and urban/rural indicator have been derived.</w:t>
       </w:r>
     </w:p>
     <w:p>
@@ -501,7 +524,7 @@
         <w:pStyle w:val="BodyText"/>
       </w:pPr>
       <w:r>
-        <w:t xml:space="preserve">Besides of serology test results and demographic data, CBS has linked the administrative data for the Alberta cohort, which provided additional information on their hospitalizations, clinic visits, diagnoses, COVID vaccinations, and long-term disability claims. Similarly, AHS and CANPATH have completed linkages and included additional vaccination history.</w:t>
+        <w:t xml:space="preserve">Besides of serology test results and demographic data, CBS has linked the administrative data for the cohort, which provided additional information on their hospitalizations, clinic visits, diagnoses, COVID vaccinations, and long-term disability claims. Similarly, AHS and CANPATH have completed linkages and included additional vaccination history.</w:t>
       </w:r>
     </w:p>
     <w:p>
@@ -509,7 +532,401 @@
         <w:pStyle w:val="BodyText"/>
       </w:pPr>
       <w:r>
-        <w:t xml:space="preserve">We did not conduct analysis using a merged data, but instead, we conducted analysis separately for each data and presented the results in a unified graph (</w:t>
+        <w:t xml:space="preserve">The three datasets feature different data collection time frames. The CBS dataset has the most extended period, ranging from December 2020 to February 2023. APL’s data collection spans from June 2020 to October 2022, but it’s important to note that anti-N assay results are only available starting from December 2021. Meanwhile, the CANPATH dataset is accessible for a shorter duration, from September 2020 to May 2021.</w:t>
+      </w:r>
+    </w:p>
+    <w:p>
+      <w:pPr>
+        <w:pStyle w:val="BodyText"/>
+      </w:pPr>
+      <w:r>
+        <w:t xml:space="preserve">We did not conduct analysis using a merged data, but instead, we conducted analysis separately for each data and presented the results in a graph panel (</w:t>
+      </w:r>
+      <w:hyperlink w:anchor="fig-seroprevalence">
+        <w:r>
+          <w:rPr>
+            <w:rStyle w:val="Hyperlink"/>
+          </w:rPr>
+          <w:t xml:space="preserve">Figure 2</w:t>
+        </w:r>
+      </w:hyperlink>
+      <w:r>
+        <w:t xml:space="preserve">).</w:t>
+      </w:r>
+      <w:r>
+        <w:t xml:space="preserve"> </w:t>
+      </w:r>
+      <w:hyperlink w:anchor="thm-data">
+        <w:r>
+          <w:rPr>
+            <w:rStyle w:val="Hyperlink"/>
+          </w:rPr>
+          <w:t xml:space="preserve">Table 2</w:t>
+        </w:r>
+      </w:hyperlink>
+      <w:r>
+        <w:t xml:space="preserve"> </w:t>
+      </w:r>
+      <w:r>
+        <w:t xml:space="preserve">below summarized the differences among three data utilized in the study.</w:t>
+      </w:r>
+    </w:p>
+    <w:p>
+      <w:pPr>
+        <w:pStyle w:val="BodyText"/>
+      </w:pPr>
+      <w:hyperlink w:anchor="thm-data">
+        <w:r>
+          <w:rPr>
+            <w:rStyle w:val="Hyperlink"/>
+          </w:rPr>
+          <w:t xml:space="preserve">Table 2</w:t>
+        </w:r>
+      </w:hyperlink>
+      <w:r>
+        <w:t xml:space="preserve"> </w:t>
+      </w:r>
+      <w:r>
+        <w:t xml:space="preserve">CBS, CANPATH and APL</w:t>
+      </w:r>
+    </w:p>
+    <w:p>
+      <w:pPr>
+        <w:pStyle w:val="BodyText"/>
+      </w:pPr>
+      <w:r>
+        <w:t xml:space="preserve">[insert</w:t>
+      </w:r>
+      <w:r>
+        <w:t xml:space="preserve"> </w:t>
+      </w:r>
+      <w:hyperlink w:anchor="thm-data">
+        <w:r>
+          <w:rPr>
+            <w:rStyle w:val="Hyperlink"/>
+          </w:rPr>
+          <w:t xml:space="preserve">Table 2</w:t>
+        </w:r>
+      </w:hyperlink>
+      <w:r>
+        <w:t xml:space="preserve"> </w:t>
+      </w:r>
+      <w:r>
+        <w:t xml:space="preserve">here if necessary]</w:t>
+      </w:r>
+    </w:p>
+    <w:bookmarkEnd w:id="22"/>
+    <w:bookmarkStart w:id="23" w:name="seroprevalence-and-attack-rate"/>
+    <w:p>
+      <w:pPr>
+        <w:pStyle w:val="Heading2"/>
+      </w:pPr>
+      <w:r>
+        <w:rPr>
+          <w:bCs/>
+          <w:b/>
+        </w:rPr>
+        <w:t xml:space="preserve">Seroprevalence and attack rate</w:t>
+      </w:r>
+    </w:p>
+    <w:p>
+      <w:pPr>
+        <w:pStyle w:val="FirstParagraph"/>
+      </w:pPr>
+      <w:r>
+        <w:t xml:space="preserve">To evaluate the severity of Covid-19 pandemic overtime in Alberta province, first we calculated the anti-N assay test positivity. Then, to bridge the gap between test positivity and population-level seroprevalence, we employed the Rogen-Gladen (RG) equation and Bayesian models. Following seroprevalence estimation, we further estimated the attack rate while adjusting for waning immunity using Bayesian models. These estimations are dessignated to answer what proportion of the target population that has been infected by SARS-CoV-2. We presented both seroprevalence and attack rate in a unified graph (</w:t>
+      </w:r>
+      <w:hyperlink w:anchor="fig-seroprevalence">
+        <w:r>
+          <w:rPr>
+            <w:rStyle w:val="Hyperlink"/>
+          </w:rPr>
+          <w:t xml:space="preserve">Figure 2</w:t>
+        </w:r>
+      </w:hyperlink>
+      <w:r>
+        <w:t xml:space="preserve">), displaying changes over time on a monthly scale.</w:t>
+      </w:r>
+    </w:p>
+    <w:p>
+      <w:pPr>
+        <w:pStyle w:val="BodyText"/>
+      </w:pPr>
+      <w:r>
+        <w:t xml:space="preserve">Rogan Gladen equation:</w:t>
+      </w:r>
+    </w:p>
+    <w:p>
+      <w:pPr>
+        <w:pStyle w:val="BodyText"/>
+      </w:pPr>
+      <m:oMathPara>
+        <m:oMathParaPr>
+          <m:jc m:val="center"/>
+        </m:oMathParaPr>
+        <m:oMath>
+          <m:r>
+            <m:t>P</m:t>
+          </m:r>
+          <m:r>
+            <m:t>r</m:t>
+          </m:r>
+          <m:r>
+            <m:t>e</m:t>
+          </m:r>
+          <m:r>
+            <m:t>v</m:t>
+          </m:r>
+          <m:r>
+            <m:t>a</m:t>
+          </m:r>
+          <m:r>
+            <m:t>l</m:t>
+          </m:r>
+          <m:r>
+            <m:t>e</m:t>
+          </m:r>
+          <m:r>
+            <m:t>n</m:t>
+          </m:r>
+          <m:r>
+            <m:t>c</m:t>
+          </m:r>
+          <m:r>
+            <m:t>e</m:t>
+          </m:r>
+          <m:r>
+            <m:rPr>
+              <m:sty m:val="p"/>
+            </m:rPr>
+            <m:t>=</m:t>
+          </m:r>
+          <m:f>
+            <m:fPr>
+              <m:type m:val="bar"/>
+            </m:fPr>
+            <m:num>
+              <m:r>
+                <m:t>T</m:t>
+              </m:r>
+              <m:r>
+                <m:t>e</m:t>
+              </m:r>
+              <m:r>
+                <m:t>s</m:t>
+              </m:r>
+              <m:r>
+                <m:t>t</m:t>
+              </m:r>
+              <m:r>
+                <m:t>P</m:t>
+              </m:r>
+              <m:r>
+                <m:t>o</m:t>
+              </m:r>
+              <m:r>
+                <m:t>s</m:t>
+              </m:r>
+              <m:r>
+                <m:t>i</m:t>
+              </m:r>
+              <m:r>
+                <m:t>t</m:t>
+              </m:r>
+              <m:r>
+                <m:t>i</m:t>
+              </m:r>
+              <m:r>
+                <m:t>v</m:t>
+              </m:r>
+              <m:r>
+                <m:t>i</m:t>
+              </m:r>
+              <m:r>
+                <m:t>t</m:t>
+              </m:r>
+              <m:r>
+                <m:t>y</m:t>
+              </m:r>
+              <m:r>
+                <m:rPr>
+                  <m:sty m:val="p"/>
+                </m:rPr>
+                <m:t>+</m:t>
+              </m:r>
+              <m:d>
+                <m:dPr>
+                  <m:begChr m:val="("/>
+                  <m:endChr m:val=")"/>
+                  <m:sepChr m:val=""/>
+                  <m:grow/>
+                </m:dPr>
+                <m:e>
+                  <m:r>
+                    <m:t>S</m:t>
+                  </m:r>
+                  <m:r>
+                    <m:t>p</m:t>
+                  </m:r>
+                  <m:r>
+                    <m:t>e</m:t>
+                  </m:r>
+                  <m:r>
+                    <m:t>c</m:t>
+                  </m:r>
+                  <m:r>
+                    <m:rPr>
+                      <m:sty m:val="p"/>
+                    </m:rPr>
+                    <m:t>−</m:t>
+                  </m:r>
+                  <m:r>
+                    <m:t>1</m:t>
+                  </m:r>
+                </m:e>
+              </m:d>
+            </m:num>
+            <m:den>
+              <m:r>
+                <m:t>S</m:t>
+              </m:r>
+              <m:r>
+                <m:t>p</m:t>
+              </m:r>
+              <m:r>
+                <m:t>e</m:t>
+              </m:r>
+              <m:r>
+                <m:t>c</m:t>
+              </m:r>
+              <m:r>
+                <m:rPr>
+                  <m:sty m:val="p"/>
+                </m:rPr>
+                <m:t>+</m:t>
+              </m:r>
+              <m:d>
+                <m:dPr>
+                  <m:begChr m:val="("/>
+                  <m:endChr m:val=")"/>
+                  <m:sepChr m:val=""/>
+                  <m:grow/>
+                </m:dPr>
+                <m:e>
+                  <m:r>
+                    <m:t>S</m:t>
+                  </m:r>
+                  <m:r>
+                    <m:t>e</m:t>
+                  </m:r>
+                  <m:r>
+                    <m:t>n</m:t>
+                  </m:r>
+                  <m:r>
+                    <m:t>s</m:t>
+                  </m:r>
+                  <m:r>
+                    <m:rPr>
+                      <m:sty m:val="p"/>
+                    </m:rPr>
+                    <m:t>−</m:t>
+                  </m:r>
+                  <m:r>
+                    <m:t>1</m:t>
+                  </m:r>
+                </m:e>
+              </m:d>
+              <m:r>
+                <m:rPr>
+                  <m:sty m:val="p"/>
+                </m:rPr>
+                <m:t>)</m:t>
+              </m:r>
+            </m:den>
+          </m:f>
+        </m:oMath>
+      </m:oMathPara>
+    </w:p>
+    <w:p>
+      <w:pPr>
+        <w:pStyle w:val="FirstParagraph"/>
+      </w:pPr>
+      <w:r>
+        <w:t xml:space="preserve">Bayesian models adjusting for sensitivity:</w:t>
+      </w:r>
+    </w:p>
+    <w:p>
+      <w:pPr>
+        <w:pStyle w:val="BodyText"/>
+      </w:pPr>
+      <w:r>
+        <w:t xml:space="preserve">$$</w:t>
+      </w:r>
+    </w:p>
+    <w:p>
+      <w:pPr>
+        <w:pStyle w:val="BodyText"/>
+      </w:pPr>
+      <w:r>
+        <w:t xml:space="preserve">$$</w:t>
+      </w:r>
+    </w:p>
+    <w:p>
+      <w:pPr>
+        <w:pStyle w:val="BodyText"/>
+      </w:pPr>
+      <w:r>
+        <w:t xml:space="preserve">Bayesian models adjusting for waning immunity:</w:t>
+      </w:r>
+      <w:r>
+        <w:t xml:space="preserve"> </w:t>
+      </w:r>
+      <w:r>
+        <w:t xml:space="preserve">$$</w:t>
+      </w:r>
+    </w:p>
+    <w:p>
+      <w:pPr>
+        <w:pStyle w:val="BodyText"/>
+      </w:pPr>
+      <w:r>
+        <w:t xml:space="preserve">$$</w:t>
+      </w:r>
+    </w:p>
+    <w:bookmarkEnd w:id="23"/>
+    <w:bookmarkStart w:id="24" w:name="proportion-sufficiently-protected"/>
+    <w:p>
+      <w:pPr>
+        <w:pStyle w:val="Heading2"/>
+      </w:pPr>
+      <w:r>
+        <w:rPr>
+          <w:bCs/>
+          <w:b/>
+        </w:rPr>
+        <w:t xml:space="preserve">Proportion sufficiently protected:</w:t>
+      </w:r>
+    </w:p>
+    <w:p>
+      <w:pPr>
+        <w:pStyle w:val="FirstParagraph"/>
+      </w:pPr>
+      <w:r>
+        <w:t xml:space="preserve">In evaluating whether participants possess humoral immunity levels sufficient to shield them from future infections, from either vaccination or infection, we applied a threshold of protection to the quantitative Anti-S assay results. The threshold is cited from the package insert of each assays [Roche and Abbott], indicating sufficient antibody level to neutralize over 50% virus, with certain times of dilution (1:20). We also presented the fluctuation of the proportion sufficiently protected over time in another figure (</w:t>
+      </w:r>
+      <w:hyperlink w:anchor="fig-immunity">
+        <w:r>
+          <w:rPr>
+            <w:rStyle w:val="Hyperlink"/>
+          </w:rPr>
+          <w:t xml:space="preserve">Figure 3</w:t>
+        </w:r>
+      </w:hyperlink>
+      <w:r>
+        <w:t xml:space="preserve">), and we conducted sensitivity analyses in which we compared alternative threshold levels. The details of the sensitivity analysis is presented in the</w:t>
+      </w:r>
+      <w:r>
+        <w:t xml:space="preserve"> </w:t>
       </w:r>
       <w:r>
         <w:rPr>
@@ -519,161 +936,32 @@
         <w:t xml:space="preserve">Fig</w:t>
       </w:r>
       <w:r>
-        <w:t xml:space="preserve">. Y).</w:t>
+        <w:t xml:space="preserve">. Y (haven’t scratched this one yet).</w:t>
+      </w:r>
+    </w:p>
+    <w:p>
+      <w:pPr>
+        <w:pStyle w:val="BodyText"/>
+      </w:pPr>
+      <w:r>
+        <w:t xml:space="preserve">[Insert</w:t>
       </w:r>
       <w:r>
         <w:t xml:space="preserve"> </w:t>
       </w:r>
-      <w:r>
-        <w:rPr>
-          <w:bCs/>
-          <w:b/>
-        </w:rPr>
-        <w:t xml:space="preserve">Table.X</w:t>
-      </w:r>
+      <w:hyperlink w:anchor="fig-immunity">
+        <w:r>
+          <w:rPr>
+            <w:rStyle w:val="Hyperlink"/>
+          </w:rPr>
+          <w:t xml:space="preserve">Figure 3</w:t>
+        </w:r>
+      </w:hyperlink>
       <w:r>
         <w:t xml:space="preserve"> </w:t>
       </w:r>
       <w:r>
-        <w:t xml:space="preserve">below summarized the differences among three data utilized in the study. For more detail, see</w:t>
-      </w:r>
-      <w:r>
-        <w:t xml:space="preserve"> </w:t>
-      </w:r>
-      <w:r>
-        <w:rPr>
-          <w:bCs/>
-          <w:b/>
-        </w:rPr>
-        <w:t xml:space="preserve">Table. Z</w:t>
-      </w:r>
-      <w:r>
-        <w:t xml:space="preserve"> </w:t>
-      </w:r>
-      <w:r>
-        <w:t xml:space="preserve">in the result section.</w:t>
-      </w:r>
-    </w:p>
-    <w:p>
-      <w:pPr>
-        <w:pStyle w:val="BodyText"/>
-      </w:pPr>
-      <w:r>
-        <w:rPr>
-          <w:bCs/>
-          <w:b/>
-        </w:rPr>
-        <w:t xml:space="preserve">Table.X</w:t>
-      </w:r>
-      <w:r>
-        <w:t xml:space="preserve"> </w:t>
-      </w:r>
-      <w:r>
-        <w:t xml:space="preserve">Summary of difference among serosurveillance datasets from CBS and AHS</w:t>
-      </w:r>
-    </w:p>
-    <w:p>
-      <w:pPr>
-        <w:pStyle w:val="BodyText"/>
-      </w:pPr>
-      <w:r>
-        <w:t xml:space="preserve">[insert a table here]</w:t>
-      </w:r>
-    </w:p>
-    <w:bookmarkEnd w:id="22"/>
-    <w:bookmarkStart w:id="23" w:name="seroprevalence-and-attack-rate"/>
-    <w:p>
-      <w:pPr>
-        <w:pStyle w:val="Heading2"/>
-      </w:pPr>
-      <w:r>
-        <w:rPr>
-          <w:bCs/>
-          <w:b/>
-        </w:rPr>
-        <w:t xml:space="preserve">Seroprevalence and attack rate</w:t>
-      </w:r>
-    </w:p>
-    <w:p>
-      <w:pPr>
-        <w:pStyle w:val="FirstParagraph"/>
-      </w:pPr>
-      <w:r>
-        <w:t xml:space="preserve">To evaluate the severity of Covid-19 pandemic overtime in Alberta province, first we calculated the anti-N assay test positivity. Then, to bridge the gap between test positivity and population-level seroprevalence, we employed the Rogen-Gladen (RG) equation and Bayesian models. Following seroprevalence estimation, we further estimated the attack rate while adjusting for waning immunity. These estimations are dessignated to answer what proportion of the Alberta population that has been infected by SARS-CoV-2. We presented both seroprevalence and attack rate in a unified graph (</w:t>
-      </w:r>
-      <w:r>
-        <w:rPr>
-          <w:bCs/>
-          <w:b/>
-        </w:rPr>
-        <w:t xml:space="preserve">Fig</w:t>
-      </w:r>
-      <w:r>
-        <w:t xml:space="preserve">. X), displaying changes over time on a monthly scale.</w:t>
-      </w:r>
-    </w:p>
-    <w:bookmarkEnd w:id="23"/>
-    <w:bookmarkStart w:id="24" w:name="proportion-sufficiently-protected"/>
-    <w:p>
-      <w:pPr>
-        <w:pStyle w:val="Heading2"/>
-      </w:pPr>
-      <w:r>
-        <w:rPr>
-          <w:bCs/>
-          <w:b/>
-        </w:rPr>
-        <w:t xml:space="preserve">Proportion sufficiently protected:</w:t>
-      </w:r>
-    </w:p>
-    <w:p>
-      <w:pPr>
-        <w:pStyle w:val="FirstParagraph"/>
-      </w:pPr>
-      <w:r>
-        <w:t xml:space="preserve">In evaluating whether participants possess humoral immunity levels sufficient to shield them from future infections, from either vaccination or infection, we applied a threshold of protection to the quantitative Anti-S assay results. The threshold is cited from the package insert of each assays [Roche and Abbott], indicating sufficient antibody level to neutralize over 50% virus, with certain times of dilution (1:20). We also presented the fluctuation of the proportion sufficiently protected over time in another figure (</w:t>
-      </w:r>
-      <w:r>
-        <w:rPr>
-          <w:bCs/>
-          <w:b/>
-        </w:rPr>
-        <w:t xml:space="preserve">Fig.</w:t>
-      </w:r>
-      <w:r>
-        <w:t xml:space="preserve"> </w:t>
-      </w:r>
-      <w:r>
-        <w:t xml:space="preserve">Z), and we conducted sensitivity analyses in which we compared alternative threshold levels. The details of the project flowchart is presented in the</w:t>
-      </w:r>
-      <w:r>
-        <w:t xml:space="preserve"> </w:t>
-      </w:r>
-      <w:r>
-        <w:rPr>
-          <w:bCs/>
-          <w:b/>
-        </w:rPr>
-        <w:t xml:space="preserve">Fig</w:t>
-      </w:r>
-      <w:r>
-        <w:t xml:space="preserve">. Y below.</w:t>
-      </w:r>
-    </w:p>
-    <w:p>
-      <w:pPr>
-        <w:pStyle w:val="BodyText"/>
-      </w:pPr>
-      <w:r>
-        <w:t xml:space="preserve">Fig.Y Project Flowchart</w:t>
-      </w:r>
-    </w:p>
-    <w:p>
-      <w:pPr>
-        <w:pStyle w:val="BodyText"/>
-      </w:pPr>
-      <w:r>
-        <w:t xml:space="preserve">[Insert the flowchart here]</w:t>
+        <w:t xml:space="preserve">here if necessary]</w:t>
       </w:r>
     </w:p>
     <w:p>
@@ -697,48 +985,157 @@
         <w:pStyle w:val="FirstParagraph"/>
       </w:pPr>
       <w:r>
-        <w:rPr>
-          <w:bCs/>
-          <w:b/>
-        </w:rPr>
-        <w:t xml:space="preserve">Table.Z</w:t>
-      </w:r>
-      <w:r>
-        <w:t xml:space="preserve"> </w:t>
-      </w:r>
-      <w:r>
-        <w:t xml:space="preserve">Difference among serosurveillance datasets from CBS and AHS</w:t>
+        <w:t xml:space="preserve">ANOVA test, p-values…</w:t>
       </w:r>
     </w:p>
     <w:p>
       <w:pPr>
         <w:pStyle w:val="BodyText"/>
       </w:pPr>
-      <w:r>
-        <w:t xml:space="preserve">ANOVA test, p-values…</w:t>
+    </w:p>
+    <w:bookmarkEnd w:id="26"/>
+    <w:bookmarkStart w:id="27" w:name="discussion"/>
+    <w:p>
+      <w:pPr>
+        <w:pStyle w:val="Heading1"/>
+      </w:pPr>
+      <w:r>
+        <w:t xml:space="preserve">Discussion</w:t>
+      </w:r>
+    </w:p>
+    <w:p>
+      <w:pPr>
+        <w:pStyle w:val="FirstParagraph"/>
+      </w:pPr>
+      <w:r>
+        <w:t xml:space="preserve">Notes: The gap between Rogen-Gladen adjusted sero-prevalence and unadjused sero-positivity.</w:t>
       </w:r>
     </w:p>
     <w:p>
       <w:pPr>
         <w:pStyle w:val="BodyText"/>
       </w:pPr>
-    </w:p>
-    <w:bookmarkEnd w:id="26"/>
-    <w:bookmarkStart w:id="28" w:name="discussion"/>
-    <w:p>
-      <w:pPr>
-        <w:pStyle w:val="Heading1"/>
-      </w:pPr>
-      <w:r>
-        <w:t xml:space="preserve">Discussion</w:t>
-      </w:r>
+      <w:r>
+        <w:t xml:space="preserve">In our case, the sensitivity is where most variance come from. Specificity is good over time, and we can used the number published by the manufacturer (Roche &amp; Abbott). Since sens is imperfect (0.8–1.0) and specificity is mostly 100% trustworthy (~1.0), the R-G equation and be simplified as:</w:t>
+      </w:r>
+    </w:p>
+    <w:p>
+      <w:pPr>
+        <w:pStyle w:val="BodyText"/>
+      </w:pPr>
+      <m:oMathPara>
+        <m:oMathParaPr>
+          <m:jc m:val="center"/>
+        </m:oMathParaPr>
+        <m:oMath>
+          <m:r>
+            <m:t>P</m:t>
+          </m:r>
+          <m:r>
+            <m:t>r</m:t>
+          </m:r>
+          <m:r>
+            <m:t>e</m:t>
+          </m:r>
+          <m:r>
+            <m:t>v</m:t>
+          </m:r>
+          <m:r>
+            <m:t>a</m:t>
+          </m:r>
+          <m:r>
+            <m:t>l</m:t>
+          </m:r>
+          <m:r>
+            <m:t>e</m:t>
+          </m:r>
+          <m:r>
+            <m:t>n</m:t>
+          </m:r>
+          <m:r>
+            <m:t>c</m:t>
+          </m:r>
+          <m:r>
+            <m:t>e</m:t>
+          </m:r>
+          <m:r>
+            <m:rPr>
+              <m:sty m:val="p"/>
+            </m:rPr>
+            <m:t>=</m:t>
+          </m:r>
+          <m:f>
+            <m:fPr>
+              <m:type m:val="bar"/>
+            </m:fPr>
+            <m:num>
+              <m:r>
+                <m:t>T</m:t>
+              </m:r>
+              <m:r>
+                <m:t>e</m:t>
+              </m:r>
+              <m:r>
+                <m:t>s</m:t>
+              </m:r>
+              <m:r>
+                <m:t>t</m:t>
+              </m:r>
+              <m:r>
+                <m:t>P</m:t>
+              </m:r>
+              <m:r>
+                <m:t>o</m:t>
+              </m:r>
+              <m:r>
+                <m:t>s</m:t>
+              </m:r>
+              <m:r>
+                <m:t>i</m:t>
+              </m:r>
+              <m:r>
+                <m:t>t</m:t>
+              </m:r>
+              <m:r>
+                <m:t>i</m:t>
+              </m:r>
+              <m:r>
+                <m:t>v</m:t>
+              </m:r>
+              <m:r>
+                <m:t>i</m:t>
+              </m:r>
+              <m:r>
+                <m:t>t</m:t>
+              </m:r>
+              <m:r>
+                <m:t>y</m:t>
+              </m:r>
+            </m:num>
+            <m:den>
+              <m:r>
+                <m:t>S</m:t>
+              </m:r>
+              <m:r>
+                <m:t>e</m:t>
+              </m:r>
+              <m:r>
+                <m:t>n</m:t>
+              </m:r>
+              <m:r>
+                <m:t>s</m:t>
+              </m:r>
+            </m:den>
+          </m:f>
+        </m:oMath>
+      </m:oMathPara>
     </w:p>
     <w:p>
       <w:pPr>
         <w:pStyle w:val="FirstParagraph"/>
       </w:pPr>
       <w:r>
-        <w:t xml:space="preserve">The gap between adjusted and unadjused - Rogen-Gladen equation is the cause</w:t>
+        <w:t xml:space="preserve">According to the equation above, the worse the sens (smaller in value), the larger the gap between the adjusted (blue) and unadjusted (red). The gap is larger among unadjusted lines (red).</w:t>
       </w:r>
     </w:p>
     <w:p>
@@ -746,42 +1143,13 @@
         <w:pStyle w:val="BodyText"/>
       </w:pPr>
       <w:r>
-        <w:t xml:space="preserve">In our case, the sensitivity is where most variance come from. Specificity is good over time, and we can used the number published by the manufacturer (Roche &amp; Abbott). Since sens is imperfect (0.8–1.0) and specificity is mostly 100% trustworthy (~1.0), the R-G equation and be simplified as:</w:t>
-      </w:r>
-    </w:p>
-    <w:bookmarkStart w:id="27" w:name="Xb05af8c93c090e8e8dedefc56d2a1d168ae59ec"/>
-    <w:p>
-      <w:pPr>
-        <w:pStyle w:val="Heading4"/>
-      </w:pPr>
-      <w:r>
-        <w:rPr>
-          <w:bCs/>
-          <w:b/>
-        </w:rPr>
-        <w:t xml:space="preserve">True Prevalence = Observed Test Positivity/sens</w:t>
-      </w:r>
-    </w:p>
-    <w:p>
-      <w:pPr>
-        <w:pStyle w:val="FirstParagraph"/>
-      </w:pPr>
-      <w:r>
-        <w:t xml:space="preserve">According to the equation above, the worse the sens (smaller in value), the larger the gap between the adjusted (blue) and unadjusted (red). The gap is larger among unadjusted lines (red).</w:t>
+        <w:t xml:space="preserve">Between data (APL, CBS, CANPATH) diff is not the major focus of this study, Yuan’s paper will focus on those. For this paper, the major focus should be the difference between adjusting methods</w:t>
       </w:r>
     </w:p>
     <w:p>
       <w:pPr>
         <w:pStyle w:val="BodyText"/>
       </w:pPr>
-      <w:r>
-        <w:t xml:space="preserve">Between data (APL, CBS, CANPATH) diff is not the major focus of this study, Yuan’s paper will focus on those. For this paper, the major focus should be the difference between adjusting methods</w:t>
-      </w:r>
-    </w:p>
-    <w:p>
-      <w:pPr>
-        <w:pStyle w:val="BodyText"/>
-      </w:pPr>
     </w:p>
     <w:p>
       <w:r>
@@ -789,8 +1157,7 @@
       </w:r>
     </w:p>
     <w:bookmarkEnd w:id="27"/>
-    <w:bookmarkEnd w:id="28"/>
-    <w:bookmarkStart w:id="29" w:name="declarations"/>
+    <w:bookmarkStart w:id="28" w:name="declarations"/>
     <w:p>
       <w:pPr>
         <w:pStyle w:val="Heading1"/>
@@ -906,8 +1273,8 @@
         <w:br w:type="page"/>
       </w:r>
     </w:p>
-    <w:bookmarkEnd w:id="29"/>
-    <w:bookmarkStart w:id="33" w:name="references"/>
+    <w:bookmarkEnd w:id="28"/>
+    <w:bookmarkStart w:id="32" w:name="references"/>
     <w:p>
       <w:pPr>
         <w:pStyle w:val="Heading1"/>
@@ -916,8 +1283,8 @@
         <w:t xml:space="preserve">References</w:t>
       </w:r>
     </w:p>
-    <w:bookmarkStart w:id="32" w:name="refs"/>
-    <w:bookmarkStart w:id="31" w:name="ref-Langham2018a"/>
+    <w:bookmarkStart w:id="31" w:name="refs"/>
+    <w:bookmarkStart w:id="30" w:name="ref-Langham2018a"/>
     <w:p>
       <w:pPr>
         <w:pStyle w:val="Bibliography"/>
@@ -956,7 +1323,7 @@
       <w:r>
         <w:t xml:space="preserve">. 2018;21(4):407-415. doi:</w:t>
       </w:r>
-      <w:hyperlink r:id="rId30">
+      <w:hyperlink r:id="rId29">
         <w:r>
           <w:rPr>
             <w:rStyle w:val="Hyperlink"/>
@@ -965,14 +1332,14 @@
         </w:r>
       </w:hyperlink>
     </w:p>
+    <w:bookmarkEnd w:id="30"/>
     <w:bookmarkEnd w:id="31"/>
+    <w:p>
+      <w:r>
+        <w:br w:type="page"/>
+      </w:r>
+    </w:p>
     <w:bookmarkEnd w:id="32"/>
-    <w:p>
-      <w:r>
-        <w:br w:type="page"/>
-      </w:r>
-    </w:p>
-    <w:bookmarkEnd w:id="33"/>
     <w:bookmarkStart w:id="35" w:name="tables"/>
     <w:p>
       <w:pPr>
@@ -982,7 +1349,7 @@
         <w:t xml:space="preserve">Tables</w:t>
       </w:r>
     </w:p>
-    <w:bookmarkStart w:id="34" w:name="thm-sample"/>
+    <w:bookmarkStart w:id="33" w:name="thm-sample"/>
     <w:p>
       <w:pPr>
         <w:pStyle w:val="FirstParagraph"/>
@@ -1002,7 +1369,7 @@
         <w:t xml:space="preserve"> </w:t>
       </w:r>
       <w:r>
-        <w:t xml:space="preserve">Table caption here.</w:t>
+        <w:t xml:space="preserve">This is a sample table</w:t>
       </w:r>
     </w:p>
     <w:tbl xmlns:w="http://schemas.openxmlformats.org/wordprocessingml/2006/main" xmlns:r="http://schemas.openxmlformats.org/officeDocument/2006/relationships" xmlns:w14="http://schemas.microsoft.com/office/word/2010/wordml" xmlns:wp="http://schemas.openxmlformats.org/drawingml/2006/wordprocessingDrawing" xmlns:a="http://schemas.openxmlformats.org/drawingml/2006/main" xmlns:pic="http://schemas.openxmlformats.org/drawingml/2006/picture">
@@ -1589,6 +1956,2280 @@
         </w:tc>
       </w:tr>
     </w:tbl>
+    <w:bookmarkEnd w:id="33"/>
+    <w:bookmarkStart w:id="34" w:name="thm-data"/>
+    <w:p>
+      <w:pPr>
+        <w:pStyle w:val="BodyText"/>
+      </w:pPr>
+      <w:r>
+        <w:rPr>
+          <w:bCs/>
+          <w:b/>
+        </w:rPr>
+        <w:t xml:space="preserve">Table 2</w:t>
+      </w:r>
+      <w:r>
+        <w:rPr>
+          <w:bCs/>
+          <w:b/>
+        </w:rPr>
+        <w:t xml:space="preserve"> </w:t>
+      </w:r>
+      <w:r>
+        <w:t xml:space="preserve">The table below displays the distribution of age groups and gender across all three datasets. It also details the provinces where the data was collected, along with the corresponding data collection periods.</w:t>
+      </w:r>
+    </w:p>
+    <w:tbl xmlns:w="http://schemas.openxmlformats.org/wordprocessingml/2006/main" xmlns:r="http://schemas.openxmlformats.org/officeDocument/2006/relationships" xmlns:w14="http://schemas.microsoft.com/office/word/2010/wordml" xmlns:wp="http://schemas.openxmlformats.org/drawingml/2006/wordprocessingDrawing" xmlns:a="http://schemas.openxmlformats.org/drawingml/2006/main" xmlns:pic="http://schemas.openxmlformats.org/drawingml/2006/picture">
+      <w:tblPr>
+        <w:tblLayout w:type="fixed"/>
+        <w:jc w:val="center"/>
+        <w:tblLook w:firstRow="1" w:lastRow="0" w:firstColumn="0" w:lastColumn="0" w:noHBand="0" w:noVBand="1"/>
+      </w:tblPr>
+      <w:tblGrid>
+        <w:gridCol w:w="2863"/>
+        <w:gridCol w:w="1911"/>
+        <w:gridCol w:w="1464"/>
+        <w:gridCol w:w="1464"/>
+      </w:tblGrid>
+      <w:tr>
+        <w:trPr>
+          <w:trHeight w:val="577" w:hRule="auto"/>
+          <w:tblHeader/>
+        </w:trPr>
+        header 1
+        <w:tc>
+          <w:tcPr>
+            <w:tcBorders>
+              <w:bottom w:val="none" w:sz="0" w:space="0" w:color="666666"/>
+              <w:top w:val="single" w:sz="12" w:space="0" w:color="666666"/>
+              <w:left w:val="none" w:sz="0" w:space="0" w:color="000000"/>
+              <w:right w:val="none" w:sz="0" w:space="0" w:color="000000"/>
+            </w:tcBorders>
+            <w:shd w:val="clear" w:color="auto" w:fill="FFFFFF"/>
+            <w:tcMar>
+              <w:top w:w="0" w:type="dxa"/>
+              <w:bottom w:w="0" w:type="dxa"/>
+              <w:left w:w="0" w:type="dxa"/>
+              <w:right w:w="0" w:type="dxa"/>
+            </w:tcMar>
+            <w:vAlign w:val="center"/>
+          </w:tcPr>
+          <w:p>
+            <w:pPr>
+              <w:pStyle w:val="Normal"/>
+              <w:jc w:val="left"/>
+              <w:pBdr>
+                <w:bottom w:val="none" w:sz="0" w:space="0" w:color="000000"/>
+                <w:top w:val="none" w:sz="0" w:space="0" w:color="000000"/>
+                <w:left w:val="none" w:sz="0" w:space="0" w:color="000000"/>
+                <w:right w:val="none" w:sz="0" w:space="0" w:color="000000"/>
+              </w:pBdr>
+              <w:spacing w:after="100" w:before="100" w:line="240"/>
+              <w:ind w:left="100" w:right="100" w:firstLine="0" w:firstLineChars="0"/>
+            </w:pPr>
+            <w:r xmlns:w="http://schemas.openxmlformats.org/wordprocessingml/2006/main" xmlns:wp="http://schemas.openxmlformats.org/drawingml/2006/wordprocessingDrawing" xmlns:r="http://schemas.openxmlformats.org/officeDocument/2006/relationships" xmlns:w14="http://schemas.microsoft.com/office/word/2010/wordml">
+              <w:rPr>
+                <w:rFonts w:ascii="Times" w:hAnsi="Times" w:eastAsia="Times" w:cs="Times"/>
+                <w:i w:val="false"/>
+                <w:b w:val="true"/>
+                <w:u w:val="none"/>
+                <w:sz w:val="20"/>
+                <w:szCs w:val="20"/>
+                <w:color w:val="000000"/>
+              </w:rPr>
+              <w:t xml:space="preserve">...1</w:t>
+            </w:r>
+          </w:p>
+        </w:tc>
+        <w:tc>
+          <w:tcPr>
+            <w:tcBorders>
+              <w:bottom w:val="none" w:sz="0" w:space="0" w:color="666666"/>
+              <w:top w:val="single" w:sz="12" w:space="0" w:color="666666"/>
+              <w:left w:val="none" w:sz="0" w:space="0" w:color="000000"/>
+              <w:right w:val="none" w:sz="0" w:space="0" w:color="000000"/>
+            </w:tcBorders>
+            <w:shd w:val="clear" w:color="auto" w:fill="FFFFFF"/>
+            <w:tcMar>
+              <w:top w:w="0" w:type="dxa"/>
+              <w:bottom w:w="0" w:type="dxa"/>
+              <w:left w:w="0" w:type="dxa"/>
+              <w:right w:w="0" w:type="dxa"/>
+            </w:tcMar>
+            <w:vAlign w:val="center"/>
+          </w:tcPr>
+          <w:p>
+            <w:pPr>
+              <w:pStyle w:val="Normal"/>
+              <w:jc w:val="left"/>
+              <w:pBdr>
+                <w:bottom w:val="none" w:sz="0" w:space="0" w:color="000000"/>
+                <w:top w:val="none" w:sz="0" w:space="0" w:color="000000"/>
+                <w:left w:val="none" w:sz="0" w:space="0" w:color="000000"/>
+                <w:right w:val="none" w:sz="0" w:space="0" w:color="000000"/>
+              </w:pBdr>
+              <w:spacing w:after="100" w:before="100" w:line="240"/>
+              <w:ind w:left="100" w:right="100" w:firstLine="0" w:firstLineChars="0"/>
+            </w:pPr>
+            <w:r xmlns:w="http://schemas.openxmlformats.org/wordprocessingml/2006/main" xmlns:wp="http://schemas.openxmlformats.org/drawingml/2006/wordprocessingDrawing" xmlns:r="http://schemas.openxmlformats.org/officeDocument/2006/relationships" xmlns:w14="http://schemas.microsoft.com/office/word/2010/wordml">
+              <w:rPr>
+                <w:rFonts w:ascii="Times" w:hAnsi="Times" w:eastAsia="Times" w:cs="Times"/>
+                <w:i w:val="false"/>
+                <w:b w:val="true"/>
+                <w:u w:val="none"/>
+                <w:sz w:val="20"/>
+                <w:szCs w:val="20"/>
+                <w:color w:val="000000"/>
+              </w:rPr>
+              <w:t xml:space="preserve">CBS</w:t>
+            </w:r>
+          </w:p>
+        </w:tc>
+        <w:tc>
+          <w:tcPr>
+            <w:tcBorders>
+              <w:bottom w:val="none" w:sz="0" w:space="0" w:color="666666"/>
+              <w:top w:val="single" w:sz="12" w:space="0" w:color="666666"/>
+              <w:left w:val="none" w:sz="0" w:space="0" w:color="000000"/>
+              <w:right w:val="none" w:sz="0" w:space="0" w:color="000000"/>
+            </w:tcBorders>
+            <w:shd w:val="clear" w:color="auto" w:fill="FFFFFF"/>
+            <w:tcMar>
+              <w:top w:w="0" w:type="dxa"/>
+              <w:bottom w:w="0" w:type="dxa"/>
+              <w:left w:w="0" w:type="dxa"/>
+              <w:right w:w="0" w:type="dxa"/>
+            </w:tcMar>
+            <w:vAlign w:val="center"/>
+          </w:tcPr>
+          <w:p>
+            <w:pPr>
+              <w:pStyle w:val="Normal"/>
+              <w:jc w:val="left"/>
+              <w:pBdr>
+                <w:bottom w:val="none" w:sz="0" w:space="0" w:color="000000"/>
+                <w:top w:val="none" w:sz="0" w:space="0" w:color="000000"/>
+                <w:left w:val="none" w:sz="0" w:space="0" w:color="000000"/>
+                <w:right w:val="none" w:sz="0" w:space="0" w:color="000000"/>
+              </w:pBdr>
+              <w:spacing w:after="100" w:before="100" w:line="240"/>
+              <w:ind w:left="100" w:right="100" w:firstLine="0" w:firstLineChars="0"/>
+            </w:pPr>
+            <w:r xmlns:w="http://schemas.openxmlformats.org/wordprocessingml/2006/main" xmlns:wp="http://schemas.openxmlformats.org/drawingml/2006/wordprocessingDrawing" xmlns:r="http://schemas.openxmlformats.org/officeDocument/2006/relationships" xmlns:w14="http://schemas.microsoft.com/office/word/2010/wordml">
+              <w:rPr>
+                <w:rFonts w:ascii="Times" w:hAnsi="Times" w:eastAsia="Times" w:cs="Times"/>
+                <w:i w:val="false"/>
+                <w:b w:val="true"/>
+                <w:u w:val="none"/>
+                <w:sz w:val="20"/>
+                <w:szCs w:val="20"/>
+                <w:color w:val="000000"/>
+              </w:rPr>
+              <w:t xml:space="preserve">CANPATH</w:t>
+            </w:r>
+          </w:p>
+        </w:tc>
+        <w:tc>
+          <w:tcPr>
+            <w:tcBorders>
+              <w:bottom w:val="none" w:sz="0" w:space="0" w:color="666666"/>
+              <w:top w:val="single" w:sz="12" w:space="0" w:color="666666"/>
+              <w:left w:val="none" w:sz="0" w:space="0" w:color="000000"/>
+              <w:right w:val="none" w:sz="0" w:space="0" w:color="000000"/>
+            </w:tcBorders>
+            <w:shd w:val="clear" w:color="auto" w:fill="FFFFFF"/>
+            <w:tcMar>
+              <w:top w:w="0" w:type="dxa"/>
+              <w:bottom w:w="0" w:type="dxa"/>
+              <w:left w:w="0" w:type="dxa"/>
+              <w:right w:w="0" w:type="dxa"/>
+            </w:tcMar>
+            <w:vAlign w:val="center"/>
+          </w:tcPr>
+          <w:p>
+            <w:pPr>
+              <w:pStyle w:val="Normal"/>
+              <w:jc w:val="left"/>
+              <w:pBdr>
+                <w:bottom w:val="none" w:sz="0" w:space="0" w:color="000000"/>
+                <w:top w:val="none" w:sz="0" w:space="0" w:color="000000"/>
+                <w:left w:val="none" w:sz="0" w:space="0" w:color="000000"/>
+                <w:right w:val="none" w:sz="0" w:space="0" w:color="000000"/>
+              </w:pBdr>
+              <w:spacing w:after="100" w:before="100" w:line="240"/>
+              <w:ind w:left="100" w:right="100" w:firstLine="0" w:firstLineChars="0"/>
+            </w:pPr>
+            <w:r xmlns:w="http://schemas.openxmlformats.org/wordprocessingml/2006/main" xmlns:wp="http://schemas.openxmlformats.org/drawingml/2006/wordprocessingDrawing" xmlns:r="http://schemas.openxmlformats.org/officeDocument/2006/relationships" xmlns:w14="http://schemas.microsoft.com/office/word/2010/wordml">
+              <w:rPr>
+                <w:rFonts w:ascii="Times" w:hAnsi="Times" w:eastAsia="Times" w:cs="Times"/>
+                <w:i w:val="false"/>
+                <w:b w:val="true"/>
+                <w:u w:val="none"/>
+                <w:sz w:val="20"/>
+                <w:szCs w:val="20"/>
+                <w:color w:val="000000"/>
+              </w:rPr>
+              <w:t xml:space="preserve">APL</w:t>
+            </w:r>
+          </w:p>
+        </w:tc>
+      </w:tr>
+      <w:tr>
+        <w:trPr>
+          <w:trHeight w:val="581" w:hRule="auto"/>
+          <w:tblHeader/>
+        </w:trPr>
+        header 2
+        <w:tc>
+          <w:tcPr>
+            <w:tcBorders>
+              <w:bottom w:val="single" w:sz="12" w:space="0" w:color="666666"/>
+              <w:top w:val="none" w:sz="0" w:space="0" w:color="666666"/>
+              <w:left w:val="none" w:sz="0" w:space="0" w:color="000000"/>
+              <w:right w:val="none" w:sz="0" w:space="0" w:color="000000"/>
+            </w:tcBorders>
+            <w:shd w:val="clear" w:color="auto" w:fill="FFFFFF"/>
+            <w:tcMar>
+              <w:top w:w="0" w:type="dxa"/>
+              <w:bottom w:w="0" w:type="dxa"/>
+              <w:left w:w="0" w:type="dxa"/>
+              <w:right w:w="0" w:type="dxa"/>
+            </w:tcMar>
+            <w:vAlign w:val="center"/>
+          </w:tcPr>
+          <w:p>
+            <w:pPr>
+              <w:pStyle w:val="Normal"/>
+              <w:jc w:val="left"/>
+              <w:pBdr>
+                <w:bottom w:val="none" w:sz="0" w:space="0" w:color="000000"/>
+                <w:top w:val="none" w:sz="0" w:space="0" w:color="000000"/>
+                <w:left w:val="none" w:sz="0" w:space="0" w:color="000000"/>
+                <w:right w:val="none" w:sz="0" w:space="0" w:color="000000"/>
+              </w:pBdr>
+              <w:spacing w:after="100" w:before="100" w:line="240"/>
+              <w:ind w:left="100" w:right="100" w:firstLine="0" w:firstLineChars="0"/>
+            </w:pPr>
+            <w:r xmlns:w="http://schemas.openxmlformats.org/wordprocessingml/2006/main" xmlns:wp="http://schemas.openxmlformats.org/drawingml/2006/wordprocessingDrawing" xmlns:r="http://schemas.openxmlformats.org/officeDocument/2006/relationships" xmlns:w14="http://schemas.microsoft.com/office/word/2010/wordml">
+              <w:rPr>
+                <w:rFonts w:ascii="Times" w:hAnsi="Times" w:eastAsia="Times" w:cs="Times"/>
+                <w:i w:val="false"/>
+                <w:b w:val="false"/>
+                <w:u w:val="none"/>
+                <w:sz w:val="20"/>
+                <w:szCs w:val="20"/>
+                <w:color w:val="999999"/>
+              </w:rPr>
+              <w:t xml:space="preserve">character</w:t>
+            </w:r>
+          </w:p>
+        </w:tc>
+        <w:tc>
+          <w:tcPr>
+            <w:tcBorders>
+              <w:bottom w:val="single" w:sz="12" w:space="0" w:color="666666"/>
+              <w:top w:val="none" w:sz="0" w:space="0" w:color="666666"/>
+              <w:left w:val="none" w:sz="0" w:space="0" w:color="000000"/>
+              <w:right w:val="none" w:sz="0" w:space="0" w:color="000000"/>
+            </w:tcBorders>
+            <w:shd w:val="clear" w:color="auto" w:fill="FFFFFF"/>
+            <w:tcMar>
+              <w:top w:w="0" w:type="dxa"/>
+              <w:bottom w:w="0" w:type="dxa"/>
+              <w:left w:w="0" w:type="dxa"/>
+              <w:right w:w="0" w:type="dxa"/>
+            </w:tcMar>
+            <w:vAlign w:val="center"/>
+          </w:tcPr>
+          <w:p>
+            <w:pPr>
+              <w:pStyle w:val="Normal"/>
+              <w:jc w:val="left"/>
+              <w:pBdr>
+                <w:bottom w:val="none" w:sz="0" w:space="0" w:color="000000"/>
+                <w:top w:val="none" w:sz="0" w:space="0" w:color="000000"/>
+                <w:left w:val="none" w:sz="0" w:space="0" w:color="000000"/>
+                <w:right w:val="none" w:sz="0" w:space="0" w:color="000000"/>
+              </w:pBdr>
+              <w:spacing w:after="100" w:before="100" w:line="240"/>
+              <w:ind w:left="100" w:right="100" w:firstLine="0" w:firstLineChars="0"/>
+            </w:pPr>
+            <w:r xmlns:w="http://schemas.openxmlformats.org/wordprocessingml/2006/main" xmlns:wp="http://schemas.openxmlformats.org/drawingml/2006/wordprocessingDrawing" xmlns:r="http://schemas.openxmlformats.org/officeDocument/2006/relationships" xmlns:w14="http://schemas.microsoft.com/office/word/2010/wordml">
+              <w:rPr>
+                <w:rFonts w:ascii="Times" w:hAnsi="Times" w:eastAsia="Times" w:cs="Times"/>
+                <w:i w:val="false"/>
+                <w:b w:val="false"/>
+                <w:u w:val="none"/>
+                <w:sz w:val="20"/>
+                <w:szCs w:val="20"/>
+                <w:color w:val="999999"/>
+              </w:rPr>
+              <w:t xml:space="preserve">character</w:t>
+            </w:r>
+          </w:p>
+        </w:tc>
+        <w:tc>
+          <w:tcPr>
+            <w:tcBorders>
+              <w:bottom w:val="single" w:sz="12" w:space="0" w:color="666666"/>
+              <w:top w:val="none" w:sz="0" w:space="0" w:color="666666"/>
+              <w:left w:val="none" w:sz="0" w:space="0" w:color="000000"/>
+              <w:right w:val="none" w:sz="0" w:space="0" w:color="000000"/>
+            </w:tcBorders>
+            <w:shd w:val="clear" w:color="auto" w:fill="FFFFFF"/>
+            <w:tcMar>
+              <w:top w:w="0" w:type="dxa"/>
+              <w:bottom w:w="0" w:type="dxa"/>
+              <w:left w:w="0" w:type="dxa"/>
+              <w:right w:w="0" w:type="dxa"/>
+            </w:tcMar>
+            <w:vAlign w:val="center"/>
+          </w:tcPr>
+          <w:p>
+            <w:pPr>
+              <w:pStyle w:val="Normal"/>
+              <w:jc w:val="left"/>
+              <w:pBdr>
+                <w:bottom w:val="none" w:sz="0" w:space="0" w:color="000000"/>
+                <w:top w:val="none" w:sz="0" w:space="0" w:color="000000"/>
+                <w:left w:val="none" w:sz="0" w:space="0" w:color="000000"/>
+                <w:right w:val="none" w:sz="0" w:space="0" w:color="000000"/>
+              </w:pBdr>
+              <w:spacing w:after="100" w:before="100" w:line="240"/>
+              <w:ind w:left="100" w:right="100" w:firstLine="0" w:firstLineChars="0"/>
+            </w:pPr>
+            <w:r xmlns:w="http://schemas.openxmlformats.org/wordprocessingml/2006/main" xmlns:wp="http://schemas.openxmlformats.org/drawingml/2006/wordprocessingDrawing" xmlns:r="http://schemas.openxmlformats.org/officeDocument/2006/relationships" xmlns:w14="http://schemas.microsoft.com/office/word/2010/wordml">
+              <w:rPr>
+                <w:rFonts w:ascii="Times" w:hAnsi="Times" w:eastAsia="Times" w:cs="Times"/>
+                <w:i w:val="false"/>
+                <w:b w:val="false"/>
+                <w:u w:val="none"/>
+                <w:sz w:val="20"/>
+                <w:szCs w:val="20"/>
+                <w:color w:val="999999"/>
+              </w:rPr>
+              <w:t xml:space="preserve">character</w:t>
+            </w:r>
+          </w:p>
+        </w:tc>
+        <w:tc>
+          <w:tcPr>
+            <w:tcBorders>
+              <w:bottom w:val="single" w:sz="12" w:space="0" w:color="666666"/>
+              <w:top w:val="none" w:sz="0" w:space="0" w:color="666666"/>
+              <w:left w:val="none" w:sz="0" w:space="0" w:color="000000"/>
+              <w:right w:val="none" w:sz="0" w:space="0" w:color="000000"/>
+            </w:tcBorders>
+            <w:shd w:val="clear" w:color="auto" w:fill="FFFFFF"/>
+            <w:tcMar>
+              <w:top w:w="0" w:type="dxa"/>
+              <w:bottom w:w="0" w:type="dxa"/>
+              <w:left w:w="0" w:type="dxa"/>
+              <w:right w:w="0" w:type="dxa"/>
+            </w:tcMar>
+            <w:vAlign w:val="center"/>
+          </w:tcPr>
+          <w:p>
+            <w:pPr>
+              <w:pStyle w:val="Normal"/>
+              <w:jc w:val="left"/>
+              <w:pBdr>
+                <w:bottom w:val="none" w:sz="0" w:space="0" w:color="000000"/>
+                <w:top w:val="none" w:sz="0" w:space="0" w:color="000000"/>
+                <w:left w:val="none" w:sz="0" w:space="0" w:color="000000"/>
+                <w:right w:val="none" w:sz="0" w:space="0" w:color="000000"/>
+              </w:pBdr>
+              <w:spacing w:after="100" w:before="100" w:line="240"/>
+              <w:ind w:left="100" w:right="100" w:firstLine="0" w:firstLineChars="0"/>
+            </w:pPr>
+            <w:r xmlns:w="http://schemas.openxmlformats.org/wordprocessingml/2006/main" xmlns:wp="http://schemas.openxmlformats.org/drawingml/2006/wordprocessingDrawing" xmlns:r="http://schemas.openxmlformats.org/officeDocument/2006/relationships" xmlns:w14="http://schemas.microsoft.com/office/word/2010/wordml">
+              <w:rPr>
+                <w:rFonts w:ascii="Times" w:hAnsi="Times" w:eastAsia="Times" w:cs="Times"/>
+                <w:i w:val="false"/>
+                <w:b w:val="false"/>
+                <w:u w:val="none"/>
+                <w:sz w:val="20"/>
+                <w:szCs w:val="20"/>
+                <w:color w:val="999999"/>
+              </w:rPr>
+              <w:t xml:space="preserve">character</w:t>
+            </w:r>
+          </w:p>
+        </w:tc>
+      </w:tr>
+      <w:tr>
+        <w:trPr>
+          <w:trHeight w:val="607" w:hRule="auto"/>
+        </w:trPr>
+        body 1
+        <w:tc>
+          <w:tcPr>
+            <w:tcBorders>
+              <w:bottom w:val="none" w:sz="0" w:space="0" w:color="000000"/>
+              <w:top w:val="single" w:sz="12" w:space="0" w:color="666666"/>
+              <w:left w:val="none" w:sz="0" w:space="0" w:color="000000"/>
+              <w:right w:val="none" w:sz="0" w:space="0" w:color="000000"/>
+            </w:tcBorders>
+            <w:shd w:val="clear" w:color="auto" w:fill="FFFFFF"/>
+            <w:tcMar>
+              <w:top w:w="0" w:type="dxa"/>
+              <w:bottom w:w="0" w:type="dxa"/>
+              <w:left w:w="0" w:type="dxa"/>
+              <w:right w:w="0" w:type="dxa"/>
+            </w:tcMar>
+            <w:vAlign w:val="center"/>
+          </w:tcPr>
+          <w:p>
+            <w:pPr>
+              <w:pStyle w:val="Normal"/>
+              <w:jc w:val="left"/>
+              <w:pBdr>
+                <w:bottom w:val="none" w:sz="0" w:space="0" w:color="000000"/>
+                <w:top w:val="none" w:sz="0" w:space="0" w:color="000000"/>
+                <w:left w:val="none" w:sz="0" w:space="0" w:color="000000"/>
+                <w:right w:val="none" w:sz="0" w:space="0" w:color="000000"/>
+              </w:pBdr>
+              <w:spacing w:after="100" w:before="100" w:line="240"/>
+              <w:ind w:left="100" w:right="100" w:firstLine="0" w:firstLineChars="0"/>
+            </w:pPr>
+            <w:r xmlns:w="http://schemas.openxmlformats.org/wordprocessingml/2006/main" xmlns:wp="http://schemas.openxmlformats.org/drawingml/2006/wordprocessingDrawing" xmlns:r="http://schemas.openxmlformats.org/officeDocument/2006/relationships" xmlns:w14="http://schemas.microsoft.com/office/word/2010/wordml">
+              <w:rPr>
+                <w:rFonts w:ascii="Times" w:hAnsi="Times" w:eastAsia="Times" w:cs="Times"/>
+                <w:i w:val="false"/>
+                <w:b w:val="false"/>
+                <w:u w:val="none"/>
+                <w:sz w:val="20"/>
+                <w:szCs w:val="20"/>
+                <w:color w:val="000000"/>
+              </w:rPr>
+              <w:t xml:space="preserve"/>
+            </w:r>
+          </w:p>
+        </w:tc>
+        <w:tc>
+          <w:tcPr>
+            <w:tcBorders>
+              <w:bottom w:val="none" w:sz="0" w:space="0" w:color="000000"/>
+              <w:top w:val="single" w:sz="12" w:space="0" w:color="666666"/>
+              <w:left w:val="none" w:sz="0" w:space="0" w:color="000000"/>
+              <w:right w:val="none" w:sz="0" w:space="0" w:color="000000"/>
+            </w:tcBorders>
+            <w:shd w:val="clear" w:color="auto" w:fill="FFFFFF"/>
+            <w:tcMar>
+              <w:top w:w="0" w:type="dxa"/>
+              <w:bottom w:w="0" w:type="dxa"/>
+              <w:left w:w="0" w:type="dxa"/>
+              <w:right w:w="0" w:type="dxa"/>
+            </w:tcMar>
+            <w:vAlign w:val="center"/>
+          </w:tcPr>
+          <w:p>
+            <w:pPr>
+              <w:pStyle w:val="Normal"/>
+              <w:jc w:val="left"/>
+              <w:pBdr>
+                <w:bottom w:val="none" w:sz="0" w:space="0" w:color="000000"/>
+                <w:top w:val="none" w:sz="0" w:space="0" w:color="000000"/>
+                <w:left w:val="none" w:sz="0" w:space="0" w:color="000000"/>
+                <w:right w:val="none" w:sz="0" w:space="0" w:color="000000"/>
+              </w:pBdr>
+              <w:spacing w:after="100" w:before="100" w:line="240"/>
+              <w:ind w:left="100" w:right="100" w:firstLine="0" w:firstLineChars="0"/>
+            </w:pPr>
+            <w:r xmlns:w="http://schemas.openxmlformats.org/wordprocessingml/2006/main" xmlns:wp="http://schemas.openxmlformats.org/drawingml/2006/wordprocessingDrawing" xmlns:r="http://schemas.openxmlformats.org/officeDocument/2006/relationships" xmlns:w14="http://schemas.microsoft.com/office/word/2010/wordml">
+              <w:rPr>
+                <w:rFonts w:ascii="Times" w:hAnsi="Times" w:eastAsia="Times" w:cs="Times"/>
+                <w:i w:val="false"/>
+                <w:b w:val="false"/>
+                <w:u w:val="none"/>
+                <w:sz w:val="20"/>
+                <w:szCs w:val="20"/>
+                <w:color w:val="000000"/>
+              </w:rPr>
+              <w:t xml:space="preserve">N (%)</w:t>
+            </w:r>
+          </w:p>
+        </w:tc>
+        <w:tc>
+          <w:tcPr>
+            <w:tcBorders>
+              <w:bottom w:val="none" w:sz="0" w:space="0" w:color="000000"/>
+              <w:top w:val="single" w:sz="12" w:space="0" w:color="666666"/>
+              <w:left w:val="none" w:sz="0" w:space="0" w:color="000000"/>
+              <w:right w:val="none" w:sz="0" w:space="0" w:color="000000"/>
+            </w:tcBorders>
+            <w:shd w:val="clear" w:color="auto" w:fill="FFFFFF"/>
+            <w:tcMar>
+              <w:top w:w="0" w:type="dxa"/>
+              <w:bottom w:w="0" w:type="dxa"/>
+              <w:left w:w="0" w:type="dxa"/>
+              <w:right w:w="0" w:type="dxa"/>
+            </w:tcMar>
+            <w:vAlign w:val="center"/>
+          </w:tcPr>
+          <w:p>
+            <w:pPr>
+              <w:pStyle w:val="Normal"/>
+              <w:jc w:val="left"/>
+              <w:pBdr>
+                <w:bottom w:val="none" w:sz="0" w:space="0" w:color="000000"/>
+                <w:top w:val="none" w:sz="0" w:space="0" w:color="000000"/>
+                <w:left w:val="none" w:sz="0" w:space="0" w:color="000000"/>
+                <w:right w:val="none" w:sz="0" w:space="0" w:color="000000"/>
+              </w:pBdr>
+              <w:spacing w:after="100" w:before="100" w:line="240"/>
+              <w:ind w:left="100" w:right="100" w:firstLine="0" w:firstLineChars="0"/>
+            </w:pPr>
+            <w:r xmlns:w="http://schemas.openxmlformats.org/wordprocessingml/2006/main" xmlns:wp="http://schemas.openxmlformats.org/drawingml/2006/wordprocessingDrawing" xmlns:r="http://schemas.openxmlformats.org/officeDocument/2006/relationships" xmlns:w14="http://schemas.microsoft.com/office/word/2010/wordml">
+              <w:rPr>
+                <w:rFonts w:ascii="Times" w:hAnsi="Times" w:eastAsia="Times" w:cs="Times"/>
+                <w:i w:val="false"/>
+                <w:b w:val="false"/>
+                <w:u w:val="none"/>
+                <w:sz w:val="20"/>
+                <w:szCs w:val="20"/>
+                <w:color w:val="000000"/>
+              </w:rPr>
+              <w:t xml:space="preserve">N (%)</w:t>
+            </w:r>
+          </w:p>
+        </w:tc>
+        <w:tc>
+          <w:tcPr>
+            <w:tcBorders>
+              <w:bottom w:val="none" w:sz="0" w:space="0" w:color="000000"/>
+              <w:top w:val="single" w:sz="12" w:space="0" w:color="666666"/>
+              <w:left w:val="none" w:sz="0" w:space="0" w:color="000000"/>
+              <w:right w:val="none" w:sz="0" w:space="0" w:color="000000"/>
+            </w:tcBorders>
+            <w:shd w:val="clear" w:color="auto" w:fill="FFFFFF"/>
+            <w:tcMar>
+              <w:top w:w="0" w:type="dxa"/>
+              <w:bottom w:w="0" w:type="dxa"/>
+              <w:left w:w="0" w:type="dxa"/>
+              <w:right w:w="0" w:type="dxa"/>
+            </w:tcMar>
+            <w:vAlign w:val="center"/>
+          </w:tcPr>
+          <w:p>
+            <w:pPr>
+              <w:pStyle w:val="Normal"/>
+              <w:jc w:val="left"/>
+              <w:pBdr>
+                <w:bottom w:val="none" w:sz="0" w:space="0" w:color="000000"/>
+                <w:top w:val="none" w:sz="0" w:space="0" w:color="000000"/>
+                <w:left w:val="none" w:sz="0" w:space="0" w:color="000000"/>
+                <w:right w:val="none" w:sz="0" w:space="0" w:color="000000"/>
+              </w:pBdr>
+              <w:spacing w:after="100" w:before="100" w:line="240"/>
+              <w:ind w:left="100" w:right="100" w:firstLine="0" w:firstLineChars="0"/>
+            </w:pPr>
+            <w:r xmlns:w="http://schemas.openxmlformats.org/wordprocessingml/2006/main" xmlns:wp="http://schemas.openxmlformats.org/drawingml/2006/wordprocessingDrawing" xmlns:r="http://schemas.openxmlformats.org/officeDocument/2006/relationships" xmlns:w14="http://schemas.microsoft.com/office/word/2010/wordml">
+              <w:rPr>
+                <w:rFonts w:ascii="Times" w:hAnsi="Times" w:eastAsia="Times" w:cs="Times"/>
+                <w:i w:val="false"/>
+                <w:b w:val="false"/>
+                <w:u w:val="none"/>
+                <w:sz w:val="20"/>
+                <w:szCs w:val="20"/>
+                <w:color w:val="000000"/>
+              </w:rPr>
+              <w:t xml:space="preserve">N (%)</w:t>
+            </w:r>
+          </w:p>
+        </w:tc>
+      </w:tr>
+      <w:tr>
+        <w:trPr>
+          <w:trHeight w:val="620" w:hRule="auto"/>
+        </w:trPr>
+        body 2
+        <w:tc>
+          <w:tcPr>
+            <w:tcBorders>
+              <w:bottom w:val="none" w:sz="0" w:space="0" w:color="000000"/>
+              <w:top w:val="none" w:sz="0" w:space="0" w:color="000000"/>
+              <w:left w:val="none" w:sz="0" w:space="0" w:color="000000"/>
+              <w:right w:val="none" w:sz="0" w:space="0" w:color="000000"/>
+            </w:tcBorders>
+            <w:shd w:val="clear" w:color="auto" w:fill="FFFFFF"/>
+            <w:tcMar>
+              <w:top w:w="0" w:type="dxa"/>
+              <w:bottom w:w="0" w:type="dxa"/>
+              <w:left w:w="0" w:type="dxa"/>
+              <w:right w:w="0" w:type="dxa"/>
+            </w:tcMar>
+            <w:vAlign w:val="center"/>
+          </w:tcPr>
+          <w:p>
+            <w:pPr>
+              <w:pStyle w:val="Normal"/>
+              <w:jc w:val="left"/>
+              <w:pBdr>
+                <w:bottom w:val="none" w:sz="0" w:space="0" w:color="000000"/>
+                <w:top w:val="none" w:sz="0" w:space="0" w:color="000000"/>
+                <w:left w:val="none" w:sz="0" w:space="0" w:color="000000"/>
+                <w:right w:val="none" w:sz="0" w:space="0" w:color="000000"/>
+              </w:pBdr>
+              <w:spacing w:after="100" w:before="100" w:line="240"/>
+              <w:ind w:left="100" w:right="100" w:firstLine="0" w:firstLineChars="0"/>
+            </w:pPr>
+            <w:r xmlns:w="http://schemas.openxmlformats.org/wordprocessingml/2006/main" xmlns:wp="http://schemas.openxmlformats.org/drawingml/2006/wordprocessingDrawing" xmlns:r="http://schemas.openxmlformats.org/officeDocument/2006/relationships" xmlns:w14="http://schemas.microsoft.com/office/word/2010/wordml">
+              <w:rPr>
+                <w:rFonts w:ascii="Times" w:hAnsi="Times" w:eastAsia="Times" w:cs="Times"/>
+                <w:i w:val="false"/>
+                <w:b w:val="true"/>
+                <w:u w:val="none"/>
+                <w:sz w:val="20"/>
+                <w:szCs w:val="20"/>
+                <w:color w:val="000000"/>
+              </w:rPr>
+              <w:t xml:space="preserve">Age Groups</w:t>
+            </w:r>
+          </w:p>
+        </w:tc>
+        <w:tc>
+          <w:tcPr>
+            <w:tcBorders>
+              <w:bottom w:val="none" w:sz="0" w:space="0" w:color="000000"/>
+              <w:top w:val="none" w:sz="0" w:space="0" w:color="000000"/>
+              <w:left w:val="none" w:sz="0" w:space="0" w:color="000000"/>
+              <w:right w:val="none" w:sz="0" w:space="0" w:color="000000"/>
+            </w:tcBorders>
+            <w:shd w:val="clear" w:color="auto" w:fill="FFFFFF"/>
+            <w:tcMar>
+              <w:top w:w="0" w:type="dxa"/>
+              <w:bottom w:w="0" w:type="dxa"/>
+              <w:left w:w="0" w:type="dxa"/>
+              <w:right w:w="0" w:type="dxa"/>
+            </w:tcMar>
+            <w:vAlign w:val="center"/>
+          </w:tcPr>
+          <w:p>
+            <w:pPr>
+              <w:pStyle w:val="Normal"/>
+              <w:jc w:val="left"/>
+              <w:pBdr>
+                <w:bottom w:val="none" w:sz="0" w:space="0" w:color="000000"/>
+                <w:top w:val="none" w:sz="0" w:space="0" w:color="000000"/>
+                <w:left w:val="none" w:sz="0" w:space="0" w:color="000000"/>
+                <w:right w:val="none" w:sz="0" w:space="0" w:color="000000"/>
+              </w:pBdr>
+              <w:spacing w:after="100" w:before="100" w:line="240"/>
+              <w:ind w:left="100" w:right="100" w:firstLine="0" w:firstLineChars="0"/>
+            </w:pPr>
+            <w:r xmlns:w="http://schemas.openxmlformats.org/wordprocessingml/2006/main" xmlns:wp="http://schemas.openxmlformats.org/drawingml/2006/wordprocessingDrawing" xmlns:r="http://schemas.openxmlformats.org/officeDocument/2006/relationships" xmlns:w14="http://schemas.microsoft.com/office/word/2010/wordml">
+              <w:rPr>
+                <w:rFonts w:ascii="Times" w:hAnsi="Times" w:eastAsia="Times" w:cs="Times"/>
+                <w:i w:val="false"/>
+                <w:b w:val="true"/>
+                <w:u w:val="none"/>
+                <w:sz w:val="20"/>
+                <w:szCs w:val="20"/>
+                <w:color w:val="000000"/>
+              </w:rPr>
+              <w:t xml:space="preserve"/>
+            </w:r>
+          </w:p>
+        </w:tc>
+        <w:tc>
+          <w:tcPr>
+            <w:tcBorders>
+              <w:bottom w:val="none" w:sz="0" w:space="0" w:color="000000"/>
+              <w:top w:val="none" w:sz="0" w:space="0" w:color="000000"/>
+              <w:left w:val="none" w:sz="0" w:space="0" w:color="000000"/>
+              <w:right w:val="none" w:sz="0" w:space="0" w:color="000000"/>
+            </w:tcBorders>
+            <w:shd w:val="clear" w:color="auto" w:fill="FFFFFF"/>
+            <w:tcMar>
+              <w:top w:w="0" w:type="dxa"/>
+              <w:bottom w:w="0" w:type="dxa"/>
+              <w:left w:w="0" w:type="dxa"/>
+              <w:right w:w="0" w:type="dxa"/>
+            </w:tcMar>
+            <w:vAlign w:val="center"/>
+          </w:tcPr>
+          <w:p>
+            <w:pPr>
+              <w:pStyle w:val="Normal"/>
+              <w:jc w:val="left"/>
+              <w:pBdr>
+                <w:bottom w:val="none" w:sz="0" w:space="0" w:color="000000"/>
+                <w:top w:val="none" w:sz="0" w:space="0" w:color="000000"/>
+                <w:left w:val="none" w:sz="0" w:space="0" w:color="000000"/>
+                <w:right w:val="none" w:sz="0" w:space="0" w:color="000000"/>
+              </w:pBdr>
+              <w:spacing w:after="100" w:before="100" w:line="240"/>
+              <w:ind w:left="100" w:right="100" w:firstLine="0" w:firstLineChars="0"/>
+            </w:pPr>
+            <w:r xmlns:w="http://schemas.openxmlformats.org/wordprocessingml/2006/main" xmlns:wp="http://schemas.openxmlformats.org/drawingml/2006/wordprocessingDrawing" xmlns:r="http://schemas.openxmlformats.org/officeDocument/2006/relationships" xmlns:w14="http://schemas.microsoft.com/office/word/2010/wordml">
+              <w:rPr>
+                <w:rFonts w:ascii="Times" w:hAnsi="Times" w:eastAsia="Times" w:cs="Times"/>
+                <w:i w:val="false"/>
+                <w:b w:val="true"/>
+                <w:u w:val="none"/>
+                <w:sz w:val="20"/>
+                <w:szCs w:val="20"/>
+                <w:color w:val="000000"/>
+              </w:rPr>
+              <w:t xml:space="preserve"/>
+            </w:r>
+          </w:p>
+        </w:tc>
+        <w:tc>
+          <w:tcPr>
+            <w:tcBorders>
+              <w:bottom w:val="none" w:sz="0" w:space="0" w:color="000000"/>
+              <w:top w:val="none" w:sz="0" w:space="0" w:color="000000"/>
+              <w:left w:val="none" w:sz="0" w:space="0" w:color="000000"/>
+              <w:right w:val="none" w:sz="0" w:space="0" w:color="000000"/>
+            </w:tcBorders>
+            <w:shd w:val="clear" w:color="auto" w:fill="FFFFFF"/>
+            <w:tcMar>
+              <w:top w:w="0" w:type="dxa"/>
+              <w:bottom w:w="0" w:type="dxa"/>
+              <w:left w:w="0" w:type="dxa"/>
+              <w:right w:w="0" w:type="dxa"/>
+            </w:tcMar>
+            <w:vAlign w:val="center"/>
+          </w:tcPr>
+          <w:p>
+            <w:pPr>
+              <w:pStyle w:val="Normal"/>
+              <w:jc w:val="left"/>
+              <w:pBdr>
+                <w:bottom w:val="none" w:sz="0" w:space="0" w:color="000000"/>
+                <w:top w:val="none" w:sz="0" w:space="0" w:color="000000"/>
+                <w:left w:val="none" w:sz="0" w:space="0" w:color="000000"/>
+                <w:right w:val="none" w:sz="0" w:space="0" w:color="000000"/>
+              </w:pBdr>
+              <w:spacing w:after="100" w:before="100" w:line="240"/>
+              <w:ind w:left="100" w:right="100" w:firstLine="0" w:firstLineChars="0"/>
+            </w:pPr>
+            <w:r xmlns:w="http://schemas.openxmlformats.org/wordprocessingml/2006/main" xmlns:wp="http://schemas.openxmlformats.org/drawingml/2006/wordprocessingDrawing" xmlns:r="http://schemas.openxmlformats.org/officeDocument/2006/relationships" xmlns:w14="http://schemas.microsoft.com/office/word/2010/wordml">
+              <w:rPr>
+                <w:rFonts w:ascii="Times" w:hAnsi="Times" w:eastAsia="Times" w:cs="Times"/>
+                <w:i w:val="false"/>
+                <w:b w:val="true"/>
+                <w:u w:val="none"/>
+                <w:sz w:val="20"/>
+                <w:szCs w:val="20"/>
+                <w:color w:val="000000"/>
+              </w:rPr>
+              <w:t xml:space="preserve"/>
+            </w:r>
+          </w:p>
+        </w:tc>
+      </w:tr>
+      <w:tr>
+        <w:trPr>
+          <w:trHeight w:val="607" w:hRule="auto"/>
+        </w:trPr>
+        body 3
+        <w:tc>
+          <w:tcPr>
+            <w:tcBorders>
+              <w:bottom w:val="none" w:sz="0" w:space="0" w:color="000000"/>
+              <w:top w:val="none" w:sz="0" w:space="0" w:color="000000"/>
+              <w:left w:val="none" w:sz="0" w:space="0" w:color="000000"/>
+              <w:right w:val="none" w:sz="0" w:space="0" w:color="000000"/>
+            </w:tcBorders>
+            <w:shd w:val="clear" w:color="auto" w:fill="FFFFFF"/>
+            <w:tcMar>
+              <w:top w:w="0" w:type="dxa"/>
+              <w:bottom w:w="0" w:type="dxa"/>
+              <w:left w:w="0" w:type="dxa"/>
+              <w:right w:w="0" w:type="dxa"/>
+            </w:tcMar>
+            <w:vAlign w:val="center"/>
+          </w:tcPr>
+          <w:p>
+            <w:pPr>
+              <w:pStyle w:val="Normal"/>
+              <w:jc w:val="left"/>
+              <w:pBdr>
+                <w:bottom w:val="none" w:sz="0" w:space="0" w:color="000000"/>
+                <w:top w:val="none" w:sz="0" w:space="0" w:color="000000"/>
+                <w:left w:val="none" w:sz="0" w:space="0" w:color="000000"/>
+                <w:right w:val="none" w:sz="0" w:space="0" w:color="000000"/>
+              </w:pBdr>
+              <w:spacing w:after="100" w:before="100" w:line="240"/>
+              <w:ind w:left="100" w:right="100" w:firstLine="0" w:firstLineChars="0"/>
+            </w:pPr>
+            <w:r xmlns:w="http://schemas.openxmlformats.org/wordprocessingml/2006/main" xmlns:wp="http://schemas.openxmlformats.org/drawingml/2006/wordprocessingDrawing" xmlns:r="http://schemas.openxmlformats.org/officeDocument/2006/relationships" xmlns:w14="http://schemas.microsoft.com/office/word/2010/wordml">
+              <w:rPr>
+                <w:rFonts w:ascii="Times" w:hAnsi="Times" w:eastAsia="Times" w:cs="Times"/>
+                <w:i w:val="false"/>
+                <w:b w:val="false"/>
+                <w:u w:val="none"/>
+                <w:sz w:val="20"/>
+                <w:szCs w:val="20"/>
+                <w:color w:val="000000"/>
+              </w:rPr>
+              <w:t xml:space="preserve">18-35</w:t>
+            </w:r>
+          </w:p>
+        </w:tc>
+        <w:tc>
+          <w:tcPr>
+            <w:tcBorders>
+              <w:bottom w:val="none" w:sz="0" w:space="0" w:color="000000"/>
+              <w:top w:val="none" w:sz="0" w:space="0" w:color="000000"/>
+              <w:left w:val="none" w:sz="0" w:space="0" w:color="000000"/>
+              <w:right w:val="none" w:sz="0" w:space="0" w:color="000000"/>
+            </w:tcBorders>
+            <w:shd w:val="clear" w:color="auto" w:fill="FFFFFF"/>
+            <w:tcMar>
+              <w:top w:w="0" w:type="dxa"/>
+              <w:bottom w:w="0" w:type="dxa"/>
+              <w:left w:w="0" w:type="dxa"/>
+              <w:right w:w="0" w:type="dxa"/>
+            </w:tcMar>
+            <w:vAlign w:val="center"/>
+          </w:tcPr>
+          <w:p>
+            <w:pPr>
+              <w:pStyle w:val="Normal"/>
+              <w:jc w:val="left"/>
+              <w:pBdr>
+                <w:bottom w:val="none" w:sz="0" w:space="0" w:color="000000"/>
+                <w:top w:val="none" w:sz="0" w:space="0" w:color="000000"/>
+                <w:left w:val="none" w:sz="0" w:space="0" w:color="000000"/>
+                <w:right w:val="none" w:sz="0" w:space="0" w:color="000000"/>
+              </w:pBdr>
+              <w:spacing w:after="100" w:before="100" w:line="240"/>
+              <w:ind w:left="100" w:right="100" w:firstLine="0" w:firstLineChars="0"/>
+            </w:pPr>
+            <w:r xmlns:w="http://schemas.openxmlformats.org/wordprocessingml/2006/main" xmlns:wp="http://schemas.openxmlformats.org/drawingml/2006/wordprocessingDrawing" xmlns:r="http://schemas.openxmlformats.org/officeDocument/2006/relationships" xmlns:w14="http://schemas.microsoft.com/office/word/2010/wordml">
+              <w:rPr>
+                <w:rFonts w:ascii="Times" w:hAnsi="Times" w:eastAsia="Times" w:cs="Times"/>
+                <w:i w:val="false"/>
+                <w:b w:val="false"/>
+                <w:u w:val="none"/>
+                <w:sz w:val="20"/>
+                <w:szCs w:val="20"/>
+                <w:color w:val="000000"/>
+              </w:rPr>
+              <w:t xml:space="preserve">200 (33.33%)</w:t>
+            </w:r>
+          </w:p>
+        </w:tc>
+        <w:tc>
+          <w:tcPr>
+            <w:tcBorders>
+              <w:bottom w:val="none" w:sz="0" w:space="0" w:color="000000"/>
+              <w:top w:val="none" w:sz="0" w:space="0" w:color="000000"/>
+              <w:left w:val="none" w:sz="0" w:space="0" w:color="000000"/>
+              <w:right w:val="none" w:sz="0" w:space="0" w:color="000000"/>
+            </w:tcBorders>
+            <w:shd w:val="clear" w:color="auto" w:fill="FFFFFF"/>
+            <w:tcMar>
+              <w:top w:w="0" w:type="dxa"/>
+              <w:bottom w:w="0" w:type="dxa"/>
+              <w:left w:w="0" w:type="dxa"/>
+              <w:right w:w="0" w:type="dxa"/>
+            </w:tcMar>
+            <w:vAlign w:val="center"/>
+          </w:tcPr>
+          <w:p>
+            <w:pPr>
+              <w:pStyle w:val="Normal"/>
+              <w:jc w:val="left"/>
+              <w:pBdr>
+                <w:bottom w:val="none" w:sz="0" w:space="0" w:color="000000"/>
+                <w:top w:val="none" w:sz="0" w:space="0" w:color="000000"/>
+                <w:left w:val="none" w:sz="0" w:space="0" w:color="000000"/>
+                <w:right w:val="none" w:sz="0" w:space="0" w:color="000000"/>
+              </w:pBdr>
+              <w:spacing w:after="100" w:before="100" w:line="240"/>
+              <w:ind w:left="100" w:right="100" w:firstLine="0" w:firstLineChars="0"/>
+            </w:pPr>
+            <w:r xmlns:w="http://schemas.openxmlformats.org/wordprocessingml/2006/main" xmlns:wp="http://schemas.openxmlformats.org/drawingml/2006/wordprocessingDrawing" xmlns:r="http://schemas.openxmlformats.org/officeDocument/2006/relationships" xmlns:w14="http://schemas.microsoft.com/office/word/2010/wordml">
+              <w:rPr>
+                <w:rFonts w:ascii="Times" w:hAnsi="Times" w:eastAsia="Times" w:cs="Times"/>
+                <w:i w:val="false"/>
+                <w:b w:val="false"/>
+                <w:u w:val="none"/>
+                <w:sz w:val="20"/>
+                <w:szCs w:val="20"/>
+                <w:color w:val="000000"/>
+              </w:rPr>
+              <w:t xml:space="preserve"/>
+            </w:r>
+          </w:p>
+        </w:tc>
+        <w:tc>
+          <w:tcPr>
+            <w:tcBorders>
+              <w:bottom w:val="none" w:sz="0" w:space="0" w:color="000000"/>
+              <w:top w:val="none" w:sz="0" w:space="0" w:color="000000"/>
+              <w:left w:val="none" w:sz="0" w:space="0" w:color="000000"/>
+              <w:right w:val="none" w:sz="0" w:space="0" w:color="000000"/>
+            </w:tcBorders>
+            <w:shd w:val="clear" w:color="auto" w:fill="FFFFFF"/>
+            <w:tcMar>
+              <w:top w:w="0" w:type="dxa"/>
+              <w:bottom w:w="0" w:type="dxa"/>
+              <w:left w:w="0" w:type="dxa"/>
+              <w:right w:w="0" w:type="dxa"/>
+            </w:tcMar>
+            <w:vAlign w:val="center"/>
+          </w:tcPr>
+          <w:p>
+            <w:pPr>
+              <w:pStyle w:val="Normal"/>
+              <w:jc w:val="left"/>
+              <w:pBdr>
+                <w:bottom w:val="none" w:sz="0" w:space="0" w:color="000000"/>
+                <w:top w:val="none" w:sz="0" w:space="0" w:color="000000"/>
+                <w:left w:val="none" w:sz="0" w:space="0" w:color="000000"/>
+                <w:right w:val="none" w:sz="0" w:space="0" w:color="000000"/>
+              </w:pBdr>
+              <w:spacing w:after="100" w:before="100" w:line="240"/>
+              <w:ind w:left="100" w:right="100" w:firstLine="0" w:firstLineChars="0"/>
+            </w:pPr>
+            <w:r xmlns:w="http://schemas.openxmlformats.org/wordprocessingml/2006/main" xmlns:wp="http://schemas.openxmlformats.org/drawingml/2006/wordprocessingDrawing" xmlns:r="http://schemas.openxmlformats.org/officeDocument/2006/relationships" xmlns:w14="http://schemas.microsoft.com/office/word/2010/wordml">
+              <w:rPr>
+                <w:rFonts w:ascii="Times" w:hAnsi="Times" w:eastAsia="Times" w:cs="Times"/>
+                <w:i w:val="false"/>
+                <w:b w:val="false"/>
+                <w:u w:val="none"/>
+                <w:sz w:val="20"/>
+                <w:szCs w:val="20"/>
+                <w:color w:val="000000"/>
+              </w:rPr>
+              <w:t xml:space="preserve"/>
+            </w:r>
+          </w:p>
+        </w:tc>
+      </w:tr>
+      <w:tr>
+        <w:trPr>
+          <w:trHeight w:val="607" w:hRule="auto"/>
+        </w:trPr>
+        body 4
+        <w:tc>
+          <w:tcPr>
+            <w:tcBorders>
+              <w:bottom w:val="none" w:sz="0" w:space="0" w:color="000000"/>
+              <w:top w:val="none" w:sz="0" w:space="0" w:color="000000"/>
+              <w:left w:val="none" w:sz="0" w:space="0" w:color="000000"/>
+              <w:right w:val="none" w:sz="0" w:space="0" w:color="000000"/>
+            </w:tcBorders>
+            <w:shd w:val="clear" w:color="auto" w:fill="FFFFFF"/>
+            <w:tcMar>
+              <w:top w:w="0" w:type="dxa"/>
+              <w:bottom w:w="0" w:type="dxa"/>
+              <w:left w:w="0" w:type="dxa"/>
+              <w:right w:w="0" w:type="dxa"/>
+            </w:tcMar>
+            <w:vAlign w:val="center"/>
+          </w:tcPr>
+          <w:p>
+            <w:pPr>
+              <w:pStyle w:val="Normal"/>
+              <w:jc w:val="left"/>
+              <w:pBdr>
+                <w:bottom w:val="none" w:sz="0" w:space="0" w:color="000000"/>
+                <w:top w:val="none" w:sz="0" w:space="0" w:color="000000"/>
+                <w:left w:val="none" w:sz="0" w:space="0" w:color="000000"/>
+                <w:right w:val="none" w:sz="0" w:space="0" w:color="000000"/>
+              </w:pBdr>
+              <w:spacing w:after="100" w:before="100" w:line="240"/>
+              <w:ind w:left="100" w:right="100" w:firstLine="0" w:firstLineChars="0"/>
+            </w:pPr>
+            <w:r xmlns:w="http://schemas.openxmlformats.org/wordprocessingml/2006/main" xmlns:wp="http://schemas.openxmlformats.org/drawingml/2006/wordprocessingDrawing" xmlns:r="http://schemas.openxmlformats.org/officeDocument/2006/relationships" xmlns:w14="http://schemas.microsoft.com/office/word/2010/wordml">
+              <w:rPr>
+                <w:rFonts w:ascii="Times" w:hAnsi="Times" w:eastAsia="Times" w:cs="Times"/>
+                <w:i w:val="false"/>
+                <w:b w:val="false"/>
+                <w:u w:val="none"/>
+                <w:sz w:val="20"/>
+                <w:szCs w:val="20"/>
+                <w:color w:val="000000"/>
+              </w:rPr>
+              <w:t xml:space="preserve">36-64</w:t>
+            </w:r>
+          </w:p>
+        </w:tc>
+        <w:tc>
+          <w:tcPr>
+            <w:tcBorders>
+              <w:bottom w:val="none" w:sz="0" w:space="0" w:color="000000"/>
+              <w:top w:val="none" w:sz="0" w:space="0" w:color="000000"/>
+              <w:left w:val="none" w:sz="0" w:space="0" w:color="000000"/>
+              <w:right w:val="none" w:sz="0" w:space="0" w:color="000000"/>
+            </w:tcBorders>
+            <w:shd w:val="clear" w:color="auto" w:fill="FFFFFF"/>
+            <w:tcMar>
+              <w:top w:w="0" w:type="dxa"/>
+              <w:bottom w:w="0" w:type="dxa"/>
+              <w:left w:w="0" w:type="dxa"/>
+              <w:right w:w="0" w:type="dxa"/>
+            </w:tcMar>
+            <w:vAlign w:val="center"/>
+          </w:tcPr>
+          <w:p>
+            <w:pPr>
+              <w:pStyle w:val="Normal"/>
+              <w:jc w:val="left"/>
+              <w:pBdr>
+                <w:bottom w:val="none" w:sz="0" w:space="0" w:color="000000"/>
+                <w:top w:val="none" w:sz="0" w:space="0" w:color="000000"/>
+                <w:left w:val="none" w:sz="0" w:space="0" w:color="000000"/>
+                <w:right w:val="none" w:sz="0" w:space="0" w:color="000000"/>
+              </w:pBdr>
+              <w:spacing w:after="100" w:before="100" w:line="240"/>
+              <w:ind w:left="100" w:right="100" w:firstLine="0" w:firstLineChars="0"/>
+            </w:pPr>
+            <w:r xmlns:w="http://schemas.openxmlformats.org/wordprocessingml/2006/main" xmlns:wp="http://schemas.openxmlformats.org/drawingml/2006/wordprocessingDrawing" xmlns:r="http://schemas.openxmlformats.org/officeDocument/2006/relationships" xmlns:w14="http://schemas.microsoft.com/office/word/2010/wordml">
+              <w:rPr>
+                <w:rFonts w:ascii="Times" w:hAnsi="Times" w:eastAsia="Times" w:cs="Times"/>
+                <w:i w:val="false"/>
+                <w:b w:val="false"/>
+                <w:u w:val="none"/>
+                <w:sz w:val="20"/>
+                <w:szCs w:val="20"/>
+                <w:color w:val="000000"/>
+              </w:rPr>
+              <w:t xml:space="preserve">201 (33.33%)</w:t>
+            </w:r>
+          </w:p>
+        </w:tc>
+        <w:tc>
+          <w:tcPr>
+            <w:tcBorders>
+              <w:bottom w:val="none" w:sz="0" w:space="0" w:color="000000"/>
+              <w:top w:val="none" w:sz="0" w:space="0" w:color="000000"/>
+              <w:left w:val="none" w:sz="0" w:space="0" w:color="000000"/>
+              <w:right w:val="none" w:sz="0" w:space="0" w:color="000000"/>
+            </w:tcBorders>
+            <w:shd w:val="clear" w:color="auto" w:fill="FFFFFF"/>
+            <w:tcMar>
+              <w:top w:w="0" w:type="dxa"/>
+              <w:bottom w:w="0" w:type="dxa"/>
+              <w:left w:w="0" w:type="dxa"/>
+              <w:right w:w="0" w:type="dxa"/>
+            </w:tcMar>
+            <w:vAlign w:val="center"/>
+          </w:tcPr>
+          <w:p>
+            <w:pPr>
+              <w:pStyle w:val="Normal"/>
+              <w:jc w:val="left"/>
+              <w:pBdr>
+                <w:bottom w:val="none" w:sz="0" w:space="0" w:color="000000"/>
+                <w:top w:val="none" w:sz="0" w:space="0" w:color="000000"/>
+                <w:left w:val="none" w:sz="0" w:space="0" w:color="000000"/>
+                <w:right w:val="none" w:sz="0" w:space="0" w:color="000000"/>
+              </w:pBdr>
+              <w:spacing w:after="100" w:before="100" w:line="240"/>
+              <w:ind w:left="100" w:right="100" w:firstLine="0" w:firstLineChars="0"/>
+            </w:pPr>
+            <w:r xmlns:w="http://schemas.openxmlformats.org/wordprocessingml/2006/main" xmlns:wp="http://schemas.openxmlformats.org/drawingml/2006/wordprocessingDrawing" xmlns:r="http://schemas.openxmlformats.org/officeDocument/2006/relationships" xmlns:w14="http://schemas.microsoft.com/office/word/2010/wordml">
+              <w:rPr>
+                <w:rFonts w:ascii="Times" w:hAnsi="Times" w:eastAsia="Times" w:cs="Times"/>
+                <w:i w:val="false"/>
+                <w:b w:val="false"/>
+                <w:u w:val="none"/>
+                <w:sz w:val="20"/>
+                <w:szCs w:val="20"/>
+                <w:color w:val="000000"/>
+              </w:rPr>
+              <w:t xml:space="preserve"/>
+            </w:r>
+          </w:p>
+        </w:tc>
+        <w:tc>
+          <w:tcPr>
+            <w:tcBorders>
+              <w:bottom w:val="none" w:sz="0" w:space="0" w:color="000000"/>
+              <w:top w:val="none" w:sz="0" w:space="0" w:color="000000"/>
+              <w:left w:val="none" w:sz="0" w:space="0" w:color="000000"/>
+              <w:right w:val="none" w:sz="0" w:space="0" w:color="000000"/>
+            </w:tcBorders>
+            <w:shd w:val="clear" w:color="auto" w:fill="FFFFFF"/>
+            <w:tcMar>
+              <w:top w:w="0" w:type="dxa"/>
+              <w:bottom w:w="0" w:type="dxa"/>
+              <w:left w:w="0" w:type="dxa"/>
+              <w:right w:w="0" w:type="dxa"/>
+            </w:tcMar>
+            <w:vAlign w:val="center"/>
+          </w:tcPr>
+          <w:p>
+            <w:pPr>
+              <w:pStyle w:val="Normal"/>
+              <w:jc w:val="left"/>
+              <w:pBdr>
+                <w:bottom w:val="none" w:sz="0" w:space="0" w:color="000000"/>
+                <w:top w:val="none" w:sz="0" w:space="0" w:color="000000"/>
+                <w:left w:val="none" w:sz="0" w:space="0" w:color="000000"/>
+                <w:right w:val="none" w:sz="0" w:space="0" w:color="000000"/>
+              </w:pBdr>
+              <w:spacing w:after="100" w:before="100" w:line="240"/>
+              <w:ind w:left="100" w:right="100" w:firstLine="0" w:firstLineChars="0"/>
+            </w:pPr>
+            <w:r xmlns:w="http://schemas.openxmlformats.org/wordprocessingml/2006/main" xmlns:wp="http://schemas.openxmlformats.org/drawingml/2006/wordprocessingDrawing" xmlns:r="http://schemas.openxmlformats.org/officeDocument/2006/relationships" xmlns:w14="http://schemas.microsoft.com/office/word/2010/wordml">
+              <w:rPr>
+                <w:rFonts w:ascii="Times" w:hAnsi="Times" w:eastAsia="Times" w:cs="Times"/>
+                <w:i w:val="false"/>
+                <w:b w:val="false"/>
+                <w:u w:val="none"/>
+                <w:sz w:val="20"/>
+                <w:szCs w:val="20"/>
+                <w:color w:val="000000"/>
+              </w:rPr>
+              <w:t xml:space="preserve"/>
+            </w:r>
+          </w:p>
+        </w:tc>
+      </w:tr>
+      <w:tr>
+        <w:trPr>
+          <w:trHeight w:val="607" w:hRule="auto"/>
+        </w:trPr>
+        body 5
+        <w:tc>
+          <w:tcPr>
+            <w:tcBorders>
+              <w:bottom w:val="none" w:sz="0" w:space="0" w:color="000000"/>
+              <w:top w:val="none" w:sz="0" w:space="0" w:color="000000"/>
+              <w:left w:val="none" w:sz="0" w:space="0" w:color="000000"/>
+              <w:right w:val="none" w:sz="0" w:space="0" w:color="000000"/>
+            </w:tcBorders>
+            <w:shd w:val="clear" w:color="auto" w:fill="FFFFFF"/>
+            <w:tcMar>
+              <w:top w:w="0" w:type="dxa"/>
+              <w:bottom w:w="0" w:type="dxa"/>
+              <w:left w:w="0" w:type="dxa"/>
+              <w:right w:w="0" w:type="dxa"/>
+            </w:tcMar>
+            <w:vAlign w:val="center"/>
+          </w:tcPr>
+          <w:p>
+            <w:pPr>
+              <w:pStyle w:val="Normal"/>
+              <w:jc w:val="left"/>
+              <w:pBdr>
+                <w:bottom w:val="none" w:sz="0" w:space="0" w:color="000000"/>
+                <w:top w:val="none" w:sz="0" w:space="0" w:color="000000"/>
+                <w:left w:val="none" w:sz="0" w:space="0" w:color="000000"/>
+                <w:right w:val="none" w:sz="0" w:space="0" w:color="000000"/>
+              </w:pBdr>
+              <w:spacing w:after="100" w:before="100" w:line="240"/>
+              <w:ind w:left="100" w:right="100" w:firstLine="0" w:firstLineChars="0"/>
+            </w:pPr>
+            <w:r xmlns:w="http://schemas.openxmlformats.org/wordprocessingml/2006/main" xmlns:wp="http://schemas.openxmlformats.org/drawingml/2006/wordprocessingDrawing" xmlns:r="http://schemas.openxmlformats.org/officeDocument/2006/relationships" xmlns:w14="http://schemas.microsoft.com/office/word/2010/wordml">
+              <w:rPr>
+                <w:rFonts w:ascii="Times" w:hAnsi="Times" w:eastAsia="Times" w:cs="Times"/>
+                <w:i w:val="false"/>
+                <w:b w:val="false"/>
+                <w:u w:val="none"/>
+                <w:sz w:val="20"/>
+                <w:szCs w:val="20"/>
+                <w:color w:val="000000"/>
+              </w:rPr>
+              <w:t xml:space="preserve">65+</w:t>
+            </w:r>
+          </w:p>
+        </w:tc>
+        <w:tc>
+          <w:tcPr>
+            <w:tcBorders>
+              <w:bottom w:val="none" w:sz="0" w:space="0" w:color="000000"/>
+              <w:top w:val="none" w:sz="0" w:space="0" w:color="000000"/>
+              <w:left w:val="none" w:sz="0" w:space="0" w:color="000000"/>
+              <w:right w:val="none" w:sz="0" w:space="0" w:color="000000"/>
+            </w:tcBorders>
+            <w:shd w:val="clear" w:color="auto" w:fill="FFFFFF"/>
+            <w:tcMar>
+              <w:top w:w="0" w:type="dxa"/>
+              <w:bottom w:w="0" w:type="dxa"/>
+              <w:left w:w="0" w:type="dxa"/>
+              <w:right w:w="0" w:type="dxa"/>
+            </w:tcMar>
+            <w:vAlign w:val="center"/>
+          </w:tcPr>
+          <w:p>
+            <w:pPr>
+              <w:pStyle w:val="Normal"/>
+              <w:jc w:val="left"/>
+              <w:pBdr>
+                <w:bottom w:val="none" w:sz="0" w:space="0" w:color="000000"/>
+                <w:top w:val="none" w:sz="0" w:space="0" w:color="000000"/>
+                <w:left w:val="none" w:sz="0" w:space="0" w:color="000000"/>
+                <w:right w:val="none" w:sz="0" w:space="0" w:color="000000"/>
+              </w:pBdr>
+              <w:spacing w:after="100" w:before="100" w:line="240"/>
+              <w:ind w:left="100" w:right="100" w:firstLine="0" w:firstLineChars="0"/>
+            </w:pPr>
+            <w:r xmlns:w="http://schemas.openxmlformats.org/wordprocessingml/2006/main" xmlns:wp="http://schemas.openxmlformats.org/drawingml/2006/wordprocessingDrawing" xmlns:r="http://schemas.openxmlformats.org/officeDocument/2006/relationships" xmlns:w14="http://schemas.microsoft.com/office/word/2010/wordml">
+              <w:rPr>
+                <w:rFonts w:ascii="Times" w:hAnsi="Times" w:eastAsia="Times" w:cs="Times"/>
+                <w:i w:val="false"/>
+                <w:b w:val="false"/>
+                <w:u w:val="none"/>
+                <w:sz w:val="20"/>
+                <w:szCs w:val="20"/>
+                <w:color w:val="000000"/>
+              </w:rPr>
+              <w:t xml:space="preserve">202 (33.33%)</w:t>
+            </w:r>
+          </w:p>
+        </w:tc>
+        <w:tc>
+          <w:tcPr>
+            <w:tcBorders>
+              <w:bottom w:val="none" w:sz="0" w:space="0" w:color="000000"/>
+              <w:top w:val="none" w:sz="0" w:space="0" w:color="000000"/>
+              <w:left w:val="none" w:sz="0" w:space="0" w:color="000000"/>
+              <w:right w:val="none" w:sz="0" w:space="0" w:color="000000"/>
+            </w:tcBorders>
+            <w:shd w:val="clear" w:color="auto" w:fill="FFFFFF"/>
+            <w:tcMar>
+              <w:top w:w="0" w:type="dxa"/>
+              <w:bottom w:w="0" w:type="dxa"/>
+              <w:left w:w="0" w:type="dxa"/>
+              <w:right w:w="0" w:type="dxa"/>
+            </w:tcMar>
+            <w:vAlign w:val="center"/>
+          </w:tcPr>
+          <w:p>
+            <w:pPr>
+              <w:pStyle w:val="Normal"/>
+              <w:jc w:val="left"/>
+              <w:pBdr>
+                <w:bottom w:val="none" w:sz="0" w:space="0" w:color="000000"/>
+                <w:top w:val="none" w:sz="0" w:space="0" w:color="000000"/>
+                <w:left w:val="none" w:sz="0" w:space="0" w:color="000000"/>
+                <w:right w:val="none" w:sz="0" w:space="0" w:color="000000"/>
+              </w:pBdr>
+              <w:spacing w:after="100" w:before="100" w:line="240"/>
+              <w:ind w:left="100" w:right="100" w:firstLine="0" w:firstLineChars="0"/>
+            </w:pPr>
+            <w:r xmlns:w="http://schemas.openxmlformats.org/wordprocessingml/2006/main" xmlns:wp="http://schemas.openxmlformats.org/drawingml/2006/wordprocessingDrawing" xmlns:r="http://schemas.openxmlformats.org/officeDocument/2006/relationships" xmlns:w14="http://schemas.microsoft.com/office/word/2010/wordml">
+              <w:rPr>
+                <w:rFonts w:ascii="Times" w:hAnsi="Times" w:eastAsia="Times" w:cs="Times"/>
+                <w:i w:val="false"/>
+                <w:b w:val="false"/>
+                <w:u w:val="none"/>
+                <w:sz w:val="20"/>
+                <w:szCs w:val="20"/>
+                <w:color w:val="000000"/>
+              </w:rPr>
+              <w:t xml:space="preserve"/>
+            </w:r>
+          </w:p>
+        </w:tc>
+        <w:tc>
+          <w:tcPr>
+            <w:tcBorders>
+              <w:bottom w:val="none" w:sz="0" w:space="0" w:color="000000"/>
+              <w:top w:val="none" w:sz="0" w:space="0" w:color="000000"/>
+              <w:left w:val="none" w:sz="0" w:space="0" w:color="000000"/>
+              <w:right w:val="none" w:sz="0" w:space="0" w:color="000000"/>
+            </w:tcBorders>
+            <w:shd w:val="clear" w:color="auto" w:fill="FFFFFF"/>
+            <w:tcMar>
+              <w:top w:w="0" w:type="dxa"/>
+              <w:bottom w:w="0" w:type="dxa"/>
+              <w:left w:w="0" w:type="dxa"/>
+              <w:right w:w="0" w:type="dxa"/>
+            </w:tcMar>
+            <w:vAlign w:val="center"/>
+          </w:tcPr>
+          <w:p>
+            <w:pPr>
+              <w:pStyle w:val="Normal"/>
+              <w:jc w:val="left"/>
+              <w:pBdr>
+                <w:bottom w:val="none" w:sz="0" w:space="0" w:color="000000"/>
+                <w:top w:val="none" w:sz="0" w:space="0" w:color="000000"/>
+                <w:left w:val="none" w:sz="0" w:space="0" w:color="000000"/>
+                <w:right w:val="none" w:sz="0" w:space="0" w:color="000000"/>
+              </w:pBdr>
+              <w:spacing w:after="100" w:before="100" w:line="240"/>
+              <w:ind w:left="100" w:right="100" w:firstLine="0" w:firstLineChars="0"/>
+            </w:pPr>
+            <w:r xmlns:w="http://schemas.openxmlformats.org/wordprocessingml/2006/main" xmlns:wp="http://schemas.openxmlformats.org/drawingml/2006/wordprocessingDrawing" xmlns:r="http://schemas.openxmlformats.org/officeDocument/2006/relationships" xmlns:w14="http://schemas.microsoft.com/office/word/2010/wordml">
+              <w:rPr>
+                <w:rFonts w:ascii="Times" w:hAnsi="Times" w:eastAsia="Times" w:cs="Times"/>
+                <w:i w:val="false"/>
+                <w:b w:val="false"/>
+                <w:u w:val="none"/>
+                <w:sz w:val="20"/>
+                <w:szCs w:val="20"/>
+                <w:color w:val="000000"/>
+              </w:rPr>
+              <w:t xml:space="preserve"/>
+            </w:r>
+          </w:p>
+        </w:tc>
+      </w:tr>
+      <w:tr>
+        <w:trPr>
+          <w:trHeight w:val="581" w:hRule="auto"/>
+        </w:trPr>
+        body 6
+        <w:tc>
+          <w:tcPr>
+            <w:tcBorders>
+              <w:bottom w:val="none" w:sz="0" w:space="0" w:color="000000"/>
+              <w:top w:val="none" w:sz="0" w:space="0" w:color="000000"/>
+              <w:left w:val="none" w:sz="0" w:space="0" w:color="000000"/>
+              <w:right w:val="none" w:sz="0" w:space="0" w:color="000000"/>
+            </w:tcBorders>
+            <w:shd w:val="clear" w:color="auto" w:fill="FFFFFF"/>
+            <w:tcMar>
+              <w:top w:w="0" w:type="dxa"/>
+              <w:bottom w:w="0" w:type="dxa"/>
+              <w:left w:w="0" w:type="dxa"/>
+              <w:right w:w="0" w:type="dxa"/>
+            </w:tcMar>
+            <w:vAlign w:val="center"/>
+          </w:tcPr>
+          <w:p>
+            <w:pPr>
+              <w:pStyle w:val="Normal"/>
+              <w:jc w:val="left"/>
+              <w:pBdr>
+                <w:bottom w:val="none" w:sz="0" w:space="0" w:color="000000"/>
+                <w:top w:val="none" w:sz="0" w:space="0" w:color="000000"/>
+                <w:left w:val="none" w:sz="0" w:space="0" w:color="000000"/>
+                <w:right w:val="none" w:sz="0" w:space="0" w:color="000000"/>
+              </w:pBdr>
+              <w:spacing w:after="100" w:before="100" w:line="240"/>
+              <w:ind w:left="100" w:right="100" w:firstLine="0" w:firstLineChars="0"/>
+            </w:pPr>
+            <w:r xmlns:w="http://schemas.openxmlformats.org/wordprocessingml/2006/main" xmlns:wp="http://schemas.openxmlformats.org/drawingml/2006/wordprocessingDrawing" xmlns:r="http://schemas.openxmlformats.org/officeDocument/2006/relationships" xmlns:w14="http://schemas.microsoft.com/office/word/2010/wordml">
+              <w:rPr>
+                <w:rFonts w:ascii="Times" w:hAnsi="Times" w:eastAsia="Times" w:cs="Times"/>
+                <w:i w:val="false"/>
+                <w:b w:val="true"/>
+                <w:u w:val="none"/>
+                <w:sz w:val="20"/>
+                <w:szCs w:val="20"/>
+                <w:color w:val="000000"/>
+              </w:rPr>
+              <w:t xml:space="preserve">Gender</w:t>
+            </w:r>
+          </w:p>
+        </w:tc>
+        <w:tc>
+          <w:tcPr>
+            <w:tcBorders>
+              <w:bottom w:val="none" w:sz="0" w:space="0" w:color="000000"/>
+              <w:top w:val="none" w:sz="0" w:space="0" w:color="000000"/>
+              <w:left w:val="none" w:sz="0" w:space="0" w:color="000000"/>
+              <w:right w:val="none" w:sz="0" w:space="0" w:color="000000"/>
+            </w:tcBorders>
+            <w:shd w:val="clear" w:color="auto" w:fill="FFFFFF"/>
+            <w:tcMar>
+              <w:top w:w="0" w:type="dxa"/>
+              <w:bottom w:w="0" w:type="dxa"/>
+              <w:left w:w="0" w:type="dxa"/>
+              <w:right w:w="0" w:type="dxa"/>
+            </w:tcMar>
+            <w:vAlign w:val="center"/>
+          </w:tcPr>
+          <w:p>
+            <w:pPr>
+              <w:pStyle w:val="Normal"/>
+              <w:jc w:val="left"/>
+              <w:pBdr>
+                <w:bottom w:val="none" w:sz="0" w:space="0" w:color="000000"/>
+                <w:top w:val="none" w:sz="0" w:space="0" w:color="000000"/>
+                <w:left w:val="none" w:sz="0" w:space="0" w:color="000000"/>
+                <w:right w:val="none" w:sz="0" w:space="0" w:color="000000"/>
+              </w:pBdr>
+              <w:spacing w:after="100" w:before="100" w:line="240"/>
+              <w:ind w:left="100" w:right="100" w:firstLine="0" w:firstLineChars="0"/>
+            </w:pPr>
+            <w:r xmlns:w="http://schemas.openxmlformats.org/wordprocessingml/2006/main" xmlns:wp="http://schemas.openxmlformats.org/drawingml/2006/wordprocessingDrawing" xmlns:r="http://schemas.openxmlformats.org/officeDocument/2006/relationships" xmlns:w14="http://schemas.microsoft.com/office/word/2010/wordml">
+              <w:rPr>
+                <w:rFonts w:ascii="Times" w:hAnsi="Times" w:eastAsia="Times" w:cs="Times"/>
+                <w:i w:val="false"/>
+                <w:b w:val="true"/>
+                <w:u w:val="none"/>
+                <w:sz w:val="20"/>
+                <w:szCs w:val="20"/>
+                <w:color w:val="000000"/>
+              </w:rPr>
+              <w:t xml:space="preserve"/>
+            </w:r>
+          </w:p>
+        </w:tc>
+        <w:tc>
+          <w:tcPr>
+            <w:tcBorders>
+              <w:bottom w:val="none" w:sz="0" w:space="0" w:color="000000"/>
+              <w:top w:val="none" w:sz="0" w:space="0" w:color="000000"/>
+              <w:left w:val="none" w:sz="0" w:space="0" w:color="000000"/>
+              <w:right w:val="none" w:sz="0" w:space="0" w:color="000000"/>
+            </w:tcBorders>
+            <w:shd w:val="clear" w:color="auto" w:fill="FFFFFF"/>
+            <w:tcMar>
+              <w:top w:w="0" w:type="dxa"/>
+              <w:bottom w:w="0" w:type="dxa"/>
+              <w:left w:w="0" w:type="dxa"/>
+              <w:right w:w="0" w:type="dxa"/>
+            </w:tcMar>
+            <w:vAlign w:val="center"/>
+          </w:tcPr>
+          <w:p>
+            <w:pPr>
+              <w:pStyle w:val="Normal"/>
+              <w:jc w:val="left"/>
+              <w:pBdr>
+                <w:bottom w:val="none" w:sz="0" w:space="0" w:color="000000"/>
+                <w:top w:val="none" w:sz="0" w:space="0" w:color="000000"/>
+                <w:left w:val="none" w:sz="0" w:space="0" w:color="000000"/>
+                <w:right w:val="none" w:sz="0" w:space="0" w:color="000000"/>
+              </w:pBdr>
+              <w:spacing w:after="100" w:before="100" w:line="240"/>
+              <w:ind w:left="100" w:right="100" w:firstLine="0" w:firstLineChars="0"/>
+            </w:pPr>
+            <w:r xmlns:w="http://schemas.openxmlformats.org/wordprocessingml/2006/main" xmlns:wp="http://schemas.openxmlformats.org/drawingml/2006/wordprocessingDrawing" xmlns:r="http://schemas.openxmlformats.org/officeDocument/2006/relationships" xmlns:w14="http://schemas.microsoft.com/office/word/2010/wordml">
+              <w:rPr>
+                <w:rFonts w:ascii="Times" w:hAnsi="Times" w:eastAsia="Times" w:cs="Times"/>
+                <w:i w:val="false"/>
+                <w:b w:val="true"/>
+                <w:u w:val="none"/>
+                <w:sz w:val="20"/>
+                <w:szCs w:val="20"/>
+                <w:color w:val="000000"/>
+              </w:rPr>
+              <w:t xml:space="preserve"/>
+            </w:r>
+          </w:p>
+        </w:tc>
+        <w:tc>
+          <w:tcPr>
+            <w:tcBorders>
+              <w:bottom w:val="none" w:sz="0" w:space="0" w:color="000000"/>
+              <w:top w:val="none" w:sz="0" w:space="0" w:color="000000"/>
+              <w:left w:val="none" w:sz="0" w:space="0" w:color="000000"/>
+              <w:right w:val="none" w:sz="0" w:space="0" w:color="000000"/>
+            </w:tcBorders>
+            <w:shd w:val="clear" w:color="auto" w:fill="FFFFFF"/>
+            <w:tcMar>
+              <w:top w:w="0" w:type="dxa"/>
+              <w:bottom w:w="0" w:type="dxa"/>
+              <w:left w:w="0" w:type="dxa"/>
+              <w:right w:w="0" w:type="dxa"/>
+            </w:tcMar>
+            <w:vAlign w:val="center"/>
+          </w:tcPr>
+          <w:p>
+            <w:pPr>
+              <w:pStyle w:val="Normal"/>
+              <w:jc w:val="left"/>
+              <w:pBdr>
+                <w:bottom w:val="none" w:sz="0" w:space="0" w:color="000000"/>
+                <w:top w:val="none" w:sz="0" w:space="0" w:color="000000"/>
+                <w:left w:val="none" w:sz="0" w:space="0" w:color="000000"/>
+                <w:right w:val="none" w:sz="0" w:space="0" w:color="000000"/>
+              </w:pBdr>
+              <w:spacing w:after="100" w:before="100" w:line="240"/>
+              <w:ind w:left="100" w:right="100" w:firstLine="0" w:firstLineChars="0"/>
+            </w:pPr>
+            <w:r xmlns:w="http://schemas.openxmlformats.org/wordprocessingml/2006/main" xmlns:wp="http://schemas.openxmlformats.org/drawingml/2006/wordprocessingDrawing" xmlns:r="http://schemas.openxmlformats.org/officeDocument/2006/relationships" xmlns:w14="http://schemas.microsoft.com/office/word/2010/wordml">
+              <w:rPr>
+                <w:rFonts w:ascii="Times" w:hAnsi="Times" w:eastAsia="Times" w:cs="Times"/>
+                <w:i w:val="false"/>
+                <w:b w:val="true"/>
+                <w:u w:val="none"/>
+                <w:sz w:val="20"/>
+                <w:szCs w:val="20"/>
+                <w:color w:val="000000"/>
+              </w:rPr>
+              <w:t xml:space="preserve"/>
+            </w:r>
+          </w:p>
+        </w:tc>
+      </w:tr>
+      <w:tr>
+        <w:trPr>
+          <w:trHeight w:val="581" w:hRule="auto"/>
+        </w:trPr>
+        body 7
+        <w:tc>
+          <w:tcPr>
+            <w:tcBorders>
+              <w:bottom w:val="none" w:sz="0" w:space="0" w:color="000000"/>
+              <w:top w:val="none" w:sz="0" w:space="0" w:color="000000"/>
+              <w:left w:val="none" w:sz="0" w:space="0" w:color="000000"/>
+              <w:right w:val="none" w:sz="0" w:space="0" w:color="000000"/>
+            </w:tcBorders>
+            <w:shd w:val="clear" w:color="auto" w:fill="FFFFFF"/>
+            <w:tcMar>
+              <w:top w:w="0" w:type="dxa"/>
+              <w:bottom w:w="0" w:type="dxa"/>
+              <w:left w:w="0" w:type="dxa"/>
+              <w:right w:w="0" w:type="dxa"/>
+            </w:tcMar>
+            <w:vAlign w:val="center"/>
+          </w:tcPr>
+          <w:p>
+            <w:pPr>
+              <w:pStyle w:val="Normal"/>
+              <w:jc w:val="left"/>
+              <w:pBdr>
+                <w:bottom w:val="none" w:sz="0" w:space="0" w:color="000000"/>
+                <w:top w:val="none" w:sz="0" w:space="0" w:color="000000"/>
+                <w:left w:val="none" w:sz="0" w:space="0" w:color="000000"/>
+                <w:right w:val="none" w:sz="0" w:space="0" w:color="000000"/>
+              </w:pBdr>
+              <w:spacing w:after="100" w:before="100" w:line="240"/>
+              <w:ind w:left="100" w:right="100" w:firstLine="0" w:firstLineChars="0"/>
+            </w:pPr>
+            <w:r xmlns:w="http://schemas.openxmlformats.org/wordprocessingml/2006/main" xmlns:wp="http://schemas.openxmlformats.org/drawingml/2006/wordprocessingDrawing" xmlns:r="http://schemas.openxmlformats.org/officeDocument/2006/relationships" xmlns:w14="http://schemas.microsoft.com/office/word/2010/wordml">
+              <w:rPr>
+                <w:rFonts w:ascii="Times" w:hAnsi="Times" w:eastAsia="Times" w:cs="Times"/>
+                <w:i w:val="false"/>
+                <w:b w:val="false"/>
+                <w:u w:val="none"/>
+                <w:sz w:val="20"/>
+                <w:szCs w:val="20"/>
+                <w:color w:val="000000"/>
+              </w:rPr>
+              <w:t xml:space="preserve">Male</w:t>
+            </w:r>
+          </w:p>
+        </w:tc>
+        <w:tc>
+          <w:tcPr>
+            <w:tcBorders>
+              <w:bottom w:val="none" w:sz="0" w:space="0" w:color="000000"/>
+              <w:top w:val="none" w:sz="0" w:space="0" w:color="000000"/>
+              <w:left w:val="none" w:sz="0" w:space="0" w:color="000000"/>
+              <w:right w:val="none" w:sz="0" w:space="0" w:color="000000"/>
+            </w:tcBorders>
+            <w:shd w:val="clear" w:color="auto" w:fill="FFFFFF"/>
+            <w:tcMar>
+              <w:top w:w="0" w:type="dxa"/>
+              <w:bottom w:w="0" w:type="dxa"/>
+              <w:left w:w="0" w:type="dxa"/>
+              <w:right w:w="0" w:type="dxa"/>
+            </w:tcMar>
+            <w:vAlign w:val="center"/>
+          </w:tcPr>
+          <w:p>
+            <w:pPr>
+              <w:pStyle w:val="Normal"/>
+              <w:jc w:val="left"/>
+              <w:pBdr>
+                <w:bottom w:val="none" w:sz="0" w:space="0" w:color="000000"/>
+                <w:top w:val="none" w:sz="0" w:space="0" w:color="000000"/>
+                <w:left w:val="none" w:sz="0" w:space="0" w:color="000000"/>
+                <w:right w:val="none" w:sz="0" w:space="0" w:color="000000"/>
+              </w:pBdr>
+              <w:spacing w:after="100" w:before="100" w:line="240"/>
+              <w:ind w:left="100" w:right="100" w:firstLine="0" w:firstLineChars="0"/>
+            </w:pPr>
+            <w:r xmlns:w="http://schemas.openxmlformats.org/wordprocessingml/2006/main" xmlns:wp="http://schemas.openxmlformats.org/drawingml/2006/wordprocessingDrawing" xmlns:r="http://schemas.openxmlformats.org/officeDocument/2006/relationships" xmlns:w14="http://schemas.microsoft.com/office/word/2010/wordml">
+              <w:rPr>
+                <w:rFonts w:ascii="Times" w:hAnsi="Times" w:eastAsia="Times" w:cs="Times"/>
+                <w:i w:val="false"/>
+                <w:b w:val="false"/>
+                <w:u w:val="none"/>
+                <w:sz w:val="20"/>
+                <w:szCs w:val="20"/>
+                <w:color w:val="000000"/>
+              </w:rPr>
+              <w:t xml:space="preserve"/>
+            </w:r>
+          </w:p>
+        </w:tc>
+        <w:tc>
+          <w:tcPr>
+            <w:tcBorders>
+              <w:bottom w:val="none" w:sz="0" w:space="0" w:color="000000"/>
+              <w:top w:val="none" w:sz="0" w:space="0" w:color="000000"/>
+              <w:left w:val="none" w:sz="0" w:space="0" w:color="000000"/>
+              <w:right w:val="none" w:sz="0" w:space="0" w:color="000000"/>
+            </w:tcBorders>
+            <w:shd w:val="clear" w:color="auto" w:fill="FFFFFF"/>
+            <w:tcMar>
+              <w:top w:w="0" w:type="dxa"/>
+              <w:bottom w:w="0" w:type="dxa"/>
+              <w:left w:w="0" w:type="dxa"/>
+              <w:right w:w="0" w:type="dxa"/>
+            </w:tcMar>
+            <w:vAlign w:val="center"/>
+          </w:tcPr>
+          <w:p>
+            <w:pPr>
+              <w:pStyle w:val="Normal"/>
+              <w:jc w:val="left"/>
+              <w:pBdr>
+                <w:bottom w:val="none" w:sz="0" w:space="0" w:color="000000"/>
+                <w:top w:val="none" w:sz="0" w:space="0" w:color="000000"/>
+                <w:left w:val="none" w:sz="0" w:space="0" w:color="000000"/>
+                <w:right w:val="none" w:sz="0" w:space="0" w:color="000000"/>
+              </w:pBdr>
+              <w:spacing w:after="100" w:before="100" w:line="240"/>
+              <w:ind w:left="100" w:right="100" w:firstLine="0" w:firstLineChars="0"/>
+            </w:pPr>
+            <w:r xmlns:w="http://schemas.openxmlformats.org/wordprocessingml/2006/main" xmlns:wp="http://schemas.openxmlformats.org/drawingml/2006/wordprocessingDrawing" xmlns:r="http://schemas.openxmlformats.org/officeDocument/2006/relationships" xmlns:w14="http://schemas.microsoft.com/office/word/2010/wordml">
+              <w:rPr>
+                <w:rFonts w:ascii="Times" w:hAnsi="Times" w:eastAsia="Times" w:cs="Times"/>
+                <w:i w:val="false"/>
+                <w:b w:val="false"/>
+                <w:u w:val="none"/>
+                <w:sz w:val="20"/>
+                <w:szCs w:val="20"/>
+                <w:color w:val="000000"/>
+              </w:rPr>
+              <w:t xml:space="preserve"/>
+            </w:r>
+          </w:p>
+        </w:tc>
+        <w:tc>
+          <w:tcPr>
+            <w:tcBorders>
+              <w:bottom w:val="none" w:sz="0" w:space="0" w:color="000000"/>
+              <w:top w:val="none" w:sz="0" w:space="0" w:color="000000"/>
+              <w:left w:val="none" w:sz="0" w:space="0" w:color="000000"/>
+              <w:right w:val="none" w:sz="0" w:space="0" w:color="000000"/>
+            </w:tcBorders>
+            <w:shd w:val="clear" w:color="auto" w:fill="FFFFFF"/>
+            <w:tcMar>
+              <w:top w:w="0" w:type="dxa"/>
+              <w:bottom w:w="0" w:type="dxa"/>
+              <w:left w:w="0" w:type="dxa"/>
+              <w:right w:w="0" w:type="dxa"/>
+            </w:tcMar>
+            <w:vAlign w:val="center"/>
+          </w:tcPr>
+          <w:p>
+            <w:pPr>
+              <w:pStyle w:val="Normal"/>
+              <w:jc w:val="left"/>
+              <w:pBdr>
+                <w:bottom w:val="none" w:sz="0" w:space="0" w:color="000000"/>
+                <w:top w:val="none" w:sz="0" w:space="0" w:color="000000"/>
+                <w:left w:val="none" w:sz="0" w:space="0" w:color="000000"/>
+                <w:right w:val="none" w:sz="0" w:space="0" w:color="000000"/>
+              </w:pBdr>
+              <w:spacing w:after="100" w:before="100" w:line="240"/>
+              <w:ind w:left="100" w:right="100" w:firstLine="0" w:firstLineChars="0"/>
+            </w:pPr>
+            <w:r xmlns:w="http://schemas.openxmlformats.org/wordprocessingml/2006/main" xmlns:wp="http://schemas.openxmlformats.org/drawingml/2006/wordprocessingDrawing" xmlns:r="http://schemas.openxmlformats.org/officeDocument/2006/relationships" xmlns:w14="http://schemas.microsoft.com/office/word/2010/wordml">
+              <w:rPr>
+                <w:rFonts w:ascii="Times" w:hAnsi="Times" w:eastAsia="Times" w:cs="Times"/>
+                <w:i w:val="false"/>
+                <w:b w:val="false"/>
+                <w:u w:val="none"/>
+                <w:sz w:val="20"/>
+                <w:szCs w:val="20"/>
+                <w:color w:val="000000"/>
+              </w:rPr>
+              <w:t xml:space="preserve"/>
+            </w:r>
+          </w:p>
+        </w:tc>
+      </w:tr>
+      <w:tr>
+        <w:trPr>
+          <w:trHeight w:val="581" w:hRule="auto"/>
+        </w:trPr>
+        body 8
+        <w:tc>
+          <w:tcPr>
+            <w:tcBorders>
+              <w:bottom w:val="none" w:sz="0" w:space="0" w:color="000000"/>
+              <w:top w:val="none" w:sz="0" w:space="0" w:color="000000"/>
+              <w:left w:val="none" w:sz="0" w:space="0" w:color="000000"/>
+              <w:right w:val="none" w:sz="0" w:space="0" w:color="000000"/>
+            </w:tcBorders>
+            <w:shd w:val="clear" w:color="auto" w:fill="FFFFFF"/>
+            <w:tcMar>
+              <w:top w:w="0" w:type="dxa"/>
+              <w:bottom w:w="0" w:type="dxa"/>
+              <w:left w:w="0" w:type="dxa"/>
+              <w:right w:w="0" w:type="dxa"/>
+            </w:tcMar>
+            <w:vAlign w:val="center"/>
+          </w:tcPr>
+          <w:p>
+            <w:pPr>
+              <w:pStyle w:val="Normal"/>
+              <w:jc w:val="left"/>
+              <w:pBdr>
+                <w:bottom w:val="none" w:sz="0" w:space="0" w:color="000000"/>
+                <w:top w:val="none" w:sz="0" w:space="0" w:color="000000"/>
+                <w:left w:val="none" w:sz="0" w:space="0" w:color="000000"/>
+                <w:right w:val="none" w:sz="0" w:space="0" w:color="000000"/>
+              </w:pBdr>
+              <w:spacing w:after="100" w:before="100" w:line="240"/>
+              <w:ind w:left="100" w:right="100" w:firstLine="0" w:firstLineChars="0"/>
+            </w:pPr>
+            <w:r xmlns:w="http://schemas.openxmlformats.org/wordprocessingml/2006/main" xmlns:wp="http://schemas.openxmlformats.org/drawingml/2006/wordprocessingDrawing" xmlns:r="http://schemas.openxmlformats.org/officeDocument/2006/relationships" xmlns:w14="http://schemas.microsoft.com/office/word/2010/wordml">
+              <w:rPr>
+                <w:rFonts w:ascii="Times" w:hAnsi="Times" w:eastAsia="Times" w:cs="Times"/>
+                <w:i w:val="false"/>
+                <w:b w:val="false"/>
+                <w:u w:val="none"/>
+                <w:sz w:val="20"/>
+                <w:szCs w:val="20"/>
+                <w:color w:val="000000"/>
+              </w:rPr>
+              <w:t xml:space="preserve">Female</w:t>
+            </w:r>
+          </w:p>
+        </w:tc>
+        <w:tc>
+          <w:tcPr>
+            <w:tcBorders>
+              <w:bottom w:val="none" w:sz="0" w:space="0" w:color="000000"/>
+              <w:top w:val="none" w:sz="0" w:space="0" w:color="000000"/>
+              <w:left w:val="none" w:sz="0" w:space="0" w:color="000000"/>
+              <w:right w:val="none" w:sz="0" w:space="0" w:color="000000"/>
+            </w:tcBorders>
+            <w:shd w:val="clear" w:color="auto" w:fill="FFFFFF"/>
+            <w:tcMar>
+              <w:top w:w="0" w:type="dxa"/>
+              <w:bottom w:w="0" w:type="dxa"/>
+              <w:left w:w="0" w:type="dxa"/>
+              <w:right w:w="0" w:type="dxa"/>
+            </w:tcMar>
+            <w:vAlign w:val="center"/>
+          </w:tcPr>
+          <w:p>
+            <w:pPr>
+              <w:pStyle w:val="Normal"/>
+              <w:jc w:val="left"/>
+              <w:pBdr>
+                <w:bottom w:val="none" w:sz="0" w:space="0" w:color="000000"/>
+                <w:top w:val="none" w:sz="0" w:space="0" w:color="000000"/>
+                <w:left w:val="none" w:sz="0" w:space="0" w:color="000000"/>
+                <w:right w:val="none" w:sz="0" w:space="0" w:color="000000"/>
+              </w:pBdr>
+              <w:spacing w:after="100" w:before="100" w:line="240"/>
+              <w:ind w:left="100" w:right="100" w:firstLine="0" w:firstLineChars="0"/>
+            </w:pPr>
+            <w:r xmlns:w="http://schemas.openxmlformats.org/wordprocessingml/2006/main" xmlns:wp="http://schemas.openxmlformats.org/drawingml/2006/wordprocessingDrawing" xmlns:r="http://schemas.openxmlformats.org/officeDocument/2006/relationships" xmlns:w14="http://schemas.microsoft.com/office/word/2010/wordml">
+              <w:rPr>
+                <w:rFonts w:ascii="Times" w:hAnsi="Times" w:eastAsia="Times" w:cs="Times"/>
+                <w:i w:val="false"/>
+                <w:b w:val="false"/>
+                <w:u w:val="none"/>
+                <w:sz w:val="20"/>
+                <w:szCs w:val="20"/>
+                <w:color w:val="000000"/>
+              </w:rPr>
+              <w:t xml:space="preserve"/>
+            </w:r>
+          </w:p>
+        </w:tc>
+        <w:tc>
+          <w:tcPr>
+            <w:tcBorders>
+              <w:bottom w:val="none" w:sz="0" w:space="0" w:color="000000"/>
+              <w:top w:val="none" w:sz="0" w:space="0" w:color="000000"/>
+              <w:left w:val="none" w:sz="0" w:space="0" w:color="000000"/>
+              <w:right w:val="none" w:sz="0" w:space="0" w:color="000000"/>
+            </w:tcBorders>
+            <w:shd w:val="clear" w:color="auto" w:fill="FFFFFF"/>
+            <w:tcMar>
+              <w:top w:w="0" w:type="dxa"/>
+              <w:bottom w:w="0" w:type="dxa"/>
+              <w:left w:w="0" w:type="dxa"/>
+              <w:right w:w="0" w:type="dxa"/>
+            </w:tcMar>
+            <w:vAlign w:val="center"/>
+          </w:tcPr>
+          <w:p>
+            <w:pPr>
+              <w:pStyle w:val="Normal"/>
+              <w:jc w:val="left"/>
+              <w:pBdr>
+                <w:bottom w:val="none" w:sz="0" w:space="0" w:color="000000"/>
+                <w:top w:val="none" w:sz="0" w:space="0" w:color="000000"/>
+                <w:left w:val="none" w:sz="0" w:space="0" w:color="000000"/>
+                <w:right w:val="none" w:sz="0" w:space="0" w:color="000000"/>
+              </w:pBdr>
+              <w:spacing w:after="100" w:before="100" w:line="240"/>
+              <w:ind w:left="100" w:right="100" w:firstLine="0" w:firstLineChars="0"/>
+            </w:pPr>
+            <w:r xmlns:w="http://schemas.openxmlformats.org/wordprocessingml/2006/main" xmlns:wp="http://schemas.openxmlformats.org/drawingml/2006/wordprocessingDrawing" xmlns:r="http://schemas.openxmlformats.org/officeDocument/2006/relationships" xmlns:w14="http://schemas.microsoft.com/office/word/2010/wordml">
+              <w:rPr>
+                <w:rFonts w:ascii="Times" w:hAnsi="Times" w:eastAsia="Times" w:cs="Times"/>
+                <w:i w:val="false"/>
+                <w:b w:val="false"/>
+                <w:u w:val="none"/>
+                <w:sz w:val="20"/>
+                <w:szCs w:val="20"/>
+                <w:color w:val="000000"/>
+              </w:rPr>
+              <w:t xml:space="preserve"/>
+            </w:r>
+          </w:p>
+        </w:tc>
+        <w:tc>
+          <w:tcPr>
+            <w:tcBorders>
+              <w:bottom w:val="none" w:sz="0" w:space="0" w:color="000000"/>
+              <w:top w:val="none" w:sz="0" w:space="0" w:color="000000"/>
+              <w:left w:val="none" w:sz="0" w:space="0" w:color="000000"/>
+              <w:right w:val="none" w:sz="0" w:space="0" w:color="000000"/>
+            </w:tcBorders>
+            <w:shd w:val="clear" w:color="auto" w:fill="FFFFFF"/>
+            <w:tcMar>
+              <w:top w:w="0" w:type="dxa"/>
+              <w:bottom w:w="0" w:type="dxa"/>
+              <w:left w:w="0" w:type="dxa"/>
+              <w:right w:w="0" w:type="dxa"/>
+            </w:tcMar>
+            <w:vAlign w:val="center"/>
+          </w:tcPr>
+          <w:p>
+            <w:pPr>
+              <w:pStyle w:val="Normal"/>
+              <w:jc w:val="left"/>
+              <w:pBdr>
+                <w:bottom w:val="none" w:sz="0" w:space="0" w:color="000000"/>
+                <w:top w:val="none" w:sz="0" w:space="0" w:color="000000"/>
+                <w:left w:val="none" w:sz="0" w:space="0" w:color="000000"/>
+                <w:right w:val="none" w:sz="0" w:space="0" w:color="000000"/>
+              </w:pBdr>
+              <w:spacing w:after="100" w:before="100" w:line="240"/>
+              <w:ind w:left="100" w:right="100" w:firstLine="0" w:firstLineChars="0"/>
+            </w:pPr>
+            <w:r xmlns:w="http://schemas.openxmlformats.org/wordprocessingml/2006/main" xmlns:wp="http://schemas.openxmlformats.org/drawingml/2006/wordprocessingDrawing" xmlns:r="http://schemas.openxmlformats.org/officeDocument/2006/relationships" xmlns:w14="http://schemas.microsoft.com/office/word/2010/wordml">
+              <w:rPr>
+                <w:rFonts w:ascii="Times" w:hAnsi="Times" w:eastAsia="Times" w:cs="Times"/>
+                <w:i w:val="false"/>
+                <w:b w:val="false"/>
+                <w:u w:val="none"/>
+                <w:sz w:val="20"/>
+                <w:szCs w:val="20"/>
+                <w:color w:val="000000"/>
+              </w:rPr>
+              <w:t xml:space="preserve"/>
+            </w:r>
+          </w:p>
+        </w:tc>
+      </w:tr>
+      <w:tr>
+        <w:trPr>
+          <w:trHeight w:val="581" w:hRule="auto"/>
+        </w:trPr>
+        body 9
+        <w:tc>
+          <w:tcPr>
+            <w:tcBorders>
+              <w:bottom w:val="none" w:sz="0" w:space="0" w:color="000000"/>
+              <w:top w:val="none" w:sz="0" w:space="0" w:color="000000"/>
+              <w:left w:val="none" w:sz="0" w:space="0" w:color="000000"/>
+              <w:right w:val="none" w:sz="0" w:space="0" w:color="000000"/>
+            </w:tcBorders>
+            <w:shd w:val="clear" w:color="auto" w:fill="FFFFFF"/>
+            <w:tcMar>
+              <w:top w:w="0" w:type="dxa"/>
+              <w:bottom w:w="0" w:type="dxa"/>
+              <w:left w:w="0" w:type="dxa"/>
+              <w:right w:w="0" w:type="dxa"/>
+            </w:tcMar>
+            <w:vAlign w:val="center"/>
+          </w:tcPr>
+          <w:p>
+            <w:pPr>
+              <w:pStyle w:val="Normal"/>
+              <w:jc w:val="left"/>
+              <w:pBdr>
+                <w:bottom w:val="none" w:sz="0" w:space="0" w:color="000000"/>
+                <w:top w:val="none" w:sz="0" w:space="0" w:color="000000"/>
+                <w:left w:val="none" w:sz="0" w:space="0" w:color="000000"/>
+                <w:right w:val="none" w:sz="0" w:space="0" w:color="000000"/>
+              </w:pBdr>
+              <w:spacing w:after="100" w:before="100" w:line="240"/>
+              <w:ind w:left="100" w:right="100" w:firstLine="0" w:firstLineChars="0"/>
+            </w:pPr>
+            <w:r xmlns:w="http://schemas.openxmlformats.org/wordprocessingml/2006/main" xmlns:wp="http://schemas.openxmlformats.org/drawingml/2006/wordprocessingDrawing" xmlns:r="http://schemas.openxmlformats.org/officeDocument/2006/relationships" xmlns:w14="http://schemas.microsoft.com/office/word/2010/wordml">
+              <w:rPr>
+                <w:rFonts w:ascii="Times" w:hAnsi="Times" w:eastAsia="Times" w:cs="Times"/>
+                <w:i w:val="false"/>
+                <w:b w:val="true"/>
+                <w:u w:val="none"/>
+                <w:sz w:val="20"/>
+                <w:szCs w:val="20"/>
+                <w:color w:val="000000"/>
+              </w:rPr>
+              <w:t xml:space="preserve">Provinces</w:t>
+            </w:r>
+          </w:p>
+        </w:tc>
+        <w:tc>
+          <w:tcPr>
+            <w:tcBorders>
+              <w:bottom w:val="none" w:sz="0" w:space="0" w:color="000000"/>
+              <w:top w:val="none" w:sz="0" w:space="0" w:color="000000"/>
+              <w:left w:val="none" w:sz="0" w:space="0" w:color="000000"/>
+              <w:right w:val="none" w:sz="0" w:space="0" w:color="000000"/>
+            </w:tcBorders>
+            <w:shd w:val="clear" w:color="auto" w:fill="FFFFFF"/>
+            <w:tcMar>
+              <w:top w:w="0" w:type="dxa"/>
+              <w:bottom w:w="0" w:type="dxa"/>
+              <w:left w:w="0" w:type="dxa"/>
+              <w:right w:w="0" w:type="dxa"/>
+            </w:tcMar>
+            <w:vAlign w:val="center"/>
+          </w:tcPr>
+          <w:p>
+            <w:pPr>
+              <w:pStyle w:val="Normal"/>
+              <w:jc w:val="left"/>
+              <w:pBdr>
+                <w:bottom w:val="none" w:sz="0" w:space="0" w:color="000000"/>
+                <w:top w:val="none" w:sz="0" w:space="0" w:color="000000"/>
+                <w:left w:val="none" w:sz="0" w:space="0" w:color="000000"/>
+                <w:right w:val="none" w:sz="0" w:space="0" w:color="000000"/>
+              </w:pBdr>
+              <w:spacing w:after="100" w:before="100" w:line="240"/>
+              <w:ind w:left="100" w:right="100" w:firstLine="0" w:firstLineChars="0"/>
+            </w:pPr>
+            <w:r xmlns:w="http://schemas.openxmlformats.org/wordprocessingml/2006/main" xmlns:wp="http://schemas.openxmlformats.org/drawingml/2006/wordprocessingDrawing" xmlns:r="http://schemas.openxmlformats.org/officeDocument/2006/relationships" xmlns:w14="http://schemas.microsoft.com/office/word/2010/wordml">
+              <w:rPr>
+                <w:rFonts w:ascii="Times" w:hAnsi="Times" w:eastAsia="Times" w:cs="Times"/>
+                <w:i w:val="false"/>
+                <w:b w:val="true"/>
+                <w:u w:val="none"/>
+                <w:sz w:val="20"/>
+                <w:szCs w:val="20"/>
+                <w:color w:val="000000"/>
+              </w:rPr>
+              <w:t xml:space="preserve"/>
+            </w:r>
+          </w:p>
+        </w:tc>
+        <w:tc>
+          <w:tcPr>
+            <w:tcBorders>
+              <w:bottom w:val="none" w:sz="0" w:space="0" w:color="000000"/>
+              <w:top w:val="none" w:sz="0" w:space="0" w:color="000000"/>
+              <w:left w:val="none" w:sz="0" w:space="0" w:color="000000"/>
+              <w:right w:val="none" w:sz="0" w:space="0" w:color="000000"/>
+            </w:tcBorders>
+            <w:shd w:val="clear" w:color="auto" w:fill="FFFFFF"/>
+            <w:tcMar>
+              <w:top w:w="0" w:type="dxa"/>
+              <w:bottom w:w="0" w:type="dxa"/>
+              <w:left w:w="0" w:type="dxa"/>
+              <w:right w:w="0" w:type="dxa"/>
+            </w:tcMar>
+            <w:vAlign w:val="center"/>
+          </w:tcPr>
+          <w:p>
+            <w:pPr>
+              <w:pStyle w:val="Normal"/>
+              <w:jc w:val="left"/>
+              <w:pBdr>
+                <w:bottom w:val="none" w:sz="0" w:space="0" w:color="000000"/>
+                <w:top w:val="none" w:sz="0" w:space="0" w:color="000000"/>
+                <w:left w:val="none" w:sz="0" w:space="0" w:color="000000"/>
+                <w:right w:val="none" w:sz="0" w:space="0" w:color="000000"/>
+              </w:pBdr>
+              <w:spacing w:after="100" w:before="100" w:line="240"/>
+              <w:ind w:left="100" w:right="100" w:firstLine="0" w:firstLineChars="0"/>
+            </w:pPr>
+            <w:r xmlns:w="http://schemas.openxmlformats.org/wordprocessingml/2006/main" xmlns:wp="http://schemas.openxmlformats.org/drawingml/2006/wordprocessingDrawing" xmlns:r="http://schemas.openxmlformats.org/officeDocument/2006/relationships" xmlns:w14="http://schemas.microsoft.com/office/word/2010/wordml">
+              <w:rPr>
+                <w:rFonts w:ascii="Times" w:hAnsi="Times" w:eastAsia="Times" w:cs="Times"/>
+                <w:i w:val="false"/>
+                <w:b w:val="true"/>
+                <w:u w:val="none"/>
+                <w:sz w:val="20"/>
+                <w:szCs w:val="20"/>
+                <w:color w:val="000000"/>
+              </w:rPr>
+              <w:t xml:space="preserve"/>
+            </w:r>
+          </w:p>
+        </w:tc>
+        <w:tc>
+          <w:tcPr>
+            <w:tcBorders>
+              <w:bottom w:val="none" w:sz="0" w:space="0" w:color="000000"/>
+              <w:top w:val="none" w:sz="0" w:space="0" w:color="000000"/>
+              <w:left w:val="none" w:sz="0" w:space="0" w:color="000000"/>
+              <w:right w:val="none" w:sz="0" w:space="0" w:color="000000"/>
+            </w:tcBorders>
+            <w:shd w:val="clear" w:color="auto" w:fill="FFFFFF"/>
+            <w:tcMar>
+              <w:top w:w="0" w:type="dxa"/>
+              <w:bottom w:w="0" w:type="dxa"/>
+              <w:left w:w="0" w:type="dxa"/>
+              <w:right w:w="0" w:type="dxa"/>
+            </w:tcMar>
+            <w:vAlign w:val="center"/>
+          </w:tcPr>
+          <w:p>
+            <w:pPr>
+              <w:pStyle w:val="Normal"/>
+              <w:jc w:val="left"/>
+              <w:pBdr>
+                <w:bottom w:val="none" w:sz="0" w:space="0" w:color="000000"/>
+                <w:top w:val="none" w:sz="0" w:space="0" w:color="000000"/>
+                <w:left w:val="none" w:sz="0" w:space="0" w:color="000000"/>
+                <w:right w:val="none" w:sz="0" w:space="0" w:color="000000"/>
+              </w:pBdr>
+              <w:spacing w:after="100" w:before="100" w:line="240"/>
+              <w:ind w:left="100" w:right="100" w:firstLine="0" w:firstLineChars="0"/>
+            </w:pPr>
+            <w:r xmlns:w="http://schemas.openxmlformats.org/wordprocessingml/2006/main" xmlns:wp="http://schemas.openxmlformats.org/drawingml/2006/wordprocessingDrawing" xmlns:r="http://schemas.openxmlformats.org/officeDocument/2006/relationships" xmlns:w14="http://schemas.microsoft.com/office/word/2010/wordml">
+              <w:rPr>
+                <w:rFonts w:ascii="Times" w:hAnsi="Times" w:eastAsia="Times" w:cs="Times"/>
+                <w:i w:val="false"/>
+                <w:b w:val="true"/>
+                <w:u w:val="none"/>
+                <w:sz w:val="20"/>
+                <w:szCs w:val="20"/>
+                <w:color w:val="000000"/>
+              </w:rPr>
+              <w:t xml:space="preserve"/>
+            </w:r>
+          </w:p>
+        </w:tc>
+      </w:tr>
+      <w:tr>
+        <w:trPr>
+          <w:trHeight w:val="624" w:hRule="auto"/>
+        </w:trPr>
+        body10
+        <w:tc>
+          <w:tcPr>
+            <w:tcBorders>
+              <w:bottom w:val="single" w:sz="12" w:space="0" w:color="666666"/>
+              <w:top w:val="none" w:sz="0" w:space="0" w:color="000000"/>
+              <w:left w:val="none" w:sz="0" w:space="0" w:color="000000"/>
+              <w:right w:val="none" w:sz="0" w:space="0" w:color="000000"/>
+            </w:tcBorders>
+            <w:shd w:val="clear" w:color="auto" w:fill="FFFFFF"/>
+            <w:tcMar>
+              <w:top w:w="0" w:type="dxa"/>
+              <w:bottom w:w="0" w:type="dxa"/>
+              <w:left w:w="0" w:type="dxa"/>
+              <w:right w:w="0" w:type="dxa"/>
+            </w:tcMar>
+            <w:vAlign w:val="center"/>
+          </w:tcPr>
+          <w:p>
+            <w:pPr>
+              <w:pStyle w:val="Normal"/>
+              <w:jc w:val="left"/>
+              <w:pBdr>
+                <w:bottom w:val="none" w:sz="0" w:space="0" w:color="000000"/>
+                <w:top w:val="none" w:sz="0" w:space="0" w:color="000000"/>
+                <w:left w:val="none" w:sz="0" w:space="0" w:color="000000"/>
+                <w:right w:val="none" w:sz="0" w:space="0" w:color="000000"/>
+              </w:pBdr>
+              <w:spacing w:after="100" w:before="100" w:line="240"/>
+              <w:ind w:left="100" w:right="100" w:firstLine="0" w:firstLineChars="0"/>
+            </w:pPr>
+            <w:r xmlns:w="http://schemas.openxmlformats.org/wordprocessingml/2006/main" xmlns:wp="http://schemas.openxmlformats.org/drawingml/2006/wordprocessingDrawing" xmlns:r="http://schemas.openxmlformats.org/officeDocument/2006/relationships" xmlns:w14="http://schemas.microsoft.com/office/word/2010/wordml">
+              <w:rPr>
+                <w:rFonts w:ascii="Times" w:hAnsi="Times" w:eastAsia="Times" w:cs="Times"/>
+                <w:i w:val="false"/>
+                <w:b w:val="false"/>
+                <w:u w:val="none"/>
+                <w:sz w:val="20"/>
+                <w:szCs w:val="20"/>
+                <w:color w:val="000000"/>
+              </w:rPr>
+              <w:t xml:space="preserve">Data Collecting Period</w:t>
+            </w:r>
+          </w:p>
+        </w:tc>
+        <w:tc>
+          <w:tcPr>
+            <w:tcBorders>
+              <w:bottom w:val="single" w:sz="12" w:space="0" w:color="666666"/>
+              <w:top w:val="none" w:sz="0" w:space="0" w:color="000000"/>
+              <w:left w:val="none" w:sz="0" w:space="0" w:color="000000"/>
+              <w:right w:val="none" w:sz="0" w:space="0" w:color="000000"/>
+            </w:tcBorders>
+            <w:shd w:val="clear" w:color="auto" w:fill="FFFFFF"/>
+            <w:tcMar>
+              <w:top w:w="0" w:type="dxa"/>
+              <w:bottom w:w="0" w:type="dxa"/>
+              <w:left w:w="0" w:type="dxa"/>
+              <w:right w:w="0" w:type="dxa"/>
+            </w:tcMar>
+            <w:vAlign w:val="center"/>
+          </w:tcPr>
+          <w:p>
+            <w:pPr>
+              <w:pStyle w:val="Normal"/>
+              <w:jc w:val="left"/>
+              <w:pBdr>
+                <w:bottom w:val="none" w:sz="0" w:space="0" w:color="000000"/>
+                <w:top w:val="none" w:sz="0" w:space="0" w:color="000000"/>
+                <w:left w:val="none" w:sz="0" w:space="0" w:color="000000"/>
+                <w:right w:val="none" w:sz="0" w:space="0" w:color="000000"/>
+              </w:pBdr>
+              <w:spacing w:after="100" w:before="100" w:line="240"/>
+              <w:ind w:left="100" w:right="100" w:firstLine="0" w:firstLineChars="0"/>
+            </w:pPr>
+            <w:r xmlns:w="http://schemas.openxmlformats.org/wordprocessingml/2006/main" xmlns:wp="http://schemas.openxmlformats.org/drawingml/2006/wordprocessingDrawing" xmlns:r="http://schemas.openxmlformats.org/officeDocument/2006/relationships" xmlns:w14="http://schemas.microsoft.com/office/word/2010/wordml">
+              <w:rPr>
+                <w:rFonts w:ascii="Times" w:hAnsi="Times" w:eastAsia="Times" w:cs="Times"/>
+                <w:i w:val="false"/>
+                <w:b w:val="false"/>
+                <w:u w:val="none"/>
+                <w:sz w:val="20"/>
+                <w:szCs w:val="20"/>
+                <w:color w:val="000000"/>
+              </w:rPr>
+              <w:t xml:space="preserve"/>
+            </w:r>
+          </w:p>
+        </w:tc>
+        <w:tc>
+          <w:tcPr>
+            <w:tcBorders>
+              <w:bottom w:val="single" w:sz="12" w:space="0" w:color="666666"/>
+              <w:top w:val="none" w:sz="0" w:space="0" w:color="000000"/>
+              <w:left w:val="none" w:sz="0" w:space="0" w:color="000000"/>
+              <w:right w:val="none" w:sz="0" w:space="0" w:color="000000"/>
+            </w:tcBorders>
+            <w:shd w:val="clear" w:color="auto" w:fill="FFFFFF"/>
+            <w:tcMar>
+              <w:top w:w="0" w:type="dxa"/>
+              <w:bottom w:w="0" w:type="dxa"/>
+              <w:left w:w="0" w:type="dxa"/>
+              <w:right w:w="0" w:type="dxa"/>
+            </w:tcMar>
+            <w:vAlign w:val="center"/>
+          </w:tcPr>
+          <w:p>
+            <w:pPr>
+              <w:pStyle w:val="Normal"/>
+              <w:jc w:val="left"/>
+              <w:pBdr>
+                <w:bottom w:val="none" w:sz="0" w:space="0" w:color="000000"/>
+                <w:top w:val="none" w:sz="0" w:space="0" w:color="000000"/>
+                <w:left w:val="none" w:sz="0" w:space="0" w:color="000000"/>
+                <w:right w:val="none" w:sz="0" w:space="0" w:color="000000"/>
+              </w:pBdr>
+              <w:spacing w:after="100" w:before="100" w:line="240"/>
+              <w:ind w:left="100" w:right="100" w:firstLine="0" w:firstLineChars="0"/>
+            </w:pPr>
+            <w:r xmlns:w="http://schemas.openxmlformats.org/wordprocessingml/2006/main" xmlns:wp="http://schemas.openxmlformats.org/drawingml/2006/wordprocessingDrawing" xmlns:r="http://schemas.openxmlformats.org/officeDocument/2006/relationships" xmlns:w14="http://schemas.microsoft.com/office/word/2010/wordml">
+              <w:rPr>
+                <w:rFonts w:ascii="Times" w:hAnsi="Times" w:eastAsia="Times" w:cs="Times"/>
+                <w:i w:val="false"/>
+                <w:b w:val="false"/>
+                <w:u w:val="none"/>
+                <w:sz w:val="20"/>
+                <w:szCs w:val="20"/>
+                <w:color w:val="000000"/>
+              </w:rPr>
+              <w:t xml:space="preserve"/>
+            </w:r>
+          </w:p>
+        </w:tc>
+        <w:tc>
+          <w:tcPr>
+            <w:tcBorders>
+              <w:bottom w:val="single" w:sz="12" w:space="0" w:color="666666"/>
+              <w:top w:val="none" w:sz="0" w:space="0" w:color="000000"/>
+              <w:left w:val="none" w:sz="0" w:space="0" w:color="000000"/>
+              <w:right w:val="none" w:sz="0" w:space="0" w:color="000000"/>
+            </w:tcBorders>
+            <w:shd w:val="clear" w:color="auto" w:fill="FFFFFF"/>
+            <w:tcMar>
+              <w:top w:w="0" w:type="dxa"/>
+              <w:bottom w:w="0" w:type="dxa"/>
+              <w:left w:w="0" w:type="dxa"/>
+              <w:right w:w="0" w:type="dxa"/>
+            </w:tcMar>
+            <w:vAlign w:val="center"/>
+          </w:tcPr>
+          <w:p>
+            <w:pPr>
+              <w:pStyle w:val="Normal"/>
+              <w:jc w:val="left"/>
+              <w:pBdr>
+                <w:bottom w:val="none" w:sz="0" w:space="0" w:color="000000"/>
+                <w:top w:val="none" w:sz="0" w:space="0" w:color="000000"/>
+                <w:left w:val="none" w:sz="0" w:space="0" w:color="000000"/>
+                <w:right w:val="none" w:sz="0" w:space="0" w:color="000000"/>
+              </w:pBdr>
+              <w:spacing w:after="100" w:before="100" w:line="240"/>
+              <w:ind w:left="100" w:right="100" w:firstLine="0" w:firstLineChars="0"/>
+            </w:pPr>
+            <w:r xmlns:w="http://schemas.openxmlformats.org/wordprocessingml/2006/main" xmlns:wp="http://schemas.openxmlformats.org/drawingml/2006/wordprocessingDrawing" xmlns:r="http://schemas.openxmlformats.org/officeDocument/2006/relationships" xmlns:w14="http://schemas.microsoft.com/office/word/2010/wordml">
+              <w:rPr>
+                <w:rFonts w:ascii="Times" w:hAnsi="Times" w:eastAsia="Times" w:cs="Times"/>
+                <w:i w:val="false"/>
+                <w:b w:val="false"/>
+                <w:u w:val="none"/>
+                <w:sz w:val="20"/>
+                <w:szCs w:val="20"/>
+                <w:color w:val="000000"/>
+              </w:rPr>
+              <w:t xml:space="preserve"/>
+            </w:r>
+          </w:p>
+        </w:tc>
+      </w:tr>
+      <w:tr>
+        <w:trPr>
+          <w:trHeight w:val="360" w:hRule="auto"/>
+        </w:trPr>
+        footer 1
+        <w:tc>
+          <w:tcPr>
+            <w:gridSpan w:val="4"/>
+            <w:tcBorders>
+              <w:bottom w:val="single" w:sz="12" w:space="0" w:color="666666"/>
+              <w:top w:val="single" w:sz="12" w:space="0" w:color="666666"/>
+              <w:left w:val="none" w:sz="0" w:space="0" w:color="000000"/>
+              <w:right w:val="none" w:sz="0" w:space="0" w:color="000000"/>
+            </w:tcBorders>
+            <w:shd w:val="clear" w:color="auto" w:fill="FFFFFF"/>
+            <w:tcMar>
+              <w:top w:w="0" w:type="dxa"/>
+              <w:bottom w:w="0" w:type="dxa"/>
+              <w:left w:w="0" w:type="dxa"/>
+              <w:right w:w="0" w:type="dxa"/>
+            </w:tcMar>
+            <w:vAlign w:val="center"/>
+          </w:tcPr>
+          <w:p>
+            <w:pPr>
+              <w:pStyle w:val="Normal"/>
+              <w:jc w:val="left"/>
+              <w:pBdr>
+                <w:bottom w:val="none" w:sz="0" w:space="0" w:color="000000"/>
+                <w:top w:val="none" w:sz="0" w:space="0" w:color="000000"/>
+                <w:left w:val="none" w:sz="0" w:space="0" w:color="000000"/>
+                <w:right w:val="none" w:sz="0" w:space="0" w:color="000000"/>
+              </w:pBdr>
+              <w:spacing w:after="100" w:before="100" w:line="240"/>
+              <w:ind w:left="100" w:right="100" w:firstLine="0" w:firstLineChars="0"/>
+            </w:pPr>
+            <w:r xmlns:w="http://schemas.openxmlformats.org/wordprocessingml/2006/main" xmlns:wp="http://schemas.openxmlformats.org/drawingml/2006/wordprocessingDrawing" xmlns:r="http://schemas.openxmlformats.org/officeDocument/2006/relationships" xmlns:w14="http://schemas.microsoft.com/office/word/2010/wordml">
+              <w:rPr>
+                <w:rFonts w:ascii="Times" w:hAnsi="Times" w:eastAsia="Times" w:cs="Times"/>
+                <w:i w:val="false"/>
+                <w:b w:val="false"/>
+                <w:u w:val="none"/>
+                <w:sz w:val="20"/>
+                <w:szCs w:val="20"/>
+                <w:color w:val="000000"/>
+              </w:rPr>
+              <w:t xml:space="preserve">n: 10</w:t>
+            </w:r>
+          </w:p>
+        </w:tc>
+      </w:tr>
+    </w:tbl>
     <w:bookmarkEnd w:id="34"/>
     <w:p>
       <w:r>
@@ -1596,7 +4237,7 @@
       </w:r>
     </w:p>
     <w:bookmarkEnd w:id="35"/>
-    <w:bookmarkStart w:id="40" w:name="figures"/>
+    <w:bookmarkStart w:id="48" w:name="figures"/>
     <w:p>
       <w:pPr>
         <w:pStyle w:val="Heading1"/>
@@ -1691,12 +4332,198 @@
       </w:tr>
     </w:tbl>
     <w:p>
+      <w:pPr>
+        <w:pStyle w:val="BodyText"/>
+      </w:pPr>
+      <w:r>
+        <w:t xml:space="preserve"> </w:t>
+      </w:r>
+    </w:p>
+    <w:tbl>
+      <w:tblPr>
+        <w:tblStyle w:val="Table"/>
+        <w:tblW w:type="pct" w:w="5000"/>
+        <w:tblLook w:firstRow="0" w:lastRow="0" w:firstColumn="0" w:lastColumn="0" w:noHBand="0" w:noVBand="0" w:val="0000"/>
+        <w:jc w:val="start"/>
+      </w:tblPr>
+      <w:tblGrid>
+        <w:gridCol w:w="7920"/>
+      </w:tblGrid>
+      <w:tr>
+        <w:tc>
+          <w:tcPr/>
+          <w:bookmarkStart w:id="43" w:name="fig-seroprevalence"/>
+          <w:p>
+            <w:pPr>
+              <w:jc w:val="center"/>
+            </w:pPr>
+            <w:r>
+              <w:drawing>
+                <wp:inline>
+                  <wp:extent cx="5943600" cy="3118391"/>
+                  <wp:effectExtent b="0" l="0" r="0" t="0"/>
+                  <wp:docPr descr="" title="" id="41" name="Picture"/>
+                  <a:graphic>
+                    <a:graphicData uri="http://schemas.openxmlformats.org/drawingml/2006/picture">
+                      <pic:pic>
+                        <pic:nvPicPr>
+                          <pic:cNvPr descr="../4_output/figs/Figure.1%20Seroprelance%20and%20attack%20rate%20by%20province%20and%20data%20source.png" id="42" name="Picture"/>
+                          <pic:cNvPicPr>
+                            <a:picLocks noChangeArrowheads="1" noChangeAspect="1"/>
+                          </pic:cNvPicPr>
+                        </pic:nvPicPr>
+                        <pic:blipFill>
+                          <a:blip r:embed="rId40"/>
+                          <a:stretch>
+                            <a:fillRect/>
+                          </a:stretch>
+                        </pic:blipFill>
+                        <pic:spPr bwMode="auto">
+                          <a:xfrm>
+                            <a:off x="0" y="0"/>
+                            <a:ext cx="5943600" cy="3118391"/>
+                          </a:xfrm>
+                          <a:prstGeom prst="rect">
+                            <a:avLst/>
+                          </a:prstGeom>
+                          <a:noFill/>
+                          <a:ln w="9525">
+                            <a:noFill/>
+                            <a:headEnd/>
+                            <a:tailEnd/>
+                          </a:ln>
+                        </pic:spPr>
+                      </pic:pic>
+                    </a:graphicData>
+                  </a:graphic>
+                </wp:inline>
+              </w:drawing>
+            </w:r>
+          </w:p>
+          <w:p>
+            <w:pPr>
+              <w:jc w:val="center"/>
+            </w:pPr>
+            <w:pPr>
+              <w:jc w:val="start"/>
+              <w:spacing w:before="200"/>
+              <w:pStyle w:val="ImageCaption"/>
+            </w:pPr>
+            <w:r>
+              <w:rPr>
+                <w:bCs/>
+                <w:b/>
+              </w:rPr>
+              <w:t xml:space="preserve">Figure</w:t>
+            </w:r>
+            <w:r>
+              <w:t xml:space="preserve"> 2: The figure panel above presents the temporal changes in seroprevalence and attack rate, grouped by province and data source. Each figure displays the unadjusted seropositivity, the seroprevalence adjusted using the Rogan-Gladen equation, the seroprevalence adjusted by Bayesian models, and the attack rates. The calculations of seropositivity, seroprevalence, and attack rate are based on the qualitative results of the anti-N assay. (Just a scratch, not the real fig)</w:t>
+            </w:r>
+          </w:p>
+          <w:bookmarkEnd w:id="43"/>
+        </w:tc>
+      </w:tr>
+    </w:tbl>
+    <w:p>
+      <w:pPr>
+        <w:pStyle w:val="BodyText"/>
+      </w:pPr>
+      <w:r>
+        <w:t xml:space="preserve"> </w:t>
+      </w:r>
+    </w:p>
+    <w:tbl>
+      <w:tblPr>
+        <w:tblStyle w:val="Table"/>
+        <w:tblW w:type="pct" w:w="5000"/>
+        <w:tblLook w:firstRow="0" w:lastRow="0" w:firstColumn="0" w:lastColumn="0" w:noHBand="0" w:noVBand="0" w:val="0000"/>
+        <w:jc w:val="start"/>
+      </w:tblPr>
+      <w:tblGrid>
+        <w:gridCol w:w="7920"/>
+      </w:tblGrid>
+      <w:tr>
+        <w:tc>
+          <w:tcPr/>
+          <w:bookmarkStart w:id="47" w:name="fig-immunity"/>
+          <w:p>
+            <w:pPr>
+              <w:jc w:val="center"/>
+            </w:pPr>
+            <w:r>
+              <w:drawing>
+                <wp:inline>
+                  <wp:extent cx="5943600" cy="3601171"/>
+                  <wp:effectExtent b="0" l="0" r="0" t="0"/>
+                  <wp:docPr descr="" title="" id="45" name="Picture"/>
+                  <a:graphic>
+                    <a:graphicData uri="http://schemas.openxmlformats.org/drawingml/2006/picture">
+                      <pic:pic>
+                        <pic:nvPicPr>
+                          <pic:cNvPr descr="../4_output/figs/Figure.2%20Immunity.png" id="46" name="Picture"/>
+                          <pic:cNvPicPr>
+                            <a:picLocks noChangeArrowheads="1" noChangeAspect="1"/>
+                          </pic:cNvPicPr>
+                        </pic:nvPicPr>
+                        <pic:blipFill>
+                          <a:blip r:embed="rId44"/>
+                          <a:stretch>
+                            <a:fillRect/>
+                          </a:stretch>
+                        </pic:blipFill>
+                        <pic:spPr bwMode="auto">
+                          <a:xfrm>
+                            <a:off x="0" y="0"/>
+                            <a:ext cx="5943600" cy="3601171"/>
+                          </a:xfrm>
+                          <a:prstGeom prst="rect">
+                            <a:avLst/>
+                          </a:prstGeom>
+                          <a:noFill/>
+                          <a:ln w="9525">
+                            <a:noFill/>
+                            <a:headEnd/>
+                            <a:tailEnd/>
+                          </a:ln>
+                        </pic:spPr>
+                      </pic:pic>
+                    </a:graphicData>
+                  </a:graphic>
+                </wp:inline>
+              </w:drawing>
+            </w:r>
+          </w:p>
+          <w:p>
+            <w:pPr>
+              <w:jc w:val="center"/>
+            </w:pPr>
+            <w:pPr>
+              <w:jc w:val="start"/>
+              <w:spacing w:before="200"/>
+              <w:pStyle w:val="ImageCaption"/>
+            </w:pPr>
+            <w:r>
+              <w:rPr>
+                <w:bCs/>
+                <w:b/>
+              </w:rPr>
+              <w:t xml:space="preserve">Figure</w:t>
+            </w:r>
+            <w:r>
+              <w:t xml:space="preserve"> 3: The figure panel above depicts the temporal fluctuations in quantitative anti-S assay results, grouped by province and data source. Two cutoff indices (COIs) are utilized for different public health interpretations. The COI of 0.8, recommended by the manufacturer (Roche), is optimal for identifying the presence of antibodies in the blood sample. Meanwhile, a COI of 15 is indicative of a threshold for sufficient humoral immunity against the SARS-CoV-2 virus. We also applied Rogen-Gladen equation and Bayesian models to adjust for test sensitivity. (Just one fig, will add more to build a panel)</w:t>
+            </w:r>
+          </w:p>
+          <w:bookmarkEnd w:id="47"/>
+        </w:tc>
+      </w:tr>
+    </w:tbl>
+    <w:p>
       <w:r>
         <w:br w:type="page"/>
       </w:r>
     </w:p>
-    <w:bookmarkEnd w:id="40"/>
-    <w:bookmarkStart w:id="41" w:name="supplemental-materials"/>
+    <w:bookmarkEnd w:id="48"/>
+    <w:bookmarkStart w:id="49" w:name="supplemental-materials"/>
     <w:p>
       <w:pPr>
         <w:pStyle w:val="Heading1"/>
@@ -1710,8 +4537,8 @@
         <w:pStyle w:val="FirstParagraph"/>
       </w:pPr>
     </w:p>
-    <w:bookmarkEnd w:id="41"/>
-    <w:bookmarkStart w:id="42" w:name="a.-supplement-section"/>
+    <w:bookmarkEnd w:id="49"/>
+    <w:bookmarkStart w:id="50" w:name="a.-supplement-section"/>
     <w:p>
       <w:pPr>
         <w:pStyle w:val="Heading1"/>
@@ -1725,8 +4552,8 @@
         <w:br w:type="page"/>
       </w:r>
     </w:p>
-    <w:bookmarkEnd w:id="42"/>
-    <w:bookmarkStart w:id="44" w:name="supplemental-tables"/>
+    <w:bookmarkEnd w:id="50"/>
+    <w:bookmarkStart w:id="52" w:name="supplemental-tables"/>
     <w:p>
       <w:pPr>
         <w:pStyle w:val="Heading1"/>
@@ -1735,7 +4562,7 @@
         <w:t xml:space="preserve">Supplemental tables</w:t>
       </w:r>
     </w:p>
-    <w:bookmarkStart w:id="43" w:name="cor-sample"/>
+    <w:bookmarkStart w:id="51" w:name="cor-sample"/>
     <w:p>
       <w:pPr>
         <w:pStyle w:val="FirstParagraph"/>
@@ -2342,14 +5169,14 @@
         </w:tc>
       </w:tr>
     </w:tbl>
-    <w:bookmarkEnd w:id="43"/>
+    <w:bookmarkEnd w:id="51"/>
     <w:p>
       <w:r>
         <w:br w:type="page"/>
       </w:r>
     </w:p>
-    <w:bookmarkEnd w:id="44"/>
-    <w:bookmarkStart w:id="48" w:name="supplemental-figures"/>
+    <w:bookmarkEnd w:id="52"/>
+    <w:bookmarkStart w:id="56" w:name="supplemental-figures"/>
     <w:p>
       <w:pPr>
         <w:pStyle w:val="Heading1"/>
@@ -2358,7 +5185,7 @@
         <w:t xml:space="preserve">Supplemental figures</w:t>
       </w:r>
     </w:p>
-    <w:bookmarkStart w:id="47" w:name="lem-sample"/>
+    <w:bookmarkStart w:id="55" w:name="lem-sample"/>
     <w:p>
       <w:pPr>
         <w:pStyle w:val="FirstParagraph"/>
@@ -2390,12 +5217,12 @@
           <wp:inline>
             <wp:extent cx="4587290" cy="917458"/>
             <wp:effectExtent b="0" l="0" r="0" t="0"/>
-            <wp:docPr descr="" title="" id="45" name="Picture"/>
+            <wp:docPr descr="" title="" id="53" name="Picture"/>
             <a:graphic>
               <a:graphicData uri="http://schemas.openxmlformats.org/drawingml/2006/picture">
                 <pic:pic>
                   <pic:nvPicPr>
-                    <pic:cNvPr descr="../4_output/figs/figure.png" id="46" name="Picture"/>
+                    <pic:cNvPr descr="../4_output/figs/figure.png" id="54" name="Picture"/>
                     <pic:cNvPicPr>
                       <a:picLocks noChangeArrowheads="1" noChangeAspect="1"/>
                     </pic:cNvPicPr>
@@ -2428,8 +5255,8 @@
         </w:drawing>
       </w:r>
     </w:p>
-    <w:bookmarkEnd w:id="47"/>
-    <w:bookmarkEnd w:id="48"/>
+    <w:bookmarkEnd w:id="55"/>
+    <w:bookmarkEnd w:id="56"/>
     <w:sectPr>
       <w:footerReference r:id="rId9" w:type="default"/>
       <w:pgSz w:h="15840" w:w="12240"/>

</xml_diff>

<commit_message>
Minor updates on methods, add topics to discussion
</commit_message>
<xml_diff>
--- a/5_manuscript/manuscript.docx
+++ b/5_manuscript/manuscript.docx
@@ -488,7 +488,7 @@
         </w:numPr>
       </w:pPr>
       <w:r>
-        <w:t xml:space="preserve">APL assay data before the Omicron wave was mostly missing, Carmen said they have already approved the data access but the data is still on its way.</w:t>
+        <w:t xml:space="preserve">APL assay data before the Omicron wave was mostly missing, Carmen said they have already approved the data access but the data is still on its way. Updates Jan-16-2024: Carmen said more data will be available soon.</w:t>
       </w:r>
     </w:p>
     <w:p>
@@ -499,7 +499,7 @@
         </w:numPr>
       </w:pPr>
       <w:r>
-        <w:t xml:space="preserve">In AB Outpatient Lab Data, they changed the assay (Diasorin S –&gt; Abbott S) in the midway, this would affect the validity of analysis based on quantitative test results, as the results from different assay are not directly comparable. Hopefully this can be clarified in the updated version of the dataset.</w:t>
+        <w:t xml:space="preserve">In AB Outpatient Lab Data, they changed the assay (Diasorin S –&gt; Abbott S) in the midway, this would affect the validity of analysis based on quantitative test results, as the results from different assay are not directly comparable. Hopefully this can be clarified in the updated version of the dataset. Our currently analysis assume the Anti-S used in omicron wave are all Abbott’s, based on the paper published by Carmen in the post-vax stage: https://doi.org/10.1080/23744235.2022.2080250</w:t>
       </w:r>
     </w:p>
     <w:bookmarkStart w:id="22" w:name="dataset"/>
@@ -524,7 +524,24 @@
         <w:pStyle w:val="BodyText"/>
       </w:pPr>
       <w:r>
-        <w:t xml:space="preserve">Besides of serology test results and demographic data, CBS has linked the administrative data for the cohort, which provided additional information on their hospitalizations, clinic visits, diagnoses, COVID vaccinations, and long-term disability claims. Similarly, AHS and CANPATH have completed linkages and included additional vaccination history.</w:t>
+        <w:rPr>
+          <w:bCs/>
+          <w:b/>
+        </w:rPr>
+        <w:t xml:space="preserve">Notes</w:t>
+      </w:r>
+      <w:r>
+        <w:t xml:space="preserve">:</w:t>
+      </w:r>
+      <w:r>
+        <w:t xml:space="preserve"> </w:t>
+      </w:r>
+      <w:r>
+        <w:rPr>
+          <w:iCs/>
+          <w:i/>
+        </w:rPr>
+        <w:t xml:space="preserve">The paragraph below describes briefly about the time frame of data collection in those datasets. CBS is still actively updating (last ver downloaded on Nov 30th) and APL is also actively updating, we are currently waiting for additional linked variables from Carmen.</w:t>
       </w:r>
     </w:p>
     <w:p>
@@ -594,26 +611,14 @@
       <w:pPr>
         <w:pStyle w:val="BodyText"/>
       </w:pPr>
-      <w:r>
-        <w:t xml:space="preserve">[insert</w:t>
-      </w:r>
-      <w:r>
-        <w:t xml:space="preserve"> </w:t>
-      </w:r>
       <w:hyperlink w:anchor="thm-data">
         <w:r>
           <w:rPr>
             <w:rStyle w:val="Hyperlink"/>
           </w:rPr>
-          <w:t xml:space="preserve">Table 2</w:t>
+          <w:t xml:space="preserve">insert 2</w:t>
         </w:r>
       </w:hyperlink>
-      <w:r>
-        <w:t xml:space="preserve"> </w:t>
-      </w:r>
-      <w:r>
-        <w:t xml:space="preserve">here if necessary]</w:t>
-      </w:r>
     </w:p>
     <w:bookmarkEnd w:id="22"/>
     <w:bookmarkStart w:id="23" w:name="seroprevalence-and-attack-rate"/>
@@ -876,25 +881,19 @@
         <w:pStyle w:val="BodyText"/>
       </w:pPr>
       <w:r>
-        <w:t xml:space="preserve">Bayesian models adjusting for waning immunity:</w:t>
-      </w:r>
-      <w:r>
-        <w:t xml:space="preserve"> </w:t>
-      </w:r>
+        <w:t xml:space="preserve">Bayesian models adjusting for waning immunity: $$</w:t>
+      </w:r>
+    </w:p>
+    <w:p>
+      <w:pPr>
+        <w:pStyle w:val="BodyText"/>
+      </w:pPr>
       <w:r>
         <w:t xml:space="preserve">$$</w:t>
       </w:r>
     </w:p>
-    <w:p>
-      <w:pPr>
-        <w:pStyle w:val="BodyText"/>
-      </w:pPr>
-      <w:r>
-        <w:t xml:space="preserve">$$</w:t>
-      </w:r>
-    </w:p>
     <w:bookmarkEnd w:id="23"/>
-    <w:bookmarkStart w:id="24" w:name="proportion-sufficiently-protected"/>
+    <w:bookmarkStart w:id="24" w:name="nt50-and-corresponding-antibody-level"/>
     <w:p>
       <w:pPr>
         <w:pStyle w:val="Heading2"/>
@@ -904,7 +903,7 @@
           <w:bCs/>
           <w:b/>
         </w:rPr>
-        <w:t xml:space="preserve">Proportion sufficiently protected:</w:t>
+        <w:t xml:space="preserve">NT50 and corresponding antibody level:</w:t>
       </w:r>
     </w:p>
     <w:p>
@@ -943,26 +942,14 @@
       <w:pPr>
         <w:pStyle w:val="BodyText"/>
       </w:pPr>
-      <w:r>
-        <w:t xml:space="preserve">[Insert</w:t>
-      </w:r>
-      <w:r>
-        <w:t xml:space="preserve"> </w:t>
-      </w:r>
       <w:hyperlink w:anchor="fig-immunity">
         <w:r>
           <w:rPr>
             <w:rStyle w:val="Hyperlink"/>
           </w:rPr>
-          <w:t xml:space="preserve">Figure 3</w:t>
+          <w:t xml:space="preserve">Insert 3</w:t>
         </w:r>
       </w:hyperlink>
-      <w:r>
-        <w:t xml:space="preserve"> </w:t>
-      </w:r>
-      <w:r>
-        <w:t xml:space="preserve">here if necessary]</w:t>
-      </w:r>
     </w:p>
     <w:p>
       <w:pPr>
@@ -1016,7 +1003,7 @@
         <w:pStyle w:val="BodyText"/>
       </w:pPr>
       <w:r>
-        <w:t xml:space="preserve">In our case, the sensitivity is where most variance come from. Specificity is good over time, and we can used the number published by the manufacturer (Roche &amp; Abbott). Since sens is imperfect (0.8–1.0) and specificity is mostly 100% trustworthy (~1.0), the R-G equation and be simplified as:</w:t>
+        <w:t xml:space="preserve">In our case, the sensitivity is where most variance come from. Specificity is good over time, and we shall not only take the numbers published by the manufacturer (Roche &amp; Abbott) into consideration. Since sens is imperfect (0.8–1.0) and specificity is mostly 100% trustworthy (~1.0), the R-G equation can be simplified as:</w:t>
       </w:r>
     </w:p>
     <w:p>
@@ -1143,12 +1130,73 @@
         <w:pStyle w:val="BodyText"/>
       </w:pPr>
       <w:r>
-        <w:t xml:space="preserve">Between data (APL, CBS, CANPATH) diff is not the major focus of this study, Yuan’s paper will focus on those. For this paper, the major focus should be the difference between adjusting methods</w:t>
+        <w:rPr>
+          <w:bCs/>
+          <w:b/>
+        </w:rPr>
+        <w:t xml:space="preserve">Notes</w:t>
+      </w:r>
+      <w:r>
+        <w:t xml:space="preserve">:</w:t>
+      </w:r>
+      <w:r>
+        <w:t xml:space="preserve"> </w:t>
+      </w:r>
+      <w:r>
+        <w:rPr>
+          <w:iCs/>
+          <w:i/>
+        </w:rPr>
+        <w:t xml:space="preserve">Variances among data (APL, CBS, CANPATH) is not the major focus of this study, Yuan’s paper will focus on those by evaluating the representativeness of the serosurveillance data. For this paper, the major focus should be the difference between adjusting methods. The potential readers of this papers includes those who are using serosurveillance data to monitor the progress of Covid pandemic, or other pathogens of interests which possess similar features as SARS-CoV-2.</w:t>
       </w:r>
     </w:p>
     <w:p>
       <w:pPr>
         <w:pStyle w:val="BodyText"/>
+      </w:pPr>
+      <w:r>
+        <w:t xml:space="preserve">The take-home messages would be:</w:t>
+      </w:r>
+    </w:p>
+    <w:p>
+      <w:pPr>
+        <w:numPr>
+          <w:ilvl w:val="0"/>
+          <w:numId w:val="1002"/>
+        </w:numPr>
+        <w:pStyle w:val="Compact"/>
+      </w:pPr>
+      <w:r>
+        <w:t xml:space="preserve">Without any adjustment, the public health inference on test positivity is very limited. It only estimates the proportion of test positive results among blood samples collected in the serosurveillance study.</w:t>
+      </w:r>
+    </w:p>
+    <w:p>
+      <w:pPr>
+        <w:numPr>
+          <w:ilvl w:val="0"/>
+          <w:numId w:val="1002"/>
+        </w:numPr>
+        <w:pStyle w:val="Compact"/>
+      </w:pPr>
+      <w:r>
+        <w:t xml:space="preserve">Adjusting for certain factors will change the public health inference, meanwhile it will also improve its generalizability. When the imperfect nature of the seroassays is taken into account, the adjusted proportion of positive test results (seroprevalence) will be able to represent the target population in our target population, from which our sample has been collected. Upon the seroprevalence, after adjusting for seroreversion using Bayesian models, we get attack rates of SARS-CoV-2, which estimates the proportion of population infected by the virus since the beginning of pandemic.</w:t>
+      </w:r>
+    </w:p>
+    <w:p>
+      <w:pPr>
+        <w:numPr>
+          <w:ilvl w:val="0"/>
+          <w:numId w:val="1002"/>
+        </w:numPr>
+        <w:pStyle w:val="Compact"/>
+      </w:pPr>
+      <w:r>
+        <w:t xml:space="preserve">There’s gap among all those different measurements, and also they have different public health inference. Future researchers should be cautious when making references to those different measurements.</w:t>
+      </w:r>
+    </w:p>
+    <w:p>
+      <w:pPr>
+        <w:pStyle w:val="FirstParagraph"/>
       </w:pPr>
     </w:p>
     <w:p>
@@ -4538,7 +4586,7 @@
       </w:pPr>
     </w:p>
     <w:bookmarkEnd w:id="49"/>
-    <w:bookmarkStart w:id="50" w:name="a.-supplement-section"/>
+    <w:bookmarkStart w:id="51" w:name="a.-supplement-section"/>
     <w:p>
       <w:pPr>
         <w:pStyle w:val="Heading1"/>
@@ -4547,13 +4595,56 @@
         <w:t xml:space="preserve">A. Supplement section</w:t>
       </w:r>
     </w:p>
+    <w:bookmarkStart w:id="50" w:name="supplement-methods"/>
+    <w:p>
+      <w:pPr>
+        <w:pStyle w:val="Heading2"/>
+      </w:pPr>
+      <w:r>
+        <w:t xml:space="preserve">Supplement Methods</w:t>
+      </w:r>
+    </w:p>
+    <w:p>
+      <w:pPr>
+        <w:pStyle w:val="FirstParagraph"/>
+      </w:pPr>
+      <w:r>
+        <w:t xml:space="preserve">Besides of serology test results and demographic data, CBS has linked the administrative data for the cohort, which provided additional information on their hospitalizations, clinic visits, diagnoses, COVID vaccinations, and long-term disability claims. Similarly, AHS and CANPATH have completed linkages and included additional vaccination history.</w:t>
+      </w:r>
+    </w:p>
+    <w:p>
+      <w:pPr>
+        <w:pStyle w:val="BodyText"/>
+      </w:pPr>
+      <w:r>
+        <w:rPr>
+          <w:bCs/>
+          <w:b/>
+        </w:rPr>
+        <w:t xml:space="preserve">Notes</w:t>
+      </w:r>
+      <w:r>
+        <w:t xml:space="preserve">:</w:t>
+      </w:r>
+      <w:r>
+        <w:t xml:space="preserve"> </w:t>
+      </w:r>
+      <w:r>
+        <w:rPr>
+          <w:iCs/>
+          <w:i/>
+        </w:rPr>
+        <w:t xml:space="preserve">Current ver of APL has completed very limited data linkage, which only includes PCR test results/time and vaccination time. The paragraph briefly describe the data linkage for three datasets, however for now we do not need those variables from linked administrative data.</w:t>
+      </w:r>
+    </w:p>
     <w:p>
       <w:r>
         <w:br w:type="page"/>
       </w:r>
     </w:p>
     <w:bookmarkEnd w:id="50"/>
-    <w:bookmarkStart w:id="52" w:name="supplemental-tables"/>
+    <w:bookmarkEnd w:id="51"/>
+    <w:bookmarkStart w:id="53" w:name="supplemental-tables"/>
     <w:p>
       <w:pPr>
         <w:pStyle w:val="Heading1"/>
@@ -4562,7 +4653,7 @@
         <w:t xml:space="preserve">Supplemental tables</w:t>
       </w:r>
     </w:p>
-    <w:bookmarkStart w:id="51" w:name="cor-sample"/>
+    <w:bookmarkStart w:id="52" w:name="cor-sample"/>
     <w:p>
       <w:pPr>
         <w:pStyle w:val="FirstParagraph"/>
@@ -5169,14 +5260,14 @@
         </w:tc>
       </w:tr>
     </w:tbl>
-    <w:bookmarkEnd w:id="51"/>
+    <w:bookmarkEnd w:id="52"/>
     <w:p>
       <w:r>
         <w:br w:type="page"/>
       </w:r>
     </w:p>
-    <w:bookmarkEnd w:id="52"/>
-    <w:bookmarkStart w:id="56" w:name="supplemental-figures"/>
+    <w:bookmarkEnd w:id="53"/>
+    <w:bookmarkStart w:id="57" w:name="supplemental-figures"/>
     <w:p>
       <w:pPr>
         <w:pStyle w:val="Heading1"/>
@@ -5185,7 +5276,7 @@
         <w:t xml:space="preserve">Supplemental figures</w:t>
       </w:r>
     </w:p>
-    <w:bookmarkStart w:id="55" w:name="lem-sample"/>
+    <w:bookmarkStart w:id="56" w:name="lem-sample"/>
     <w:p>
       <w:pPr>
         <w:pStyle w:val="FirstParagraph"/>
@@ -5217,12 +5308,12 @@
           <wp:inline>
             <wp:extent cx="4587290" cy="917458"/>
             <wp:effectExtent b="0" l="0" r="0" t="0"/>
-            <wp:docPr descr="" title="" id="53" name="Picture"/>
+            <wp:docPr descr="" title="" id="54" name="Picture"/>
             <a:graphic>
               <a:graphicData uri="http://schemas.openxmlformats.org/drawingml/2006/picture">
                 <pic:pic>
                   <pic:nvPicPr>
-                    <pic:cNvPr descr="../4_output/figs/figure.png" id="54" name="Picture"/>
+                    <pic:cNvPr descr="../4_output/figs/figure.png" id="55" name="Picture"/>
                     <pic:cNvPicPr>
                       <a:picLocks noChangeArrowheads="1" noChangeAspect="1"/>
                     </pic:cNvPicPr>
@@ -5255,8 +5346,8 @@
         </w:drawing>
       </w:r>
     </w:p>
-    <w:bookmarkEnd w:id="55"/>
     <w:bookmarkEnd w:id="56"/>
+    <w:bookmarkEnd w:id="57"/>
     <w:sectPr>
       <w:footerReference r:id="rId9" w:type="default"/>
       <w:pgSz w:h="15840" w:w="12240"/>
@@ -6063,6 +6154,91 @@
     <w:lvl w:ilvl="8">
       <w:numFmt w:val="bullet"/>
       <w:lvlText w:val="•"/>
+      <w:lvlJc w:val="left"/>
+      <w:pPr>
+        <w:ind w:left="6480" w:hanging="480"/>
+      </w:pPr>
+    </w:lvl>
+  </w:abstractNum>
+  <w:abstractNum w:abstractNumId="99411">
+    <w:nsid w:val="A99411"/>
+    <w:multiLevelType w:val="multilevel"/>
+    <w:lvl w:ilvl="0">
+      <w:start w:val="1"/>
+      <w:numFmt w:val="decimal"/>
+      <w:lvlText w:val="%1."/>
+      <w:lvlJc w:val="left"/>
+      <w:pPr>
+        <w:ind w:left="720" w:hanging="480"/>
+      </w:pPr>
+    </w:lvl>
+    <w:lvl w:ilvl="1">
+      <w:start w:val="1"/>
+      <w:numFmt w:val="decimal"/>
+      <w:lvlText w:val="%2."/>
+      <w:lvlJc w:val="left"/>
+      <w:pPr>
+        <w:ind w:left="1440" w:hanging="480"/>
+      </w:pPr>
+    </w:lvl>
+    <w:lvl w:ilvl="2">
+      <w:start w:val="1"/>
+      <w:numFmt w:val="decimal"/>
+      <w:lvlText w:val="%3."/>
+      <w:lvlJc w:val="left"/>
+      <w:pPr>
+        <w:ind w:left="2160" w:hanging="480"/>
+      </w:pPr>
+    </w:lvl>
+    <w:lvl w:ilvl="3">
+      <w:start w:val="1"/>
+      <w:numFmt w:val="decimal"/>
+      <w:lvlText w:val="%4."/>
+      <w:lvlJc w:val="left"/>
+      <w:pPr>
+        <w:ind w:left="2880" w:hanging="480"/>
+      </w:pPr>
+    </w:lvl>
+    <w:lvl w:ilvl="4">
+      <w:start w:val="1"/>
+      <w:numFmt w:val="decimal"/>
+      <w:lvlText w:val="%5."/>
+      <w:lvlJc w:val="left"/>
+      <w:pPr>
+        <w:ind w:left="3600" w:hanging="480"/>
+      </w:pPr>
+    </w:lvl>
+    <w:lvl w:ilvl="5">
+      <w:start w:val="1"/>
+      <w:numFmt w:val="decimal"/>
+      <w:lvlText w:val="%6."/>
+      <w:lvlJc w:val="left"/>
+      <w:pPr>
+        <w:ind w:left="4320" w:hanging="480"/>
+      </w:pPr>
+    </w:lvl>
+    <w:lvl w:ilvl="6">
+      <w:start w:val="1"/>
+      <w:numFmt w:val="decimal"/>
+      <w:lvlText w:val="%7."/>
+      <w:lvlJc w:val="left"/>
+      <w:pPr>
+        <w:ind w:left="5040" w:hanging="480"/>
+      </w:pPr>
+    </w:lvl>
+    <w:lvl w:ilvl="7">
+      <w:start w:val="1"/>
+      <w:numFmt w:val="decimal"/>
+      <w:lvlText w:val="%8."/>
+      <w:lvlJc w:val="left"/>
+      <w:pPr>
+        <w:ind w:left="5760" w:hanging="480"/>
+      </w:pPr>
+    </w:lvl>
+    <w:lvl w:ilvl="8">
+      <w:start w:val="1"/>
+      <w:numFmt w:val="decimal"/>
+      <w:lvlText w:val="%9."/>
       <w:lvlJc w:val="left"/>
       <w:pPr>
         <w:ind w:left="6480" w:hanging="480"/>
@@ -6236,6 +6412,36 @@
   </w:num>
   <w:num w:numId="1001">
     <w:abstractNumId w:val="991"/>
+  </w:num>
+  <w:num w:numId="1002">
+    <w:abstractNumId w:val="99411"/>
+    <w:lvlOverride w:ilvl="0">
+      <w:startOverride w:val="1"/>
+    </w:lvlOverride>
+    <w:lvlOverride w:ilvl="1">
+      <w:startOverride w:val="1"/>
+    </w:lvlOverride>
+    <w:lvlOverride w:ilvl="2">
+      <w:startOverride w:val="1"/>
+    </w:lvlOverride>
+    <w:lvlOverride w:ilvl="3">
+      <w:startOverride w:val="1"/>
+    </w:lvlOverride>
+    <w:lvlOverride w:ilvl="4">
+      <w:startOverride w:val="1"/>
+    </w:lvlOverride>
+    <w:lvlOverride w:ilvl="5">
+      <w:startOverride w:val="1"/>
+    </w:lvlOverride>
+    <w:lvlOverride w:ilvl="6">
+      <w:startOverride w:val="1"/>
+    </w:lvlOverride>
+    <w:lvlOverride w:ilvl="7">
+      <w:startOverride w:val="1"/>
+    </w:lvlOverride>
+    <w:lvlOverride w:ilvl="8">
+      <w:startOverride w:val="1"/>
+    </w:lvlOverride>
   </w:num>
 </w:numbering>
 </file>

</xml_diff>

<commit_message>
Update the methods section for prob models, also add bullitins for each paragraphs to be added
</commit_message>
<xml_diff>
--- a/5_manuscript/manuscript.docx
+++ b/5_manuscript/manuscript.docx
@@ -111,7 +111,28 @@
         <w:t xml:space="preserve">1</w:t>
       </w:r>
       <w:r>
-        <w:t xml:space="preserve">,…, W. Alton Russell</w:t>
+        <w:t xml:space="preserve">, Sheila O’Brien</w:t>
+      </w:r>
+      <w:r>
+        <w:rPr>
+          <w:vertAlign w:val="superscript"/>
+        </w:rPr>
+        <w:t xml:space="preserve">3</w:t>
+      </w:r>
+      <w:r>
+        <w:t xml:space="preserve">, Yu Nakagama</w:t>
+      </w:r>
+      <w:r>
+        <w:rPr>
+          <w:vertAlign w:val="superscript"/>
+        </w:rPr>
+        <w:t xml:space="preserve">4</w:t>
+      </w:r>
+      <w:r>
+        <w:t xml:space="preserve"> </w:t>
+      </w:r>
+      <w:r>
+        <w:t xml:space="preserve">…, W. Alton Russell</w:t>
       </w:r>
       <w:r>
         <w:rPr>
@@ -151,6 +172,34 @@
       </w:r>
       <w:r>
         <w:t xml:space="preserve">COVID-19 Immunity Task Force</w:t>
+      </w:r>
+    </w:p>
+    <w:p>
+      <w:pPr>
+        <w:pStyle w:val="BodyText"/>
+      </w:pPr>
+      <w:r>
+        <w:rPr>
+          <w:vertAlign w:val="superscript"/>
+        </w:rPr>
+        <w:t xml:space="preserve">3</w:t>
+      </w:r>
+      <w:r>
+        <w:t xml:space="preserve">Canadian Blood Services</w:t>
+      </w:r>
+    </w:p>
+    <w:p>
+      <w:pPr>
+        <w:pStyle w:val="BodyText"/>
+      </w:pPr>
+      <w:r>
+        <w:rPr>
+          <w:vertAlign w:val="superscript"/>
+        </w:rPr>
+        <w:t xml:space="preserve">4</w:t>
+      </w:r>
+      <w:r>
+        <w:t xml:space="preserve">Graduate School of Medicine, Osaka City University</w:t>
       </w:r>
     </w:p>
     <w:p>
@@ -300,7 +349,7 @@
         <w:pStyle w:val="FirstParagraph"/>
       </w:pPr>
       <w:r>
-        <w:t xml:space="preserve">Citation</w:t>
+        <w:t xml:space="preserve">Test of citation:</w:t>
       </w:r>
       <w:r>
         <w:t xml:space="preserve"> </w:t>
@@ -387,7 +436,7 @@
         <w:pStyle w:val="BodyText"/>
       </w:pPr>
       <w:r>
-        <w:t xml:space="preserve">The Covid-19 pandemic overview, global and what it looks like in Canada.</w:t>
+        <w:t xml:space="preserve">The Covid-19 pandemic overview, global/national (in Canada) trend and how it envolved overtime in each regions of Canada. Serosurveillance programs in Canada, and its importance.</w:t>
       </w:r>
     </w:p>
     <w:p>
@@ -395,89 +444,7 @@
         <w:pStyle w:val="BodyText"/>
       </w:pPr>
       <w:r>
-        <w:t xml:space="preserve">Serosurveillance programs in Canada, and its importance</w:t>
-      </w:r>
-    </w:p>
-    <w:p>
-      <w:pPr>
-        <w:pStyle w:val="BodyText"/>
-      </w:pPr>
-      <w:r>
-        <w:t xml:space="preserve">Two types of antibodies to be detected by assays: Anti-S and Anti-N. Why we treated them differently in data analysis. Quantitative and qualitative test results.</w:t>
-      </w:r>
-    </w:p>
-    <w:p>
-      <w:pPr>
-        <w:pStyle w:val="BodyText"/>
-      </w:pPr>
-      <w:r>
-        <w:t xml:space="preserve">anti-S (humoral response to infection or vaccination) and anti-N (marker of natural infection)</w:t>
-      </w:r>
-    </w:p>
-    <w:p>
-      <w:pPr>
-        <w:pStyle w:val="BodyText"/>
-      </w:pPr>
-      <w:r>
-        <w:t xml:space="preserve">Waning of immunity against SARS-COV-2 after infection and immunization, indicated by decreasing blood Ab level overtime.</w:t>
-      </w:r>
-    </w:p>
-    <w:p>
-      <w:pPr>
-        <w:pStyle w:val="BodyText"/>
-      </w:pPr>
-      <w:r>
-        <w:t xml:space="preserve">[insert the figure of declining Ab with re-activation of immunization]</w:t>
-      </w:r>
-    </w:p>
-    <w:p>
-      <w:pPr>
-        <w:pStyle w:val="BodyText"/>
-      </w:pPr>
-      <w:r>
-        <w:t xml:space="preserve">Seropravalence and attack rate, why we need to employ RG equation or Bayesian model to estimated seropravalence, and why we also need models to adjust for waning immunity.</w:t>
-      </w:r>
-    </w:p>
-    <w:p>
-      <w:r>
-        <w:br w:type="page"/>
-      </w:r>
-    </w:p>
-    <w:bookmarkEnd w:id="21"/>
-    <w:bookmarkStart w:id="25" w:name="methods"/>
-    <w:p>
-      <w:pPr>
-        <w:pStyle w:val="Heading1"/>
-      </w:pPr>
-      <w:r>
-        <w:t xml:space="preserve">Methods</w:t>
-      </w:r>
-    </w:p>
-    <w:p>
-      <w:pPr>
-        <w:pStyle w:val="FirstParagraph"/>
-      </w:pPr>
-      <w:r>
-        <w:rPr>
-          <w:bCs/>
-          <w:b/>
-        </w:rPr>
-        <w:t xml:space="preserve">Notes</w:t>
-      </w:r>
-      <w:r>
-        <w:t xml:space="preserve">: Unlike the DBS vs VBS manuscript, the methods section of this project is mostly</w:t>
-      </w:r>
-      <w:r>
-        <w:t xml:space="preserve"> </w:t>
-      </w:r>
-      <w:r>
-        <w:rPr>
-          <w:u w:val="single"/>
-        </w:rPr>
-        <w:t xml:space="preserve">unfinished</w:t>
-      </w:r>
-      <w:r>
-        <w:t xml:space="preserve">. This section only shows the plan and the flow chart of the project in general, while the details of it needs constantly updating and polishing overtime, as the project goes. The potential obstacles were listed below:</w:t>
+        <w:t xml:space="preserve">Two types of antibodies to be detected by assays: anti-spike and anti-nucleocapsid. Why we treated them differently in data analysis, one for quantitative and anothor one for qualitative test results.</w:t>
       </w:r>
     </w:p>
     <w:p>
@@ -488,7 +455,7 @@
         </w:numPr>
       </w:pPr>
       <w:r>
-        <w:t xml:space="preserve">APL assay data before the Omicron wave was mostly missing, Carmen said they have already approved the data access but the data is still on its way. Updates Jan-16-2024: Carmen said more data will be available soon.</w:t>
+        <w:t xml:space="preserve">Anti-S (humoral response to infection or vaccination) and anti-N (marker of natural infection)</w:t>
       </w:r>
     </w:p>
     <w:p>
@@ -499,7 +466,49 @@
         </w:numPr>
       </w:pPr>
       <w:r>
-        <w:t xml:space="preserve">In AB Outpatient Lab Data, they changed the assay (Diasorin S –&gt; Abbott S) in the midway, this would affect the validity of analysis based on quantitative test results, as the results from different assay are not directly comparable. Hopefully this can be clarified in the updated version of the dataset. Our currently analysis assume the Anti-S used in omicron wave are all Abbott’s, based on the paper published by Carmen in the post-vax stage: https://doi.org/10.1080/23744235.2022.2080250</w:t>
+        <w:t xml:space="preserve">Anti-S level elevates after infection and can be boosted by vax, while anti-N level elevates with infection (even drops) but didn’t change so much with vax.</w:t>
+      </w:r>
+    </w:p>
+    <w:p>
+      <w:pPr>
+        <w:numPr>
+          <w:ilvl w:val="0"/>
+          <w:numId w:val="1001"/>
+        </w:numPr>
+      </w:pPr>
+      <w:r>
+        <w:t xml:space="preserve">Anti-S level wanes slower than anti-N level after infection</w:t>
+      </w:r>
+    </w:p>
+    <w:p>
+      <w:pPr>
+        <w:pStyle w:val="FirstParagraph"/>
+      </w:pPr>
+      <w:r>
+        <w:t xml:space="preserve">Previous studies have found an association between seropositivity/ab levels and intensity of immunity (humoral + cellular). Declining ab level suggesting waning of immunity against SARS-COV-2 after infection and immunization.</w:t>
+      </w:r>
+    </w:p>
+    <w:p>
+      <w:pPr>
+        <w:pStyle w:val="BodyText"/>
+      </w:pPr>
+      <w:r>
+        <w:t xml:space="preserve">Seropravalence and rolling incidence, why we need to employ RG equation or Bayesian model to estimated seropravalence, and why we also need probabilistic models to predict past infection using early 2020 and pre-Covid neg ref data.</w:t>
+      </w:r>
+    </w:p>
+    <w:p>
+      <w:r>
+        <w:br w:type="page"/>
+      </w:r>
+    </w:p>
+    <w:bookmarkEnd w:id="21"/>
+    <w:bookmarkStart w:id="29" w:name="methods"/>
+    <w:p>
+      <w:pPr>
+        <w:pStyle w:val="Heading1"/>
+      </w:pPr>
+      <w:r>
+        <w:t xml:space="preserve">Methods</w:t>
       </w:r>
     </w:p>
     <w:bookmarkStart w:id="22" w:name="dataset"/>
@@ -516,32 +525,7 @@
         <w:pStyle w:val="FirstParagraph"/>
       </w:pPr>
       <w:r>
-        <w:t xml:space="preserve">To estimate the SARS-CoV-2 seroprevalence and attack rate in Alberta, we used data from the Alberta Outpatient Lab (APL), Canadian Blood Services (CBS) and Canadian Partnership for Tomorrow’s Health (CANPATH). Alberta Health Services (AHS) tested &gt;160,000 APL blood draws for SARS-CoV-2 anti-N and anti-S antibodies from June 2020 until October 2022. CBS has tested &gt;450,000 blood donations for both antibodies levels since March 2020. CANPATH has provided data with sample size &gt; XX. Besides of assay results, all three datasets include demographic variables such as donor’s sex, self-reported race/ethnicity, and age. From their address, neighborhood material/social deprivation and urban/rural indicator have been derived.</w:t>
-      </w:r>
-    </w:p>
-    <w:p>
-      <w:pPr>
-        <w:pStyle w:val="BodyText"/>
-      </w:pPr>
-      <w:r>
-        <w:rPr>
-          <w:bCs/>
-          <w:b/>
-        </w:rPr>
-        <w:t xml:space="preserve">Notes</w:t>
-      </w:r>
-      <w:r>
-        <w:t xml:space="preserve">:</w:t>
-      </w:r>
-      <w:r>
-        <w:t xml:space="preserve"> </w:t>
-      </w:r>
-      <w:r>
-        <w:rPr>
-          <w:iCs/>
-          <w:i/>
-        </w:rPr>
-        <w:t xml:space="preserve">The paragraph below describes briefly about the time frame of data collection in those datasets. CBS is still actively updating (last ver downloaded on Nov 30th) and APL is also actively updating, we are currently waiting for additional linked variables from Carmen.</w:t>
+        <w:t xml:space="preserve">To estimate the SARS-CoV-2 seroprevalence and rolling incidence in Alberta, we used data from the Alberta Outpatient Lab (APL), Canadian Blood Services (CBS) and Canadian Partnership for Tomorrow’s Health (CANPATH). Alberta Health Services (AHS) tested &gt;160,000 APL blood draws for SARS-CoV-2 anti-N and anti-S antibodies from June 2020 until October 2022. CBS has tested &gt;450,000 blood donations for both antibodies levels since March 2020. CANPATH has provided data with sample size &gt; XX. Besides of assay results, all three datasets include demographic variables such as donor’s sex, self-reported race/ethnicity, and age. From their address, neighborhood material/social deprivation and urban/rural indicator have been derived.</w:t>
       </w:r>
     </w:p>
     <w:p>
@@ -621,7 +605,7 @@
       </w:hyperlink>
     </w:p>
     <w:bookmarkEnd w:id="22"/>
-    <w:bookmarkStart w:id="23" w:name="seroprevalence-and-attack-rate"/>
+    <w:bookmarkStart w:id="23" w:name="seroprevalence-and-rolling-incidence"/>
     <w:p>
       <w:pPr>
         <w:pStyle w:val="Heading2"/>
@@ -631,7 +615,7 @@
           <w:bCs/>
           <w:b/>
         </w:rPr>
-        <w:t xml:space="preserve">Seroprevalence and attack rate</w:t>
+        <w:t xml:space="preserve">Seroprevalence and rolling incidence</w:t>
       </w:r>
     </w:p>
     <w:p>
@@ -639,7 +623,23 @@
         <w:pStyle w:val="FirstParagraph"/>
       </w:pPr>
       <w:r>
-        <w:t xml:space="preserve">To evaluate the severity of Covid-19 pandemic overtime in Alberta province, first we calculated the anti-N assay test positivity. Then, to bridge the gap between test positivity and population-level seroprevalence, we employed the Rogen-Gladen (RG) equation and Bayesian models. Following seroprevalence estimation, we further estimated the attack rate while adjusting for waning immunity using Bayesian models. These estimations are dessignated to answer what proportion of the target population that has been infected by SARS-CoV-2. We presented both seroprevalence and attack rate in a unified graph (</w:t>
+        <w:t xml:space="preserve">To evaluate the severity of Covid-19 pandemic overtime in Alberta province, first we calculated the anti-N assay test positivity. Then, to bridge the gap between test positivity and population-level seroprevalence, we employed the Rogen-Gladen (RG) equation and Bayesian models.</w:t>
+      </w:r>
+    </w:p>
+    <w:p>
+      <w:pPr>
+        <w:pStyle w:val="BodyText"/>
+      </w:pPr>
+      <w:r>
+        <w:t xml:space="preserve">Following seroprevalence estimation, we further estimated monthly rolling incidence proportion of SARS-CoV-2 infection. We developed a multinomial logistic regression model predicting the possibility of past infection based on the anti-N assay results, adjusting for age and gender. Then we estimated the probability of past infection in a monthly scale using population averages.</w:t>
+      </w:r>
+    </w:p>
+    <w:p>
+      <w:pPr>
+        <w:pStyle w:val="BodyText"/>
+      </w:pPr>
+      <w:r>
+        <w:t xml:space="preserve">We presented both seroprevalence and rolling incidence proportion in a unified graph (</w:t>
       </w:r>
       <w:hyperlink w:anchor="fig-seroprevalence">
         <w:r>
@@ -881,7 +881,15 @@
         <w:pStyle w:val="BodyText"/>
       </w:pPr>
       <w:r>
-        <w:t xml:space="preserve">Bayesian models adjusting for waning immunity: $$</w:t>
+        <w:t xml:space="preserve">Bayesian models adjusting for waning immunity:</w:t>
+      </w:r>
+    </w:p>
+    <w:p>
+      <w:pPr>
+        <w:pStyle w:val="BodyText"/>
+      </w:pPr>
+      <w:r>
+        <w:t xml:space="preserve">$$</w:t>
       </w:r>
     </w:p>
     <w:p>
@@ -951,14 +959,76 @@
         </w:r>
       </w:hyperlink>
     </w:p>
+    <w:bookmarkEnd w:id="24"/>
+    <w:bookmarkStart w:id="25" w:name="attack-rates---tbd"/>
+    <w:p>
+      <w:pPr>
+        <w:pStyle w:val="Heading2"/>
+      </w:pPr>
+      <w:r>
+        <w:t xml:space="preserve">Attack rates - TBD</w:t>
+      </w:r>
+    </w:p>
+    <w:p>
+      <w:pPr>
+        <w:pStyle w:val="FirstParagraph"/>
+      </w:pPr>
+      <w:r>
+        <w:t xml:space="preserve">The cumulative attack rates is no longer of interest, as the majority of the Canadian population has been infected at least once since the Omicron wave. As the comparison rolling incidence proportion is a measurement with more meaningful public health implications.</w:t>
+      </w:r>
+    </w:p>
+    <w:bookmarkEnd w:id="25"/>
+    <w:bookmarkStart w:id="28" w:name="mixture-models---tbd"/>
+    <w:p>
+      <w:pPr>
+        <w:pStyle w:val="Heading2"/>
+      </w:pPr>
+      <w:r>
+        <w:t xml:space="preserve">Mixture Models - TBD</w:t>
+      </w:r>
+    </w:p>
+    <w:p>
+      <w:pPr>
+        <w:pStyle w:val="FirstParagraph"/>
+      </w:pPr>
+      <w:r>
+        <w:t xml:space="preserve">In mixture models, we assume the dist of certain variables (in our case it is S/Co of Anti-N/S assay results) has two (or maybe three) distinct (though partially overlapping) distributions. Mixture models were utilized by previous studies to estimate cumulative incidence.</w:t>
+      </w:r>
+    </w:p>
     <w:p>
       <w:pPr>
         <w:pStyle w:val="BodyText"/>
       </w:pPr>
-    </w:p>
-    <w:bookmarkEnd w:id="24"/>
-    <w:bookmarkEnd w:id="25"/>
-    <w:bookmarkStart w:id="26" w:name="results"/>
+      <w:hyperlink r:id="rId26">
+        <w:r>
+          <w:rPr>
+            <w:rStyle w:val="Hyperlink"/>
+          </w:rPr>
+          <w:t xml:space="preserve">https://journals.plos.org/ploscompbiol/article?id=10.1371/journal.pcbi.1008728</w:t>
+        </w:r>
+      </w:hyperlink>
+    </w:p>
+    <w:p>
+      <w:pPr>
+        <w:pStyle w:val="BodyText"/>
+      </w:pPr>
+      <w:hyperlink r:id="rId27">
+        <w:r>
+          <w:rPr>
+            <w:rStyle w:val="Hyperlink"/>
+          </w:rPr>
+          <w:t xml:space="preserve">https://www.sciencedirect.com/science/article/pii/S175543652200024X</w:t>
+        </w:r>
+      </w:hyperlink>
+    </w:p>
+    <w:p>
+      <w:pPr>
+        <w:pStyle w:val="BodyText"/>
+      </w:pPr>
+    </w:p>
+    <w:bookmarkEnd w:id="28"/>
+    <w:bookmarkEnd w:id="29"/>
+    <w:bookmarkStart w:id="30" w:name="results"/>
     <w:p>
       <w:pPr>
         <w:pStyle w:val="Heading1"/>
@@ -972,16 +1042,32 @@
         <w:pStyle w:val="FirstParagraph"/>
       </w:pPr>
       <w:r>
-        <w:t xml:space="preserve">ANOVA test, p-values…</w:t>
+        <w:t xml:space="preserve">A paragraph about test sample positivity, Rogen-Gladen adjusted seroprevalence and Bayesian model adjusted seroprevalence. Describe the trend of changing overtime, difference and consistency among different adjusting methos, regions and datasets. Cite figures accordingly if necessary.</w:t>
       </w:r>
     </w:p>
     <w:p>
       <w:pPr>
         <w:pStyle w:val="BodyText"/>
       </w:pPr>
-    </w:p>
-    <w:bookmarkEnd w:id="26"/>
-    <w:bookmarkStart w:id="27" w:name="discussion"/>
+      <w:r>
+        <w:t xml:space="preserve">A paragraph about estimated proportion of ever infected &amp; infected in past 3 month.</w:t>
+      </w:r>
+    </w:p>
+    <w:p>
+      <w:pPr>
+        <w:pStyle w:val="BodyText"/>
+      </w:pPr>
+      <w:r>
+        <w:t xml:space="preserve">A paragraph about estimated proportion with sufficient humoral immunity to protect them from future possible SARS-CoV-2 infection. This proportion is also adjusted by Rogen-Gladen equation and Bayesian models.</w:t>
+      </w:r>
+    </w:p>
+    <w:p>
+      <w:pPr>
+        <w:pStyle w:val="BodyText"/>
+      </w:pPr>
+    </w:p>
+    <w:bookmarkEnd w:id="30"/>
+    <w:bookmarkStart w:id="31" w:name="discussion"/>
     <w:p>
       <w:pPr>
         <w:pStyle w:val="Heading1"/>
@@ -995,7 +1081,7 @@
         <w:pStyle w:val="FirstParagraph"/>
       </w:pPr>
       <w:r>
-        <w:t xml:space="preserve">Notes: The gap between Rogen-Gladen adjusted sero-prevalence and unadjused sero-positivity.</w:t>
+        <w:t xml:space="preserve">The gap between Rogen-Gladen adjusted sero-prevalence and unadjused sero-positivity: In our case, the sensitivity is where most variance come from. As the proof of excellent assay performance, assay manufacturer published the sensitivity and specificity of their assay. However, their test performance figures derived from hospitalized patients with more severe symptoms, who were samples at the time when sero antibody level reachd its highest level. Due to the representativeness issue, it is not recommended only take the test performance figures published by the assays manufacturer into consideration.</w:t>
       </w:r>
     </w:p>
     <w:p>
@@ -1003,7 +1089,7 @@
         <w:pStyle w:val="BodyText"/>
       </w:pPr>
       <w:r>
-        <w:t xml:space="preserve">In our case, the sensitivity is where most variance come from. Specificity is good over time, and we shall not only take the numbers published by the manufacturer (Roche &amp; Abbott) into consideration. Since sens is imperfect (0.8–1.0) and specificity is mostly 100% trustworthy (~1.0), the R-G equation can be simplified as:</w:t>
+        <w:t xml:space="preserve">Since sens is imperfect (0.85–1.0) and specificity is mostly 100% trustworthy (~1.0), the R-G equation can be simplified as:</w:t>
       </w:r>
     </w:p>
     <w:p>
@@ -1122,7 +1208,7 @@
         <w:pStyle w:val="FirstParagraph"/>
       </w:pPr>
       <w:r>
-        <w:t xml:space="preserve">According to the equation above, the worse the sens (smaller in value), the larger the gap between the adjusted (blue) and unadjusted (red). The gap is larger among unadjusted lines (red).</w:t>
+        <w:t xml:space="preserve">According to the equation above, the worse the sensitivity (smaller in value), the larger the gap between the adjusted and unadjusted. We found larger gaps among the Abbott assay results, as the sensitivity we used for Abbott assays are smaller, when compared to sensitivity we used for Roche assays.</w:t>
       </w:r>
     </w:p>
     <w:p>
@@ -1130,82 +1216,55 @@
         <w:pStyle w:val="BodyText"/>
       </w:pPr>
       <w:r>
-        <w:rPr>
-          <w:bCs/>
-          <w:b/>
-        </w:rPr>
-        <w:t xml:space="preserve">Notes</w:t>
-      </w:r>
-      <w:r>
-        <w:t xml:space="preserve">:</w:t>
+        <w:t xml:space="preserve">Difference/Consistence among adjusting methods, regions in Canada. Is our finding consistent with previous studies?</w:t>
+      </w:r>
+    </w:p>
+    <w:p>
+      <w:pPr>
+        <w:pStyle w:val="BodyText"/>
+      </w:pPr>
+      <w:r>
+        <w:t xml:space="preserve">Strength and Limitation</w:t>
+      </w:r>
+    </w:p>
+    <w:p>
+      <w:pPr>
+        <w:pStyle w:val="BodyText"/>
+      </w:pPr>
+      <w:r>
+        <w:t xml:space="preserve">Public health implications:</w:t>
       </w:r>
       <w:r>
         <w:t xml:space="preserve"> </w:t>
       </w:r>
       <w:r>
-        <w:rPr>
-          <w:iCs/>
-          <w:i/>
-        </w:rPr>
-        <w:t xml:space="preserve">Variances among data (APL, CBS, CANPATH) is not the major focus of this study, Yuan’s paper will focus on those by evaluating the representativeness of the serosurveillance data. For this paper, the major focus should be the difference between adjusting methods. The potential readers of this papers includes those who are using serosurveillance data to monitor the progress of Covid pandemic, or other pathogens of interests which possess similar features as SARS-CoV-2.</w:t>
+        <w:t xml:space="preserve">1. Without any adjustment, the public health inference on test positivity is very limited. It only estimates the proportion of test positive results among blood samples collected in the serosurveillance study.</w:t>
+      </w:r>
+      <w:r>
+        <w:t xml:space="preserve"> </w:t>
+      </w:r>
+      <w:r>
+        <w:t xml:space="preserve">2. Adjusting for certain factors will change the public health inference, meanwhile it will also improve its generalizability. When the imperfect nature of the seroassays is taken into account, the adjusted proportion of positive test results (seroprevalence) will be able to represent the target population in our target population, from which our sample has been collected. Upon the seroprevalence, after adjusting for seroreversion using Bayesian models, we get attack rates of SARS-CoV-2, which estimates the proportion of population infected by the virus since the beginning of pandemic.</w:t>
+      </w:r>
+      <w:r>
+        <w:t xml:space="preserve"> </w:t>
+      </w:r>
+      <w:r>
+        <w:t xml:space="preserve">3. There’s some differences among all those different quantitative measurements, and also they have different public health inference. Future researchers should be cautious when making references to those different measurements.</w:t>
       </w:r>
     </w:p>
     <w:p>
       <w:pPr>
         <w:pStyle w:val="BodyText"/>
       </w:pPr>
-      <w:r>
-        <w:t xml:space="preserve">The take-home messages would be:</w:t>
-      </w:r>
-    </w:p>
-    <w:p>
-      <w:pPr>
-        <w:numPr>
-          <w:ilvl w:val="0"/>
-          <w:numId w:val="1002"/>
-        </w:numPr>
-        <w:pStyle w:val="Compact"/>
-      </w:pPr>
-      <w:r>
-        <w:t xml:space="preserve">Without any adjustment, the public health inference on test positivity is very limited. It only estimates the proportion of test positive results among blood samples collected in the serosurveillance study.</w:t>
-      </w:r>
-    </w:p>
-    <w:p>
-      <w:pPr>
-        <w:numPr>
-          <w:ilvl w:val="0"/>
-          <w:numId w:val="1002"/>
-        </w:numPr>
-        <w:pStyle w:val="Compact"/>
-      </w:pPr>
-      <w:r>
-        <w:t xml:space="preserve">Adjusting for certain factors will change the public health inference, meanwhile it will also improve its generalizability. When the imperfect nature of the seroassays is taken into account, the adjusted proportion of positive test results (seroprevalence) will be able to represent the target population in our target population, from which our sample has been collected. Upon the seroprevalence, after adjusting for seroreversion using Bayesian models, we get attack rates of SARS-CoV-2, which estimates the proportion of population infected by the virus since the beginning of pandemic.</w:t>
-      </w:r>
-    </w:p>
-    <w:p>
-      <w:pPr>
-        <w:numPr>
-          <w:ilvl w:val="0"/>
-          <w:numId w:val="1002"/>
-        </w:numPr>
-        <w:pStyle w:val="Compact"/>
-      </w:pPr>
-      <w:r>
-        <w:t xml:space="preserve">There’s gap among all those different measurements, and also they have different public health inference. Future researchers should be cautious when making references to those different measurements.</w:t>
-      </w:r>
-    </w:p>
-    <w:p>
-      <w:pPr>
-        <w:pStyle w:val="FirstParagraph"/>
-      </w:pPr>
     </w:p>
     <w:p>
       <w:r>
         <w:br w:type="page"/>
       </w:r>
     </w:p>
-    <w:bookmarkEnd w:id="27"/>
-    <w:bookmarkStart w:id="28" w:name="declarations"/>
+    <w:bookmarkEnd w:id="31"/>
+    <w:bookmarkStart w:id="32" w:name="declarations"/>
     <w:p>
       <w:pPr>
         <w:pStyle w:val="Heading1"/>
@@ -1321,8 +1380,8 @@
         <w:br w:type="page"/>
       </w:r>
     </w:p>
-    <w:bookmarkEnd w:id="28"/>
-    <w:bookmarkStart w:id="32" w:name="references"/>
+    <w:bookmarkEnd w:id="32"/>
+    <w:bookmarkStart w:id="36" w:name="references"/>
     <w:p>
       <w:pPr>
         <w:pStyle w:val="Heading1"/>
@@ -1331,8 +1390,8 @@
         <w:t xml:space="preserve">References</w:t>
       </w:r>
     </w:p>
-    <w:bookmarkStart w:id="31" w:name="refs"/>
-    <w:bookmarkStart w:id="30" w:name="ref-Langham2018a"/>
+    <w:bookmarkStart w:id="35" w:name="refs"/>
+    <w:bookmarkStart w:id="34" w:name="ref-Langham2018a"/>
     <w:p>
       <w:pPr>
         <w:pStyle w:val="Bibliography"/>
@@ -1371,7 +1430,7 @@
       <w:r>
         <w:t xml:space="preserve">. 2018;21(4):407-415. doi:</w:t>
       </w:r>
-      <w:hyperlink r:id="rId29">
+      <w:hyperlink r:id="rId33">
         <w:r>
           <w:rPr>
             <w:rStyle w:val="Hyperlink"/>
@@ -1380,15 +1439,15 @@
         </w:r>
       </w:hyperlink>
     </w:p>
-    <w:bookmarkEnd w:id="30"/>
-    <w:bookmarkEnd w:id="31"/>
+    <w:bookmarkEnd w:id="34"/>
+    <w:bookmarkEnd w:id="35"/>
     <w:p>
       <w:r>
         <w:br w:type="page"/>
       </w:r>
     </w:p>
-    <w:bookmarkEnd w:id="32"/>
-    <w:bookmarkStart w:id="35" w:name="tables"/>
+    <w:bookmarkEnd w:id="36"/>
+    <w:bookmarkStart w:id="39" w:name="tables"/>
     <w:p>
       <w:pPr>
         <w:pStyle w:val="Heading1"/>
@@ -1397,7 +1456,7 @@
         <w:t xml:space="preserve">Tables</w:t>
       </w:r>
     </w:p>
-    <w:bookmarkStart w:id="33" w:name="thm-sample"/>
+    <w:bookmarkStart w:id="37" w:name="thm-sample"/>
     <w:p>
       <w:pPr>
         <w:pStyle w:val="FirstParagraph"/>
@@ -2004,8 +2063,8 @@
         </w:tc>
       </w:tr>
     </w:tbl>
-    <w:bookmarkEnd w:id="33"/>
-    <w:bookmarkStart w:id="34" w:name="thm-data"/>
+    <w:bookmarkEnd w:id="37"/>
+    <w:bookmarkStart w:id="38" w:name="thm-data"/>
     <w:p>
       <w:pPr>
         <w:pStyle w:val="BodyText"/>
@@ -4278,14 +4337,14 @@
         </w:tc>
       </w:tr>
     </w:tbl>
-    <w:bookmarkEnd w:id="34"/>
+    <w:bookmarkEnd w:id="38"/>
     <w:p>
       <w:r>
         <w:br w:type="page"/>
       </w:r>
     </w:p>
-    <w:bookmarkEnd w:id="35"/>
-    <w:bookmarkStart w:id="48" w:name="figures"/>
+    <w:bookmarkEnd w:id="39"/>
+    <w:bookmarkStart w:id="52" w:name="figures"/>
     <w:p>
       <w:pPr>
         <w:pStyle w:val="Heading1"/>
@@ -4307,7 +4366,7 @@
       <w:tr>
         <w:tc>
           <w:tcPr/>
-          <w:bookmarkStart w:id="39" w:name="fig-sample"/>
+          <w:bookmarkStart w:id="43" w:name="fig-sample"/>
           <w:p>
             <w:pPr>
               <w:jc w:val="center"/>
@@ -4317,18 +4376,18 @@
                 <wp:inline>
                   <wp:extent cx="4587290" cy="917458"/>
                   <wp:effectExtent b="0" l="0" r="0" t="0"/>
-                  <wp:docPr descr="" title="" id="37" name="Picture"/>
+                  <wp:docPr descr="" title="" id="41" name="Picture"/>
                   <a:graphic>
                     <a:graphicData uri="http://schemas.openxmlformats.org/drawingml/2006/picture">
                       <pic:pic>
                         <pic:nvPicPr>
-                          <pic:cNvPr descr="../4_output/figs/figure.png" id="38" name="Picture"/>
+                          <pic:cNvPr descr="../4_output/figs/figure.png" id="42" name="Picture"/>
                           <pic:cNvPicPr>
                             <a:picLocks noChangeArrowheads="1" noChangeAspect="1"/>
                           </pic:cNvPicPr>
                         </pic:nvPicPr>
                         <pic:blipFill>
-                          <a:blip r:embed="rId36"/>
+                          <a:blip r:embed="rId40"/>
                           <a:stretch>
                             <a:fillRect/>
                           </a:stretch>
@@ -4375,7 +4434,7 @@
               <w:t xml:space="preserve"> 1: Figure caption here.</w:t>
             </w:r>
           </w:p>
-          <w:bookmarkEnd w:id="39"/>
+          <w:bookmarkEnd w:id="43"/>
         </w:tc>
       </w:tr>
     </w:tbl>
@@ -4400,7 +4459,7 @@
       <w:tr>
         <w:tc>
           <w:tcPr/>
-          <w:bookmarkStart w:id="43" w:name="fig-seroprevalence"/>
+          <w:bookmarkStart w:id="47" w:name="fig-seroprevalence"/>
           <w:p>
             <w:pPr>
               <w:jc w:val="center"/>
@@ -4410,18 +4469,18 @@
                 <wp:inline>
                   <wp:extent cx="5943600" cy="3118391"/>
                   <wp:effectExtent b="0" l="0" r="0" t="0"/>
-                  <wp:docPr descr="" title="" id="41" name="Picture"/>
+                  <wp:docPr descr="" title="" id="45" name="Picture"/>
                   <a:graphic>
                     <a:graphicData uri="http://schemas.openxmlformats.org/drawingml/2006/picture">
                       <pic:pic>
                         <pic:nvPicPr>
-                          <pic:cNvPr descr="../4_output/figs/Figure.1%20Seroprelance%20and%20attack%20rate%20by%20province%20and%20data%20source.png" id="42" name="Picture"/>
+                          <pic:cNvPr descr="../4_output/figs/Figure.1%20Seroprelance%20and%20attack%20rate%20by%20province%20and%20data%20source.png" id="46" name="Picture"/>
                           <pic:cNvPicPr>
                             <a:picLocks noChangeArrowheads="1" noChangeAspect="1"/>
                           </pic:cNvPicPr>
                         </pic:nvPicPr>
                         <pic:blipFill>
-                          <a:blip r:embed="rId40"/>
+                          <a:blip r:embed="rId44"/>
                           <a:stretch>
                             <a:fillRect/>
                           </a:stretch>
@@ -4468,7 +4527,7 @@
               <w:t xml:space="preserve"> 2: The figure panel above presents the temporal changes in seroprevalence and attack rate, grouped by province and data source. Each figure displays the unadjusted seropositivity, the seroprevalence adjusted using the Rogan-Gladen equation, the seroprevalence adjusted by Bayesian models, and the attack rates. The calculations of seropositivity, seroprevalence, and attack rate are based on the qualitative results of the anti-N assay. (Just a scratch, not the real fig)</w:t>
             </w:r>
           </w:p>
-          <w:bookmarkEnd w:id="43"/>
+          <w:bookmarkEnd w:id="47"/>
         </w:tc>
       </w:tr>
     </w:tbl>
@@ -4493,7 +4552,7 @@
       <w:tr>
         <w:tc>
           <w:tcPr/>
-          <w:bookmarkStart w:id="47" w:name="fig-immunity"/>
+          <w:bookmarkStart w:id="51" w:name="fig-immunity"/>
           <w:p>
             <w:pPr>
               <w:jc w:val="center"/>
@@ -4503,18 +4562,18 @@
                 <wp:inline>
                   <wp:extent cx="5943600" cy="3601171"/>
                   <wp:effectExtent b="0" l="0" r="0" t="0"/>
-                  <wp:docPr descr="" title="" id="45" name="Picture"/>
+                  <wp:docPr descr="" title="" id="49" name="Picture"/>
                   <a:graphic>
                     <a:graphicData uri="http://schemas.openxmlformats.org/drawingml/2006/picture">
                       <pic:pic>
                         <pic:nvPicPr>
-                          <pic:cNvPr descr="../4_output/figs/Figure.2%20Immunity.png" id="46" name="Picture"/>
+                          <pic:cNvPr descr="../4_output/figs/Figure.2%20Immunity.png" id="50" name="Picture"/>
                           <pic:cNvPicPr>
                             <a:picLocks noChangeArrowheads="1" noChangeAspect="1"/>
                           </pic:cNvPicPr>
                         </pic:nvPicPr>
                         <pic:blipFill>
-                          <a:blip r:embed="rId44"/>
+                          <a:blip r:embed="rId48"/>
                           <a:stretch>
                             <a:fillRect/>
                           </a:stretch>
@@ -4561,7 +4620,7 @@
               <w:t xml:space="preserve"> 3: The figure panel above depicts the temporal fluctuations in quantitative anti-S assay results, grouped by province and data source. Two cutoff indices (COIs) are utilized for different public health interpretations. The COI of 0.8, recommended by the manufacturer (Roche), is optimal for identifying the presence of antibodies in the blood sample. Meanwhile, a COI of 15 is indicative of a threshold for sufficient humoral immunity against the SARS-CoV-2 virus. We also applied Rogen-Gladen equation and Bayesian models to adjust for test sensitivity. (Just one fig, will add more to build a panel)</w:t>
             </w:r>
           </w:p>
-          <w:bookmarkEnd w:id="47"/>
+          <w:bookmarkEnd w:id="51"/>
         </w:tc>
       </w:tr>
     </w:tbl>
@@ -4570,8 +4629,8 @@
         <w:br w:type="page"/>
       </w:r>
     </w:p>
-    <w:bookmarkEnd w:id="48"/>
-    <w:bookmarkStart w:id="49" w:name="supplemental-materials"/>
+    <w:bookmarkEnd w:id="52"/>
+    <w:bookmarkStart w:id="53" w:name="supplemental-materials"/>
     <w:p>
       <w:pPr>
         <w:pStyle w:val="Heading1"/>
@@ -4585,8 +4644,8 @@
         <w:pStyle w:val="FirstParagraph"/>
       </w:pPr>
     </w:p>
-    <w:bookmarkEnd w:id="49"/>
-    <w:bookmarkStart w:id="51" w:name="a.-supplement-section"/>
+    <w:bookmarkEnd w:id="53"/>
+    <w:bookmarkStart w:id="55" w:name="a.-supplement-section"/>
     <w:p>
       <w:pPr>
         <w:pStyle w:val="Heading1"/>
@@ -4595,7 +4654,7 @@
         <w:t xml:space="preserve">A. Supplement section</w:t>
       </w:r>
     </w:p>
-    <w:bookmarkStart w:id="50" w:name="supplement-methods"/>
+    <w:bookmarkStart w:id="54" w:name="supplement-methods"/>
     <w:p>
       <w:pPr>
         <w:pStyle w:val="Heading2"/>
@@ -4617,24 +4676,7 @@
         <w:pStyle w:val="BodyText"/>
       </w:pPr>
       <w:r>
-        <w:rPr>
-          <w:bCs/>
-          <w:b/>
-        </w:rPr>
-        <w:t xml:space="preserve">Notes</w:t>
-      </w:r>
-      <w:r>
-        <w:t xml:space="preserve">:</w:t>
-      </w:r>
-      <w:r>
-        <w:t xml:space="preserve"> </w:t>
-      </w:r>
-      <w:r>
-        <w:rPr>
-          <w:iCs/>
-          <w:i/>
-        </w:rPr>
-        <w:t xml:space="preserve">Current ver of APL has completed very limited data linkage, which only includes PCR test results/time and vaccination time. The paragraph briefly describe the data linkage for three datasets, however for now we do not need those variables from linked administrative data.</w:t>
+        <w:t xml:space="preserve">A short paragraph about weighting: Our analysis is based on individual level. As we are calculating measurements at a monthly scale, samples sampled at different months were unweighted as they contributed independently to each month’s point prevalence estimates. While in all of those three dataset, it’s possible to have one individual being sampled multiple times within the same month, in this case we applied weights to each individual according to the number of samples they have in the same month.</w:t>
       </w:r>
     </w:p>
     <w:p>
@@ -4642,9 +4684,9 @@
         <w:br w:type="page"/>
       </w:r>
     </w:p>
-    <w:bookmarkEnd w:id="50"/>
-    <w:bookmarkEnd w:id="51"/>
-    <w:bookmarkStart w:id="53" w:name="supplemental-tables"/>
+    <w:bookmarkEnd w:id="54"/>
+    <w:bookmarkEnd w:id="55"/>
+    <w:bookmarkStart w:id="57" w:name="supplemental-tables"/>
     <w:p>
       <w:pPr>
         <w:pStyle w:val="Heading1"/>
@@ -4653,7 +4695,7 @@
         <w:t xml:space="preserve">Supplemental tables</w:t>
       </w:r>
     </w:p>
-    <w:bookmarkStart w:id="52" w:name="cor-sample"/>
+    <w:bookmarkStart w:id="56" w:name="cor-sample"/>
     <w:p>
       <w:pPr>
         <w:pStyle w:val="FirstParagraph"/>
@@ -5260,14 +5302,14 @@
         </w:tc>
       </w:tr>
     </w:tbl>
-    <w:bookmarkEnd w:id="52"/>
+    <w:bookmarkEnd w:id="56"/>
     <w:p>
       <w:r>
         <w:br w:type="page"/>
       </w:r>
     </w:p>
-    <w:bookmarkEnd w:id="53"/>
-    <w:bookmarkStart w:id="57" w:name="supplemental-figures"/>
+    <w:bookmarkEnd w:id="57"/>
+    <w:bookmarkStart w:id="61" w:name="supplemental-figures"/>
     <w:p>
       <w:pPr>
         <w:pStyle w:val="Heading1"/>
@@ -5276,7 +5318,7 @@
         <w:t xml:space="preserve">Supplemental figures</w:t>
       </w:r>
     </w:p>
-    <w:bookmarkStart w:id="56" w:name="lem-sample"/>
+    <w:bookmarkStart w:id="60" w:name="lem-sample"/>
     <w:p>
       <w:pPr>
         <w:pStyle w:val="FirstParagraph"/>
@@ -5308,18 +5350,18 @@
           <wp:inline>
             <wp:extent cx="4587290" cy="917458"/>
             <wp:effectExtent b="0" l="0" r="0" t="0"/>
-            <wp:docPr descr="" title="" id="54" name="Picture"/>
+            <wp:docPr descr="" title="" id="58" name="Picture"/>
             <a:graphic>
               <a:graphicData uri="http://schemas.openxmlformats.org/drawingml/2006/picture">
                 <pic:pic>
                   <pic:nvPicPr>
-                    <pic:cNvPr descr="../4_output/figs/figure.png" id="55" name="Picture"/>
+                    <pic:cNvPr descr="../4_output/figs/figure.png" id="59" name="Picture"/>
                     <pic:cNvPicPr>
                       <a:picLocks noChangeArrowheads="1" noChangeAspect="1"/>
                     </pic:cNvPicPr>
                   </pic:nvPicPr>
                   <pic:blipFill>
-                    <a:blip r:embed="rId36"/>
+                    <a:blip r:embed="rId40"/>
                     <a:stretch>
                       <a:fillRect/>
                     </a:stretch>
@@ -5346,8 +5388,8 @@
         </w:drawing>
       </w:r>
     </w:p>
-    <w:bookmarkEnd w:id="56"/>
-    <w:bookmarkEnd w:id="57"/>
+    <w:bookmarkEnd w:id="60"/>
+    <w:bookmarkEnd w:id="61"/>
     <w:sectPr>
       <w:footerReference r:id="rId9" w:type="default"/>
       <w:pgSz w:h="15840" w:w="12240"/>
@@ -6154,91 +6196,6 @@
     <w:lvl w:ilvl="8">
       <w:numFmt w:val="bullet"/>
       <w:lvlText w:val="•"/>
-      <w:lvlJc w:val="left"/>
-      <w:pPr>
-        <w:ind w:left="6480" w:hanging="480"/>
-      </w:pPr>
-    </w:lvl>
-  </w:abstractNum>
-  <w:abstractNum w:abstractNumId="99411">
-    <w:nsid w:val="A99411"/>
-    <w:multiLevelType w:val="multilevel"/>
-    <w:lvl w:ilvl="0">
-      <w:start w:val="1"/>
-      <w:numFmt w:val="decimal"/>
-      <w:lvlText w:val="%1."/>
-      <w:lvlJc w:val="left"/>
-      <w:pPr>
-        <w:ind w:left="720" w:hanging="480"/>
-      </w:pPr>
-    </w:lvl>
-    <w:lvl w:ilvl="1">
-      <w:start w:val="1"/>
-      <w:numFmt w:val="decimal"/>
-      <w:lvlText w:val="%2."/>
-      <w:lvlJc w:val="left"/>
-      <w:pPr>
-        <w:ind w:left="1440" w:hanging="480"/>
-      </w:pPr>
-    </w:lvl>
-    <w:lvl w:ilvl="2">
-      <w:start w:val="1"/>
-      <w:numFmt w:val="decimal"/>
-      <w:lvlText w:val="%3."/>
-      <w:lvlJc w:val="left"/>
-      <w:pPr>
-        <w:ind w:left="2160" w:hanging="480"/>
-      </w:pPr>
-    </w:lvl>
-    <w:lvl w:ilvl="3">
-      <w:start w:val="1"/>
-      <w:numFmt w:val="decimal"/>
-      <w:lvlText w:val="%4."/>
-      <w:lvlJc w:val="left"/>
-      <w:pPr>
-        <w:ind w:left="2880" w:hanging="480"/>
-      </w:pPr>
-    </w:lvl>
-    <w:lvl w:ilvl="4">
-      <w:start w:val="1"/>
-      <w:numFmt w:val="decimal"/>
-      <w:lvlText w:val="%5."/>
-      <w:lvlJc w:val="left"/>
-      <w:pPr>
-        <w:ind w:left="3600" w:hanging="480"/>
-      </w:pPr>
-    </w:lvl>
-    <w:lvl w:ilvl="5">
-      <w:start w:val="1"/>
-      <w:numFmt w:val="decimal"/>
-      <w:lvlText w:val="%6."/>
-      <w:lvlJc w:val="left"/>
-      <w:pPr>
-        <w:ind w:left="4320" w:hanging="480"/>
-      </w:pPr>
-    </w:lvl>
-    <w:lvl w:ilvl="6">
-      <w:start w:val="1"/>
-      <w:numFmt w:val="decimal"/>
-      <w:lvlText w:val="%7."/>
-      <w:lvlJc w:val="left"/>
-      <w:pPr>
-        <w:ind w:left="5040" w:hanging="480"/>
-      </w:pPr>
-    </w:lvl>
-    <w:lvl w:ilvl="7">
-      <w:start w:val="1"/>
-      <w:numFmt w:val="decimal"/>
-      <w:lvlText w:val="%8."/>
-      <w:lvlJc w:val="left"/>
-      <w:pPr>
-        <w:ind w:left="5760" w:hanging="480"/>
-      </w:pPr>
-    </w:lvl>
-    <w:lvl w:ilvl="8">
-      <w:start w:val="1"/>
-      <w:numFmt w:val="decimal"/>
-      <w:lvlText w:val="%9."/>
       <w:lvlJc w:val="left"/>
       <w:pPr>
         <w:ind w:left="6480" w:hanging="480"/>
@@ -6412,36 +6369,6 @@
   </w:num>
   <w:num w:numId="1001">
     <w:abstractNumId w:val="991"/>
-  </w:num>
-  <w:num w:numId="1002">
-    <w:abstractNumId w:val="99411"/>
-    <w:lvlOverride w:ilvl="0">
-      <w:startOverride w:val="1"/>
-    </w:lvlOverride>
-    <w:lvlOverride w:ilvl="1">
-      <w:startOverride w:val="1"/>
-    </w:lvlOverride>
-    <w:lvlOverride w:ilvl="2">
-      <w:startOverride w:val="1"/>
-    </w:lvlOverride>
-    <w:lvlOverride w:ilvl="3">
-      <w:startOverride w:val="1"/>
-    </w:lvlOverride>
-    <w:lvlOverride w:ilvl="4">
-      <w:startOverride w:val="1"/>
-    </w:lvlOverride>
-    <w:lvlOverride w:ilvl="5">
-      <w:startOverride w:val="1"/>
-    </w:lvlOverride>
-    <w:lvlOverride w:ilvl="6">
-      <w:startOverride w:val="1"/>
-    </w:lvlOverride>
-    <w:lvlOverride w:ilvl="7">
-      <w:startOverride w:val="1"/>
-    </w:lvlOverride>
-    <w:lvlOverride w:ilvl="8">
-      <w:startOverride w:val="1"/>
-    </w:lvlOverride>
   </w:num>
 </w:numbering>
 </file>

</xml_diff>

<commit_message>
Incoporated all the comments received by 27-Feb-2024
</commit_message>
<xml_diff>
--- a/5_manuscript/manuscript.docx
+++ b/5_manuscript/manuscript.docx
@@ -436,7 +436,7 @@
         <w:pStyle w:val="BodyText"/>
       </w:pPr>
       <w:r>
-        <w:t xml:space="preserve">The Covid-19 pandemic overview, global/national (in Canada) trend and how it envolved overtime in each regions of Canada. Serosurveillance programs in Canada, and its importance.</w:t>
+        <w:t xml:space="preserve">[Be concise in this section]</w:t>
       </w:r>
     </w:p>
     <w:p>
@@ -444,7 +444,15 @@
         <w:pStyle w:val="BodyText"/>
       </w:pPr>
       <w:r>
-        <w:t xml:space="preserve">Two types of antibodies to be detected by assays: anti-spike and anti-nucleocapsid. Why we treated them differently in data analysis, one for quantitative and anothor one for qualitative test results.</w:t>
+        <w:t xml:space="preserve">[The Covid-19 pandemic overview]: Brief, general intro on Covid-19. Serosurveillance programs in Canada, and its importance. Use previous serosurveillence studies as examples.</w:t>
+      </w:r>
+    </w:p>
+    <w:p>
+      <w:pPr>
+        <w:pStyle w:val="BodyText"/>
+      </w:pPr>
+      <w:r>
+        <w:t xml:space="preserve">[Two types of antibodies to be detected by assays]: Anti-spike and anti-nucleocapsid. Why we treated them differently in data analysis, one for quantitative and anothor one for qualitative test results.</w:t>
       </w:r>
     </w:p>
     <w:p>
@@ -485,7 +493,7 @@
         <w:pStyle w:val="FirstParagraph"/>
       </w:pPr>
       <w:r>
-        <w:t xml:space="preserve">Previous studies have found an association between seropositivity/ab levels and intensity of immunity (humoral + cellular). Declining ab level suggesting waning of immunity against SARS-COV-2 after infection and immunization.</w:t>
+        <w:t xml:space="preserve">[Ab level and immunity]: Previous studies have found an association between seropositivity/ab levels and intensity of immunity (humoral + cellular). Declining ab level suggesting waning of immunity against SARS-COV-2 after infection and immunization.</w:t>
       </w:r>
     </w:p>
     <w:p>
@@ -493,7 +501,7 @@
         <w:pStyle w:val="BodyText"/>
       </w:pPr>
       <w:r>
-        <w:t xml:space="preserve">Seropravalence and rolling incidence, why we need to employ RG equation or Bayesian model to estimated seropravalence, and why we also need probabilistic models to predict past infection using early 2020 and pre-Covid neg ref data.</w:t>
+        <w:t xml:space="preserve">[Our measurement and adjustment]: Seropravalence and rolling incidence, why we need to employ RG equation or Bayesian model to estimated seropravalence, and why we also need probabilistic models to predict past infection using early 2020 and pre-Covid neg ref data.</w:t>
       </w:r>
     </w:p>
     <w:p>
@@ -881,27 +889,73 @@
         <w:pStyle w:val="BodyText"/>
       </w:pPr>
       <w:r>
-        <w:t xml:space="preserve">Bayesian models adjusting for waning immunity:</w:t>
+        <w:t xml:space="preserve">[Bayesian models adjusting for waning sensitivity]: Equation (above), model input and output. What covariates we’ve adjusted for.</w:t>
+      </w:r>
+    </w:p>
+    <w:bookmarkEnd w:id="23"/>
+    <w:bookmarkStart w:id="24" w:name="attack-rates---tbd"/>
+    <w:p>
+      <w:pPr>
+        <w:pStyle w:val="Heading2"/>
+      </w:pPr>
+      <w:r>
+        <w:t xml:space="preserve">Attack rates - TBD</w:t>
+      </w:r>
+    </w:p>
+    <w:p>
+      <w:pPr>
+        <w:pStyle w:val="FirstParagraph"/>
+      </w:pPr>
+      <w:r>
+        <w:t xml:space="preserve">The cumulative attack rates is no longer of interest, as the majority of the Canadian population has been infected at least once since the Omicron wave. As the comparison rolling incidence proportion is a measurement with more meaningful public health implications.</w:t>
+      </w:r>
+    </w:p>
+    <w:bookmarkEnd w:id="24"/>
+    <w:bookmarkStart w:id="27" w:name="mixture-models---tbd"/>
+    <w:p>
+      <w:pPr>
+        <w:pStyle w:val="Heading2"/>
+      </w:pPr>
+      <w:r>
+        <w:t xml:space="preserve">Mixture Models - TBD</w:t>
+      </w:r>
+    </w:p>
+    <w:p>
+      <w:pPr>
+        <w:pStyle w:val="FirstParagraph"/>
+      </w:pPr>
+      <w:r>
+        <w:t xml:space="preserve">In mixture models, we assume the dist of certain variables (in our case it is S/Co of Anti-N/S assay results) has two (or maybe three) distinct (though partially overlapping) distributions. Mixture models were utilized by previous studies to estimate cumulative incidence.</w:t>
       </w:r>
     </w:p>
     <w:p>
       <w:pPr>
         <w:pStyle w:val="BodyText"/>
       </w:pPr>
-      <w:r>
-        <w:t xml:space="preserve">$$</w:t>
-      </w:r>
+      <w:hyperlink r:id="rId25">
+        <w:r>
+          <w:rPr>
+            <w:rStyle w:val="Hyperlink"/>
+          </w:rPr>
+          <w:t xml:space="preserve">https://journals.plos.org/ploscompbiol/article?id=10.1371/journal.pcbi.1008728</w:t>
+        </w:r>
+      </w:hyperlink>
     </w:p>
     <w:p>
       <w:pPr>
         <w:pStyle w:val="BodyText"/>
       </w:pPr>
-      <w:r>
-        <w:t xml:space="preserve">$$</w:t>
-      </w:r>
-    </w:p>
-    <w:bookmarkEnd w:id="23"/>
-    <w:bookmarkStart w:id="24" w:name="nt50-and-corresponding-antibody-level"/>
+      <w:hyperlink r:id="rId26">
+        <w:r>
+          <w:rPr>
+            <w:rStyle w:val="Hyperlink"/>
+          </w:rPr>
+          <w:t xml:space="preserve">https://www.sciencedirect.com/science/article/pii/S175543652200024X</w:t>
+        </w:r>
+      </w:hyperlink>
+    </w:p>
+    <w:bookmarkEnd w:id="27"/>
+    <w:bookmarkStart w:id="28" w:name="nt50-and-corresponding-antibody-level"/>
     <w:p>
       <w:pPr>
         <w:pStyle w:val="Heading2"/>
@@ -959,68 +1013,6 @@
         </w:r>
       </w:hyperlink>
     </w:p>
-    <w:bookmarkEnd w:id="24"/>
-    <w:bookmarkStart w:id="25" w:name="attack-rates---tbd"/>
-    <w:p>
-      <w:pPr>
-        <w:pStyle w:val="Heading2"/>
-      </w:pPr>
-      <w:r>
-        <w:t xml:space="preserve">Attack rates - TBD</w:t>
-      </w:r>
-    </w:p>
-    <w:p>
-      <w:pPr>
-        <w:pStyle w:val="FirstParagraph"/>
-      </w:pPr>
-      <w:r>
-        <w:t xml:space="preserve">The cumulative attack rates is no longer of interest, as the majority of the Canadian population has been infected at least once since the Omicron wave. As the comparison rolling incidence proportion is a measurement with more meaningful public health implications.</w:t>
-      </w:r>
-    </w:p>
-    <w:bookmarkEnd w:id="25"/>
-    <w:bookmarkStart w:id="28" w:name="mixture-models---tbd"/>
-    <w:p>
-      <w:pPr>
-        <w:pStyle w:val="Heading2"/>
-      </w:pPr>
-      <w:r>
-        <w:t xml:space="preserve">Mixture Models - TBD</w:t>
-      </w:r>
-    </w:p>
-    <w:p>
-      <w:pPr>
-        <w:pStyle w:val="FirstParagraph"/>
-      </w:pPr>
-      <w:r>
-        <w:t xml:space="preserve">In mixture models, we assume the dist of certain variables (in our case it is S/Co of Anti-N/S assay results) has two (or maybe three) distinct (though partially overlapping) distributions. Mixture models were utilized by previous studies to estimate cumulative incidence.</w:t>
-      </w:r>
-    </w:p>
-    <w:p>
-      <w:pPr>
-        <w:pStyle w:val="BodyText"/>
-      </w:pPr>
-      <w:hyperlink r:id="rId26">
-        <w:r>
-          <w:rPr>
-            <w:rStyle w:val="Hyperlink"/>
-          </w:rPr>
-          <w:t xml:space="preserve">https://journals.plos.org/ploscompbiol/article?id=10.1371/journal.pcbi.1008728</w:t>
-        </w:r>
-      </w:hyperlink>
-    </w:p>
-    <w:p>
-      <w:pPr>
-        <w:pStyle w:val="BodyText"/>
-      </w:pPr>
-      <w:hyperlink r:id="rId27">
-        <w:r>
-          <w:rPr>
-            <w:rStyle w:val="Hyperlink"/>
-          </w:rPr>
-          <w:t xml:space="preserve">https://www.sciencedirect.com/science/article/pii/S175543652200024X</w:t>
-        </w:r>
-      </w:hyperlink>
-    </w:p>
     <w:p>
       <w:pPr>
         <w:pStyle w:val="BodyText"/>
@@ -1042,7 +1034,7 @@
         <w:pStyle w:val="FirstParagraph"/>
       </w:pPr>
       <w:r>
-        <w:t xml:space="preserve">A paragraph about test sample positivity, Rogen-Gladen adjusted seroprevalence and Bayesian model adjusted seroprevalence. Describe the trend of changing overtime, difference and consistency among different adjusting methos, regions and datasets. Cite figures accordingly if necessary.</w:t>
+        <w:t xml:space="preserve">[Describe fig: seroprevalence] A paragraph about test sample positivity, Rogen-Gladen adjusted seroprevalence and Bayesian model adjusted seroprevalence. Describe the trend of changing overtime, difference and consistency among different adjusting methos, regions and datasets. Cite figures accordingly if necessary.</w:t>
       </w:r>
     </w:p>
     <w:p>
@@ -1050,7 +1042,7 @@
         <w:pStyle w:val="BodyText"/>
       </w:pPr>
       <w:r>
-        <w:t xml:space="preserve">A paragraph about estimated proportion of ever infected &amp; infected in past 3 month.</w:t>
+        <w:t xml:space="preserve">[Describe fig: rolling inc prop] A paragraph about estimated proportion of ever infected &amp; infected in past 3 month.</w:t>
       </w:r>
     </w:p>
     <w:p>
@@ -1058,7 +1050,7 @@
         <w:pStyle w:val="BodyText"/>
       </w:pPr>
       <w:r>
-        <w:t xml:space="preserve">A paragraph about estimated proportion with sufficient humoral immunity to protect them from future possible SARS-CoV-2 infection. This proportion is also adjusted by Rogen-Gladen equation and Bayesian models.</w:t>
+        <w:t xml:space="preserve">[Describe fig: NT50 and corresponding Ab level] A paragraph about estimated proportion with sufficient humoral immunity to protect them from future possible SARS-CoV-2 infection. This proportion is also adjusted by Rogen-Gladen equation and Bayesian models.</w:t>
       </w:r>
     </w:p>
     <w:p>
@@ -1081,7 +1073,7 @@
         <w:pStyle w:val="FirstParagraph"/>
       </w:pPr>
       <w:r>
-        <w:t xml:space="preserve">The gap between Rogen-Gladen adjusted sero-prevalence and unadjused sero-positivity: In our case, the sensitivity is where most variance come from. As the proof of excellent assay performance, assay manufacturer published the sensitivity and specificity of their assay. However, their test performance figures derived from hospitalized patients with more severe symptoms, who were samples at the time when sero antibody level reachd its highest level. Due to the representativeness issue, it is not recommended only take the test performance figures published by the assays manufacturer into consideration.</w:t>
+        <w:t xml:space="preserve">The gap between Rogen-Gladen adjusted sero-prevalence and unadjused sero-positivity: In our case, the sensitivity is where most variance come from. As the proof of excellent assay performance, assay manufacturer published the sensitivity and specificity of their assay. However, their test performance figures derived from hospitalized patients with more severe symptoms, who were samples at the time when sero antibody level reached its highest level. Due to the representativeness issue, it is not recommended only take the test performance figures published by the assays manufacturer into consideration.</w:t>
       </w:r>
     </w:p>
     <w:p>
@@ -1216,7 +1208,7 @@
         <w:pStyle w:val="BodyText"/>
       </w:pPr>
       <w:r>
-        <w:t xml:space="preserve">Difference/Consistence among adjusting methods, regions in Canada. Is our finding consistent with previous studies?</w:t>
+        <w:t xml:space="preserve">[Difference/Consistence among adjusting methods, regions in Canada] Is our finding consistent with previous studies?]</w:t>
       </w:r>
     </w:p>
     <w:p>
@@ -1224,7 +1216,7 @@
         <w:pStyle w:val="BodyText"/>
       </w:pPr>
       <w:r>
-        <w:t xml:space="preserve">Strength and Limitation</w:t>
+        <w:t xml:space="preserve">[Strength and Limitation]</w:t>
       </w:r>
     </w:p>
     <w:p>
@@ -1232,25 +1224,31 @@
         <w:pStyle w:val="BodyText"/>
       </w:pPr>
       <w:r>
-        <w:t xml:space="preserve">Public health implications:</w:t>
-      </w:r>
-      <w:r>
-        <w:t xml:space="preserve"> </w:t>
-      </w:r>
-      <w:r>
-        <w:t xml:space="preserve">1. Without any adjustment, the public health inference on test positivity is very limited. It only estimates the proportion of test positive results among blood samples collected in the serosurveillance study.</w:t>
-      </w:r>
-      <w:r>
-        <w:t xml:space="preserve"> </w:t>
-      </w:r>
-      <w:r>
-        <w:t xml:space="preserve">2. Adjusting for certain factors will change the public health inference, meanwhile it will also improve its generalizability. When the imperfect nature of the seroassays is taken into account, the adjusted proportion of positive test results (seroprevalence) will be able to represent the target population in our target population, from which our sample has been collected. Upon the seroprevalence, after adjusting for seroreversion using Bayesian models, we get attack rates of SARS-CoV-2, which estimates the proportion of population infected by the virus since the beginning of pandemic.</w:t>
-      </w:r>
-      <w:r>
-        <w:t xml:space="preserve"> </w:t>
-      </w:r>
-      <w:r>
-        <w:t xml:space="preserve">3. There’s some differences among all those different quantitative measurements, and also they have different public health inference. Future researchers should be cautious when making references to those different measurements.</w:t>
+        <w:t xml:space="preserve">[Public health implications]</w:t>
+      </w:r>
+    </w:p>
+    <w:p>
+      <w:pPr>
+        <w:pStyle w:val="BodyText"/>
+      </w:pPr>
+      <w:r>
+        <w:t xml:space="preserve">1.      Without any adjustment, the public health inference on test positivity is very limited. It only estimates the proportion of test positive results among blood samples collected in the serosurveillance study.</w:t>
+      </w:r>
+    </w:p>
+    <w:p>
+      <w:pPr>
+        <w:pStyle w:val="BodyText"/>
+      </w:pPr>
+      <w:r>
+        <w:t xml:space="preserve">2.      Adjusting for certain factors will change the public health inference, meanwhile it will also improve its generalizability. When the imperfect nature of the seroassays is taken into account, the adjusted proportion of positive test results (seroprevalence) will be able to represent the target population in our target population, from which our sample has been collected. Upon the seroprevalence, after adjusting for seroreversion using Bayesian models, we get attack rates of SARS-CoV-2, which estimates the proportion of population infected by the virus since the beginning of pandemic.</w:t>
+      </w:r>
+    </w:p>
+    <w:p>
+      <w:pPr>
+        <w:pStyle w:val="BodyText"/>
+      </w:pPr>
+      <w:r>
+        <w:t xml:space="preserve">3.      There’s some differences among all those different quantitative measurements, and also they have different public health inference. Future researchers should be cautious when making references to those different measurements.</w:t>
       </w:r>
     </w:p>
     <w:p>

</xml_diff>

<commit_message>
minor updates on prob models
</commit_message>
<xml_diff>
--- a/5_manuscript/manuscript.docx
+++ b/5_manuscript/manuscript.docx
@@ -872,21 +872,465 @@
       <w:pPr>
         <w:pStyle w:val="BodyText"/>
       </w:pPr>
-      <w:r>
-        <w:t xml:space="preserve">$$</w:t>
-      </w:r>
-    </w:p>
-    <w:p>
-      <w:pPr>
-        <w:pStyle w:val="BodyText"/>
-      </w:pPr>
-      <w:r>
-        <w:t xml:space="preserve">$$</w:t>
-      </w:r>
-    </w:p>
-    <w:p>
-      <w:pPr>
-        <w:pStyle w:val="BodyText"/>
+      <m:oMathPara>
+        <m:oMathParaPr>
+          <m:jc m:val="center"/>
+        </m:oMathParaPr>
+        <m:oMath>
+          <m:f>
+            <m:fPr>
+              <m:type m:val="bar"/>
+            </m:fPr>
+            <m:num>
+              <m:r>
+                <m:t>A</m:t>
+              </m:r>
+              <m:d>
+                <m:dPr>
+                  <m:begChr m:val="("/>
+                  <m:endChr m:val=")"/>
+                  <m:sepChr m:val=""/>
+                  <m:grow/>
+                </m:dPr>
+                <m:e>
+                  <m:r>
+                    <m:t>1</m:t>
+                  </m:r>
+                  <m:r>
+                    <m:rPr>
+                      <m:sty m:val="p"/>
+                    </m:rPr>
+                    <m:t>−</m:t>
+                  </m:r>
+                  <m:sSub>
+                    <m:e>
+                      <m:r>
+                        <m:t>W</m:t>
+                      </m:r>
+                    </m:e>
+                    <m:sub>
+                      <m:r>
+                        <m:t>F</m:t>
+                      </m:r>
+                      <m:r>
+                        <m:t>P</m:t>
+                      </m:r>
+                    </m:sub>
+                  </m:sSub>
+                </m:e>
+              </m:d>
+            </m:num>
+            <m:den>
+              <m:sSub>
+                <m:e>
+                  <m:r>
+                    <m:t>N</m:t>
+                  </m:r>
+                </m:e>
+                <m:sub>
+                  <m:r>
+                    <m:t>F</m:t>
+                  </m:r>
+                  <m:r>
+                    <m:t>P</m:t>
+                  </m:r>
+                  <m:r>
+                    <m:t>u</m:t>
+                  </m:r>
+                  <m:r>
+                    <m:t>s</m:t>
+                  </m:r>
+                  <m:r>
+                    <m:t>e</m:t>
+                  </m:r>
+                  <m:r>
+                    <m:t>r</m:t>
+                  </m:r>
+                </m:sub>
+              </m:sSub>
+            </m:den>
+          </m:f>
+          <m:r>
+            <m:rPr>
+              <m:sty m:val="p"/>
+            </m:rPr>
+            <m:t>×</m:t>
+          </m:r>
+          <m:d>
+            <m:dPr>
+              <m:begChr m:val="("/>
+              <m:endChr m:val=")"/>
+              <m:sepChr m:val=""/>
+              <m:grow/>
+            </m:dPr>
+            <m:e>
+              <m:r>
+                <m:t>1</m:t>
+              </m:r>
+              <m:r>
+                <m:rPr>
+                  <m:sty m:val="p"/>
+                </m:rPr>
+                <m:t>−</m:t>
+              </m:r>
+              <m:sSub>
+                <m:e>
+                  <m:r>
+                    <m:t>W</m:t>
+                  </m:r>
+                </m:e>
+                <m:sub>
+                  <m:r>
+                    <m:t>H</m:t>
+                  </m:r>
+                </m:sub>
+              </m:sSub>
+            </m:e>
+          </m:d>
+          <m:sSub>
+            <m:e>
+              <m:r>
+                <m:t>P</m:t>
+              </m:r>
+            </m:e>
+            <m:sub>
+              <m:r>
+                <m:t>v</m:t>
+              </m:r>
+              <m:r>
+                <m:t>e</m:t>
+              </m:r>
+              <m:r>
+                <m:t>g</m:t>
+              </m:r>
+            </m:sub>
+          </m:sSub>
+          <m:r>
+            <m:rPr>
+              <m:sty m:val="p"/>
+            </m:rPr>
+            <m:t>=</m:t>
+          </m:r>
+          <m:r>
+            <m:t>C</m:t>
+          </m:r>
+          <m:r>
+            <m:t>u</m:t>
+          </m:r>
+          <m:sSub>
+            <m:e>
+              <m:r>
+                <m:t>p</m:t>
+              </m:r>
+            </m:e>
+            <m:sub>
+              <m:r>
+                <m:t>v</m:t>
+              </m:r>
+              <m:r>
+                <m:t>e</m:t>
+              </m:r>
+              <m:r>
+                <m:t>g</m:t>
+              </m:r>
+            </m:sub>
+          </m:sSub>
+          <m:r>
+            <m:rPr>
+              <m:sty m:val="p"/>
+            </m:rPr>
+            <m:t>×</m:t>
+          </m:r>
+          <m:r>
+            <m:t>I</m:t>
+          </m:r>
+          <m:r>
+            <m:t>n</m:t>
+          </m:r>
+          <m:r>
+            <m:t>d</m:t>
+          </m:r>
+          <m:r>
+            <m:t>e</m:t>
+          </m:r>
+          <m:sSub>
+            <m:e>
+              <m:r>
+                <m:t>x</m:t>
+              </m:r>
+            </m:e>
+            <m:sub>
+              <m:r>
+                <m:t>c</m:t>
+              </m:r>
+              <m:r>
+                <m:t>u</m:t>
+              </m:r>
+              <m:r>
+                <m:t>p</m:t>
+              </m:r>
+              <m:r>
+                <m:t>t</m:t>
+              </m:r>
+              <m:r>
+                <m:t>o</m:t>
+              </m:r>
+              <m:r>
+                <m:t>l</m:t>
+              </m:r>
+              <m:r>
+                <m:t>b</m:t>
+              </m:r>
+              <m:r>
+                <m:t>s</m:t>
+              </m:r>
+            </m:sub>
+          </m:sSub>
+          <m:r>
+            <m:rPr>
+              <m:sty m:val="p"/>
+            </m:rPr>
+            <m:t>×</m:t>
+          </m:r>
+          <m:r>
+            <m:t>30</m:t>
+          </m:r>
+        </m:oMath>
+      </m:oMathPara>
+    </w:p>
+    <w:p>
+      <w:pPr>
+        <w:pStyle w:val="FirstParagraph"/>
+      </w:pPr>
+      <m:oMathPara>
+        <m:oMathParaPr>
+          <m:jc m:val="center"/>
+        </m:oMathParaPr>
+        <m:oMath>
+          <m:f>
+            <m:fPr>
+              <m:type m:val="bar"/>
+            </m:fPr>
+            <m:num>
+              <m:r>
+                <m:t>B</m:t>
+              </m:r>
+              <m:d>
+                <m:dPr>
+                  <m:begChr m:val="("/>
+                  <m:endChr m:val=")"/>
+                  <m:sepChr m:val=""/>
+                  <m:grow/>
+                </m:dPr>
+                <m:e>
+                  <m:r>
+                    <m:t>1</m:t>
+                  </m:r>
+                  <m:r>
+                    <m:rPr>
+                      <m:sty m:val="p"/>
+                    </m:rPr>
+                    <m:t>−</m:t>
+                  </m:r>
+                  <m:sSub>
+                    <m:e>
+                      <m:r>
+                        <m:t>W</m:t>
+                      </m:r>
+                    </m:e>
+                    <m:sub>
+                      <m:r>
+                        <m:t>F</m:t>
+                      </m:r>
+                      <m:r>
+                        <m:t>P</m:t>
+                      </m:r>
+                    </m:sub>
+                  </m:sSub>
+                </m:e>
+              </m:d>
+            </m:num>
+            <m:den>
+              <m:sSub>
+                <m:e>
+                  <m:r>
+                    <m:t>N</m:t>
+                  </m:r>
+                </m:e>
+                <m:sub>
+                  <m:r>
+                    <m:t>F</m:t>
+                  </m:r>
+                  <m:r>
+                    <m:t>P</m:t>
+                  </m:r>
+                  <m:r>
+                    <m:t>u</m:t>
+                  </m:r>
+                  <m:r>
+                    <m:t>s</m:t>
+                  </m:r>
+                  <m:r>
+                    <m:t>e</m:t>
+                  </m:r>
+                  <m:r>
+                    <m:t>r</m:t>
+                  </m:r>
+                </m:sub>
+              </m:sSub>
+            </m:den>
+          </m:f>
+          <m:r>
+            <m:rPr>
+              <m:sty m:val="p"/>
+            </m:rPr>
+            <m:t>×</m:t>
+          </m:r>
+          <m:d>
+            <m:dPr>
+              <m:begChr m:val="("/>
+              <m:endChr m:val=")"/>
+              <m:sepChr m:val=""/>
+              <m:grow/>
+            </m:dPr>
+            <m:e>
+              <m:r>
+                <m:t>1</m:t>
+              </m:r>
+              <m:r>
+                <m:rPr>
+                  <m:sty m:val="p"/>
+                </m:rPr>
+                <m:t>−</m:t>
+              </m:r>
+              <m:sSub>
+                <m:e>
+                  <m:r>
+                    <m:t>W</m:t>
+                  </m:r>
+                </m:e>
+                <m:sub>
+                  <m:r>
+                    <m:t>H</m:t>
+                  </m:r>
+                </m:sub>
+              </m:sSub>
+            </m:e>
+          </m:d>
+          <m:sSub>
+            <m:e>
+              <m:r>
+                <m:t>P</m:t>
+              </m:r>
+            </m:e>
+            <m:sub>
+              <m:r>
+                <m:t>f</m:t>
+              </m:r>
+              <m:r>
+                <m:t>r</m:t>
+              </m:r>
+              <m:r>
+                <m:t>u</m:t>
+              </m:r>
+            </m:sub>
+          </m:sSub>
+          <m:r>
+            <m:rPr>
+              <m:sty m:val="p"/>
+            </m:rPr>
+            <m:t>=</m:t>
+          </m:r>
+          <m:r>
+            <m:t>C</m:t>
+          </m:r>
+          <m:r>
+            <m:t>u</m:t>
+          </m:r>
+          <m:sSub>
+            <m:e>
+              <m:r>
+                <m:t>p</m:t>
+              </m:r>
+            </m:e>
+            <m:sub>
+              <m:r>
+                <m:t>f</m:t>
+              </m:r>
+              <m:r>
+                <m:t>r</m:t>
+              </m:r>
+              <m:r>
+                <m:t>u</m:t>
+              </m:r>
+            </m:sub>
+          </m:sSub>
+          <m:r>
+            <m:rPr>
+              <m:sty m:val="p"/>
+            </m:rPr>
+            <m:t>×</m:t>
+          </m:r>
+          <m:r>
+            <m:t>I</m:t>
+          </m:r>
+          <m:r>
+            <m:t>n</m:t>
+          </m:r>
+          <m:r>
+            <m:t>d</m:t>
+          </m:r>
+          <m:r>
+            <m:t>e</m:t>
+          </m:r>
+          <m:sSub>
+            <m:e>
+              <m:r>
+                <m:t>x</m:t>
+              </m:r>
+            </m:e>
+            <m:sub>
+              <m:r>
+                <m:t>c</m:t>
+              </m:r>
+              <m:r>
+                <m:t>u</m:t>
+              </m:r>
+              <m:r>
+                <m:t>p</m:t>
+              </m:r>
+              <m:r>
+                <m:t>t</m:t>
+              </m:r>
+              <m:r>
+                <m:t>o</m:t>
+              </m:r>
+              <m:r>
+                <m:t>l</m:t>
+              </m:r>
+              <m:r>
+                <m:t>b</m:t>
+              </m:r>
+              <m:r>
+                <m:t>s</m:t>
+              </m:r>
+            </m:sub>
+          </m:sSub>
+          <m:r>
+            <m:rPr>
+              <m:sty m:val="p"/>
+            </m:rPr>
+            <m:t>×</m:t>
+          </m:r>
+          <m:r>
+            <m:t>30</m:t>
+          </m:r>
+        </m:oMath>
+      </m:oMathPara>
+    </w:p>
+    <w:p>
+      <w:pPr>
+        <w:pStyle w:val="FirstParagraph"/>
       </w:pPr>
       <w:r>
         <w:t xml:space="preserve">[Bayesian models adjusting for waning sensitivity]: Equation (above), model input and output. What covariates we’ve adjusted for.</w:t>

</xml_diff>

<commit_message>
Update figures and manuscript
</commit_message>
<xml_diff>
--- a/5_manuscript/manuscript.docx
+++ b/5_manuscript/manuscript.docx
@@ -510,7 +510,7 @@
       </w:r>
     </w:p>
     <w:bookmarkEnd w:id="21"/>
-    <w:bookmarkStart w:id="29" w:name="methods"/>
+    <w:bookmarkStart w:id="31" w:name="methods"/>
     <w:p>
       <w:pPr>
         <w:pStyle w:val="Heading1"/>
@@ -533,7 +533,7 @@
         <w:pStyle w:val="FirstParagraph"/>
       </w:pPr>
       <w:r>
-        <w:t xml:space="preserve">To estimate the SARS-CoV-2 seroprevalence and rolling incidence in Alberta, we used data from the Alberta Outpatient Lab (APL), Canadian Blood Services (CBS) and Canadian Partnership for Tomorrow’s Health (CANPATH). Alberta Health Services (AHS) tested &gt;160,000 APL blood draws for SARS-CoV-2 anti-N and anti-S antibodies from June 2020 until October 2022. CBS has tested &gt;450,000 blood donations for both antibodies levels since March 2020. CANPATH has provided data with sample size &gt; XX. Besides of assay results, all three datasets include demographic variables such as donor’s sex, self-reported race/ethnicity, and age. From their address, neighborhood material/social deprivation and urban/rural indicator have been derived.</w:t>
+        <w:t xml:space="preserve">To estimate the SARS-CoV-2 seroprevalence and rolling incidence in Alberta, we used data from the Alberta Outpatient Lab (APL) and Canadian Blood Services (CBS). Alberta Health Services (AHS) tested &gt;160,000 APL blood draws for SARS-CoV-2 anti-N and anti-S antibodies from June 2020 until October 2022. CBS has tested &gt;450,000 blood donations for both antibodies levels since March 2020. The CBS Alberta subset has tested 124,008 samples in the same data collection period as CBS. Besides of assay results, both datasets include demographic variables such as donor’s sex, self-reported race/ethnicity, age, and Forward Sortation Area (FSA) codes. From their FSA codes, neighborhood material/social deprivation and urban/rural indicator have been derived.</w:t>
       </w:r>
     </w:p>
     <w:p>
@@ -541,15 +541,96 @@
         <w:pStyle w:val="BodyText"/>
       </w:pPr>
       <w:r>
-        <w:t xml:space="preserve">The three datasets feature different data collection time frames. The CBS dataset has the most extended period, ranging from December 2020 to February 2023. APL’s data collection spans from June 2020 to October 2022, but it’s important to note that anti-N assay results are only available starting from December 2021. Meanwhile, the CANPATH dataset is accessible for a shorter duration, from September 2020 to May 2021.</w:t>
+        <w:t xml:space="preserve">Two datasets have different data collection time frames. The CBS dataset has the most extended period, ranging from December 2020 to February 2023. Meanwhile, APL’s data collection spans from June 2020 to October 2022. However, the anti-N assay results are only available starting from December 2021 in the APL data.</w:t>
+      </w:r>
+      <w:r>
+        <w:t xml:space="preserve"> </w:t>
+      </w:r>
+      <w:hyperlink w:anchor="thm-data">
+        <w:r>
+          <w:rPr>
+            <w:rStyle w:val="Hyperlink"/>
+          </w:rPr>
+          <w:t xml:space="preserve">Table 2</w:t>
+        </w:r>
+      </w:hyperlink>
+      <w:r>
+        <w:t xml:space="preserve"> </w:t>
+      </w:r>
+      <w:r>
+        <w:t xml:space="preserve">summarized the differences among two datasets.</w:t>
       </w:r>
     </w:p>
     <w:p>
       <w:pPr>
         <w:pStyle w:val="BodyText"/>
       </w:pPr>
-      <w:r>
-        <w:t xml:space="preserve">We did not conduct analysis using a merged data, but instead, we conducted analysis separately for each data and presented the results in a graph panel (</w:t>
+      <w:hyperlink w:anchor="thm-data">
+        <w:r>
+          <w:rPr>
+            <w:rStyle w:val="Hyperlink"/>
+          </w:rPr>
+          <w:t xml:space="preserve">Table 2</w:t>
+        </w:r>
+      </w:hyperlink>
+      <w:r>
+        <w:t xml:space="preserve"> </w:t>
+      </w:r>
+      <w:r>
+        <w:t xml:space="preserve">CBS and APL</w:t>
+      </w:r>
+    </w:p>
+    <w:p>
+      <w:pPr>
+        <w:pStyle w:val="BodyText"/>
+      </w:pPr>
+      <w:hyperlink w:anchor="thm-data">
+        <w:r>
+          <w:rPr>
+            <w:rStyle w:val="Hyperlink"/>
+          </w:rPr>
+          <w:t xml:space="preserve">insert 2</w:t>
+        </w:r>
+      </w:hyperlink>
+    </w:p>
+    <w:p>
+      <w:pPr>
+        <w:pStyle w:val="BodyText"/>
+      </w:pPr>
+      <w:r>
+        <w:t xml:space="preserve">Regarding the data we used to train the regression models, we identified several studies conducted in the early phases of the Covid-19 pandemic. Blood samples are collected from France, Jamaica, Japan and UK [</w:t>
+      </w:r>
+      <w:r>
+        <w:rPr>
+          <w:bCs/>
+          <w:b/>
+        </w:rPr>
+        <w:t xml:space="preserve">add citation</w:t>
+      </w:r>
+      <w:r>
+        <w:t xml:space="preserve">], with known sample positivity at the time of collection (more details are available at the supplemental methods section). The samples in Jamaica, Japan and UK were tested both for Abbott anti-N and Roche anti-N assay, which makes them suitable for transformation model training.</w:t>
+      </w:r>
+    </w:p>
+    <w:bookmarkEnd w:id="22"/>
+    <w:bookmarkStart w:id="23" w:name="X4f61aea0449b12725389ebcf9cdaaff0599be6f"/>
+    <w:p>
+      <w:pPr>
+        <w:pStyle w:val="Heading2"/>
+      </w:pPr>
+      <w:r>
+        <w:rPr>
+          <w:bCs/>
+          <w:b/>
+        </w:rPr>
+        <w:t xml:space="preserve">Seroprevalence adjusted by RG and Bayesian models</w:t>
+      </w:r>
+    </w:p>
+    <w:p>
+      <w:pPr>
+        <w:pStyle w:val="FirstParagraph"/>
+      </w:pPr>
+      <w:r>
+        <w:t xml:space="preserve">To evaluate the severity of Covid-19 pandemic overtime in Alberta province, first we calculated the anti-N assay test positivity. Then, to bridge the gap between test positivity and population-level seroprevalence, we employed the adjustment using Rogen-Gladen (RG) equation and Bayesian models. We conducted analysis separately for CBS and APL data then presented the results in figure X (</w:t>
       </w:r>
       <w:hyperlink w:anchor="fig-seroprevalence">
         <w:r>
@@ -561,104 +642,6 @@
       </w:hyperlink>
       <w:r>
         <w:t xml:space="preserve">).</w:t>
-      </w:r>
-      <w:r>
-        <w:t xml:space="preserve"> </w:t>
-      </w:r>
-      <w:hyperlink w:anchor="thm-data">
-        <w:r>
-          <w:rPr>
-            <w:rStyle w:val="Hyperlink"/>
-          </w:rPr>
-          <w:t xml:space="preserve">Table 2</w:t>
-        </w:r>
-      </w:hyperlink>
-      <w:r>
-        <w:t xml:space="preserve"> </w:t>
-      </w:r>
-      <w:r>
-        <w:t xml:space="preserve">below summarized the differences among three data utilized in the study.</w:t>
-      </w:r>
-    </w:p>
-    <w:p>
-      <w:pPr>
-        <w:pStyle w:val="BodyText"/>
-      </w:pPr>
-      <w:hyperlink w:anchor="thm-data">
-        <w:r>
-          <w:rPr>
-            <w:rStyle w:val="Hyperlink"/>
-          </w:rPr>
-          <w:t xml:space="preserve">Table 2</w:t>
-        </w:r>
-      </w:hyperlink>
-      <w:r>
-        <w:t xml:space="preserve"> </w:t>
-      </w:r>
-      <w:r>
-        <w:t xml:space="preserve">CBS, CANPATH and APL</w:t>
-      </w:r>
-    </w:p>
-    <w:p>
-      <w:pPr>
-        <w:pStyle w:val="BodyText"/>
-      </w:pPr>
-      <w:hyperlink w:anchor="thm-data">
-        <w:r>
-          <w:rPr>
-            <w:rStyle w:val="Hyperlink"/>
-          </w:rPr>
-          <w:t xml:space="preserve">insert 2</w:t>
-        </w:r>
-      </w:hyperlink>
-    </w:p>
-    <w:bookmarkEnd w:id="22"/>
-    <w:bookmarkStart w:id="23" w:name="seroprevalence-and-rolling-incidence"/>
-    <w:p>
-      <w:pPr>
-        <w:pStyle w:val="Heading2"/>
-      </w:pPr>
-      <w:r>
-        <w:rPr>
-          <w:bCs/>
-          <w:b/>
-        </w:rPr>
-        <w:t xml:space="preserve">Seroprevalence and rolling incidence</w:t>
-      </w:r>
-    </w:p>
-    <w:p>
-      <w:pPr>
-        <w:pStyle w:val="FirstParagraph"/>
-      </w:pPr>
-      <w:r>
-        <w:t xml:space="preserve">To evaluate the severity of Covid-19 pandemic overtime in Alberta province, first we calculated the anti-N assay test positivity. Then, to bridge the gap between test positivity and population-level seroprevalence, we employed the Rogen-Gladen (RG) equation and Bayesian models.</w:t>
-      </w:r>
-    </w:p>
-    <w:p>
-      <w:pPr>
-        <w:pStyle w:val="BodyText"/>
-      </w:pPr>
-      <w:r>
-        <w:t xml:space="preserve">Following seroprevalence estimation, we further estimated monthly rolling incidence proportion of SARS-CoV-2 infection. We developed a multinomial logistic regression model predicting the possibility of past infection based on the anti-N assay results, adjusting for age and gender. Then we estimated the probability of past infection in a monthly scale using population averages.</w:t>
-      </w:r>
-    </w:p>
-    <w:p>
-      <w:pPr>
-        <w:pStyle w:val="BodyText"/>
-      </w:pPr>
-      <w:r>
-        <w:t xml:space="preserve">We presented both seroprevalence and rolling incidence proportion in a unified graph (</w:t>
-      </w:r>
-      <w:hyperlink w:anchor="fig-seroprevalence">
-        <w:r>
-          <w:rPr>
-            <w:rStyle w:val="Hyperlink"/>
-          </w:rPr>
-          <w:t xml:space="preserve">Figure 2</w:t>
-        </w:r>
-      </w:hyperlink>
-      <w:r>
-        <w:t xml:space="preserve">), displaying changes over time on a monthly scale.</w:t>
       </w:r>
     </w:p>
     <w:p>
@@ -865,6 +848,86 @@
         <w:pStyle w:val="FirstParagraph"/>
       </w:pPr>
       <w:r>
+        <w:t xml:space="preserve">Where as</w:t>
+      </w:r>
+      <w:r>
+        <w:t xml:space="preserve"> </w:t>
+      </w:r>
+      <w:r>
+        <w:t xml:space="preserve">“</w:t>
+      </w:r>
+      <w:r>
+        <w:t xml:space="preserve">Prevalence</w:t>
+      </w:r>
+      <w:r>
+        <w:t xml:space="preserve">”</w:t>
+      </w:r>
+      <w:r>
+        <w:t xml:space="preserve"> </w:t>
+      </w:r>
+      <w:r>
+        <w:t xml:space="preserve">indicate RG adjusted seroprevalence estimates.</w:t>
+      </w:r>
+      <w:r>
+        <w:t xml:space="preserve"> </w:t>
+      </w:r>
+      <w:r>
+        <w:t xml:space="preserve">“</w:t>
+      </w:r>
+      <w:r>
+        <w:t xml:space="preserve">Test Positivity</w:t>
+      </w:r>
+      <w:r>
+        <w:t xml:space="preserve">”</w:t>
+      </w:r>
+      <w:r>
+        <w:t xml:space="preserve"> </w:t>
+      </w:r>
+      <w:r>
+        <w:t xml:space="preserve">indicates the proportion of test samples with positive results.</w:t>
+      </w:r>
+      <w:r>
+        <w:t xml:space="preserve"> </w:t>
+      </w:r>
+      <w:r>
+        <w:t xml:space="preserve">“</w:t>
+      </w:r>
+      <w:r>
+        <w:t xml:space="preserve">Spec</w:t>
+      </w:r>
+      <w:r>
+        <w:t xml:space="preserve">”</w:t>
+      </w:r>
+      <w:r>
+        <w:t xml:space="preserve"> </w:t>
+      </w:r>
+      <w:r>
+        <w:t xml:space="preserve">and</w:t>
+      </w:r>
+      <w:r>
+        <w:t xml:space="preserve"> </w:t>
+      </w:r>
+      <w:r>
+        <w:t xml:space="preserve">“</w:t>
+      </w:r>
+      <w:r>
+        <w:t xml:space="preserve">Sens</w:t>
+      </w:r>
+      <w:r>
+        <w:t xml:space="preserve">”</w:t>
+      </w:r>
+      <w:r>
+        <w:t xml:space="preserve"> </w:t>
+      </w:r>
+      <w:r>
+        <w:t xml:space="preserve">indicate the specificity and sensitivity of the assay, respectively.</w:t>
+      </w:r>
+    </w:p>
+    <w:p>
+      <w:pPr>
+        <w:pStyle w:val="BodyText"/>
+      </w:pPr>
+      <w:r>
         <w:t xml:space="preserve">Bayesian models adjusting for sensitivity:</w:t>
       </w:r>
     </w:p>
@@ -910,10 +973,10 @@
                     </m:e>
                     <m:sub>
                       <m:r>
-                        <m:t>F</m:t>
+                        <m:t>A</m:t>
                       </m:r>
                       <m:r>
-                        <m:t>P</m:t>
+                        <m:t>A</m:t>
                       </m:r>
                     </m:sub>
                   </m:sSub>
@@ -929,22 +992,22 @@
                 </m:e>
                 <m:sub>
                   <m:r>
-                    <m:t>F</m:t>
+                    <m:t>G</m:t>
                   </m:r>
                   <m:r>
-                    <m:t>P</m:t>
+                    <m:t>r</m:t>
+                  </m:r>
+                  <m:r>
+                    <m:t>o</m:t>
                   </m:r>
                   <m:r>
                     <m:t>u</m:t>
                   </m:r>
                   <m:r>
-                    <m:t>s</m:t>
+                    <m:t>p</m:t>
                   </m:r>
                   <m:r>
-                    <m:t>e</m:t>
-                  </m:r>
-                  <m:r>
-                    <m:t>r</m:t>
+                    <m:t>1</m:t>
                   </m:r>
                 </m:sub>
               </m:sSub>
@@ -995,13 +1058,13 @@
             </m:e>
             <m:sub>
               <m:r>
-                <m:t>v</m:t>
+                <m:t>i</m:t>
               </m:r>
               <m:r>
-                <m:t>e</m:t>
+                <m:t>n</m:t>
               </m:r>
               <m:r>
-                <m:t>g</m:t>
+                <m:t>f</m:t>
               </m:r>
             </m:sub>
           </m:sSub>
@@ -1011,27 +1074,45 @@
             </m:rPr>
             <m:t>=</m:t>
           </m:r>
-          <m:r>
-            <m:t>C</m:t>
-          </m:r>
-          <m:r>
-            <m:t>u</m:t>
-          </m:r>
           <m:sSub>
             <m:e>
               <m:r>
-                <m:t>p</m:t>
+                <m:t>C</m:t>
               </m:r>
             </m:e>
             <m:sub>
               <m:r>
-                <m:t>v</m:t>
+                <m:t>s</m:t>
               </m:r>
               <m:r>
                 <m:t>e</m:t>
               </m:r>
               <m:r>
-                <m:t>g</m:t>
+                <m:t>n</m:t>
+              </m:r>
+              <m:r>
+                <m:t>s</m:t>
+              </m:r>
+              <m:r>
+                <m:t>i</m:t>
+              </m:r>
+              <m:r>
+                <m:t>t</m:t>
+              </m:r>
+              <m:r>
+                <m:t>i</m:t>
+              </m:r>
+              <m:r>
+                <m:t>v</m:t>
+              </m:r>
+              <m:r>
+                <m:t>i</m:t>
+              </m:r>
+              <m:r>
+                <m:t>t</m:t>
+              </m:r>
+              <m:r>
+                <m:t>y</m:t>
               </m:r>
             </m:sub>
           </m:sSub>
@@ -1061,28 +1142,7 @@
             </m:e>
             <m:sub>
               <m:r>
-                <m:t>c</m:t>
-              </m:r>
-              <m:r>
-                <m:t>u</m:t>
-              </m:r>
-              <m:r>
-                <m:t>p</m:t>
-              </m:r>
-              <m:r>
-                <m:t>t</m:t>
-              </m:r>
-              <m:r>
-                <m:t>o</m:t>
-              </m:r>
-              <m:r>
-                <m:t>l</m:t>
-              </m:r>
-              <m:r>
-                <m:t>b</m:t>
-              </m:r>
-              <m:r>
-                <m:t>s</m:t>
+                <m:t>a</m:t>
               </m:r>
             </m:sub>
           </m:sSub>
@@ -1093,7 +1153,7 @@
             <m:t>×</m:t>
           </m:r>
           <m:r>
-            <m:t>30</m:t>
+            <m:t>1600</m:t>
           </m:r>
         </m:oMath>
       </m:oMathPara>
@@ -1102,247 +1162,91 @@
       <w:pPr>
         <w:pStyle w:val="FirstParagraph"/>
       </w:pPr>
-      <m:oMathPara>
-        <m:oMathParaPr>
-          <m:jc m:val="center"/>
-        </m:oMathParaPr>
-        <m:oMath>
-          <m:f>
-            <m:fPr>
-              <m:type m:val="bar"/>
-            </m:fPr>
-            <m:num>
-              <m:r>
-                <m:t>B</m:t>
-              </m:r>
-              <m:d>
-                <m:dPr>
-                  <m:begChr m:val="("/>
-                  <m:endChr m:val=")"/>
-                  <m:sepChr m:val=""/>
-                  <m:grow/>
-                </m:dPr>
-                <m:e>
-                  <m:r>
-                    <m:t>1</m:t>
-                  </m:r>
-                  <m:r>
-                    <m:rPr>
-                      <m:sty m:val="p"/>
-                    </m:rPr>
-                    <m:t>−</m:t>
-                  </m:r>
-                  <m:sSub>
-                    <m:e>
-                      <m:r>
-                        <m:t>W</m:t>
-                      </m:r>
-                    </m:e>
-                    <m:sub>
-                      <m:r>
-                        <m:t>F</m:t>
-                      </m:r>
-                      <m:r>
-                        <m:t>P</m:t>
-                      </m:r>
-                    </m:sub>
-                  </m:sSub>
-                </m:e>
-              </m:d>
-            </m:num>
-            <m:den>
-              <m:sSub>
-                <m:e>
-                  <m:r>
-                    <m:t>N</m:t>
-                  </m:r>
-                </m:e>
-                <m:sub>
-                  <m:r>
-                    <m:t>F</m:t>
-                  </m:r>
-                  <m:r>
-                    <m:t>P</m:t>
-                  </m:r>
-                  <m:r>
-                    <m:t>u</m:t>
-                  </m:r>
-                  <m:r>
-                    <m:t>s</m:t>
-                  </m:r>
-                  <m:r>
-                    <m:t>e</m:t>
-                  </m:r>
-                  <m:r>
-                    <m:t>r</m:t>
-                  </m:r>
-                </m:sub>
-              </m:sSub>
-            </m:den>
-          </m:f>
-          <m:r>
-            <m:rPr>
-              <m:sty m:val="p"/>
-            </m:rPr>
-            <m:t>×</m:t>
-          </m:r>
-          <m:d>
-            <m:dPr>
-              <m:begChr m:val="("/>
-              <m:endChr m:val=")"/>
-              <m:sepChr m:val=""/>
-              <m:grow/>
-            </m:dPr>
-            <m:e>
-              <m:r>
-                <m:t>1</m:t>
-              </m:r>
-              <m:r>
-                <m:rPr>
-                  <m:sty m:val="p"/>
-                </m:rPr>
-                <m:t>−</m:t>
-              </m:r>
-              <m:sSub>
-                <m:e>
-                  <m:r>
-                    <m:t>W</m:t>
-                  </m:r>
-                </m:e>
-                <m:sub>
-                  <m:r>
-                    <m:t>H</m:t>
-                  </m:r>
-                </m:sub>
-              </m:sSub>
-            </m:e>
-          </m:d>
-          <m:sSub>
-            <m:e>
-              <m:r>
-                <m:t>P</m:t>
-              </m:r>
-            </m:e>
-            <m:sub>
-              <m:r>
-                <m:t>f</m:t>
-              </m:r>
-              <m:r>
-                <m:t>r</m:t>
-              </m:r>
-              <m:r>
-                <m:t>u</m:t>
-              </m:r>
-            </m:sub>
-          </m:sSub>
-          <m:r>
-            <m:rPr>
-              <m:sty m:val="p"/>
-            </m:rPr>
-            <m:t>=</m:t>
-          </m:r>
-          <m:r>
-            <m:t>C</m:t>
-          </m:r>
-          <m:r>
-            <m:t>u</m:t>
-          </m:r>
-          <m:sSub>
-            <m:e>
-              <m:r>
-                <m:t>p</m:t>
-              </m:r>
-            </m:e>
-            <m:sub>
-              <m:r>
-                <m:t>f</m:t>
-              </m:r>
-              <m:r>
-                <m:t>r</m:t>
-              </m:r>
-              <m:r>
-                <m:t>u</m:t>
-              </m:r>
-            </m:sub>
-          </m:sSub>
-          <m:r>
-            <m:rPr>
-              <m:sty m:val="p"/>
-            </m:rPr>
-            <m:t>×</m:t>
-          </m:r>
-          <m:r>
-            <m:t>I</m:t>
-          </m:r>
-          <m:r>
-            <m:t>n</m:t>
-          </m:r>
-          <m:r>
-            <m:t>d</m:t>
-          </m:r>
-          <m:r>
-            <m:t>e</m:t>
-          </m:r>
-          <m:sSub>
-            <m:e>
-              <m:r>
-                <m:t>x</m:t>
-              </m:r>
-            </m:e>
-            <m:sub>
-              <m:r>
-                <m:t>c</m:t>
-              </m:r>
-              <m:r>
-                <m:t>u</m:t>
-              </m:r>
-              <m:r>
-                <m:t>p</m:t>
-              </m:r>
-              <m:r>
-                <m:t>t</m:t>
-              </m:r>
-              <m:r>
-                <m:t>o</m:t>
-              </m:r>
-              <m:r>
-                <m:t>l</m:t>
-              </m:r>
-              <m:r>
-                <m:t>b</m:t>
-              </m:r>
-              <m:r>
-                <m:t>s</m:t>
-              </m:r>
-            </m:sub>
-          </m:sSub>
-          <m:r>
-            <m:rPr>
-              <m:sty m:val="p"/>
-            </m:rPr>
-            <m:t>×</m:t>
-          </m:r>
-          <m:r>
-            <m:t>30</m:t>
-          </m:r>
-        </m:oMath>
-      </m:oMathPara>
+      <w:r>
+        <w:t xml:space="preserve">[Bayesian models adjusting for waning sensitivity]: Equation (above) and what each factor indicates (What model input and output. What covariates we’ve adjusted for…).</w:t>
+      </w:r>
+    </w:p>
+    <w:bookmarkEnd w:id="23"/>
+    <w:bookmarkStart w:id="24" w:name="X449135d0ced04693596f36b5b0b14faec5639bc"/>
+    <w:p>
+      <w:pPr>
+        <w:pStyle w:val="Heading2"/>
+      </w:pPr>
+      <w:r>
+        <w:rPr>
+          <w:bCs/>
+          <w:b/>
+        </w:rPr>
+        <w:t xml:space="preserve">Seroprevalence based on raw/transformed data</w:t>
+      </w:r>
     </w:p>
     <w:p>
       <w:pPr>
         <w:pStyle w:val="FirstParagraph"/>
       </w:pPr>
       <w:r>
-        <w:t xml:space="preserve">[Bayesian models adjusting for waning sensitivity]: Equation (above), model input and output. What covariates we’ve adjusted for.</w:t>
-      </w:r>
-    </w:p>
-    <w:bookmarkEnd w:id="23"/>
-    <w:bookmarkStart w:id="24" w:name="attack-rates---tbd"/>
+        <w:t xml:space="preserve">Following seroprevalence estimation, we further estimated monthly rolling incidence proportion of SARS-CoV-2 infection. Using matched data from samples tested with both assays early in the pandemic, we developed log-linear regression models to transform CBS Roche qualitative results to Abbott and applied the Abbott cutoff index and made the opposite transformation to convert APL to Roche. The seroprevalence estimates based on raw and transformed data are presented in figure X (</w:t>
+      </w:r>
+      <w:hyperlink w:anchor="fig-transformed">
+        <w:r>
+          <w:rPr>
+            <w:rStyle w:val="Hyperlink"/>
+          </w:rPr>
+          <w:t xml:space="preserve">Figure 3</w:t>
+        </w:r>
+      </w:hyperlink>
+      <w:r>
+        <w:t xml:space="preserve">).</w:t>
+      </w:r>
+    </w:p>
+    <w:bookmarkEnd w:id="24"/>
+    <w:bookmarkStart w:id="25" w:name="rolling-incidence"/>
     <w:p>
       <w:pPr>
         <w:pStyle w:val="Heading2"/>
       </w:pPr>
       <w:r>
+        <w:rPr>
+          <w:bCs/>
+          <w:b/>
+        </w:rPr>
+        <w:t xml:space="preserve">Rolling Incidence</w:t>
+      </w:r>
+    </w:p>
+    <w:p>
+      <w:pPr>
+        <w:pStyle w:val="FirstParagraph"/>
+      </w:pPr>
+      <w:r>
+        <w:t xml:space="preserve">Next, we developed multinomial logistic regression models using data collected in the early pandemic to estimate the probability a tested sample was tested 0-3, 4-6, 7-9, or &gt;9 months from infection based on the qualitative anti-N assay results. Then we applied this model to the CBS and APL datasets to estimate rolling incidence from 2021 to 2023.</w:t>
+      </w:r>
+    </w:p>
+    <w:p>
+      <w:pPr>
+        <w:pStyle w:val="BodyText"/>
+      </w:pPr>
+      <w:r>
+        <w:t xml:space="preserve">We presented the rolling incidence proportion estimates in a paneled figure (</w:t>
+      </w:r>
+      <w:hyperlink w:anchor="fig-rolling-incidence">
+        <w:r>
+          <w:rPr>
+            <w:rStyle w:val="Hyperlink"/>
+          </w:rPr>
+          <w:t xml:space="preserve">Figure 4</w:t>
+        </w:r>
+      </w:hyperlink>
+      <w:r>
+        <w:t xml:space="preserve">), displaying regression-based estimation of proportion of population infected in the last ever or in the past 3, 6, or 9 months.</w:t>
+      </w:r>
+    </w:p>
+    <w:bookmarkEnd w:id="25"/>
+    <w:bookmarkStart w:id="26" w:name="attack-rates---tbd"/>
+    <w:p>
+      <w:pPr>
+        <w:pStyle w:val="Heading2"/>
+      </w:pPr>
+      <w:r>
         <w:t xml:space="preserve">Attack rates - TBD</w:t>
       </w:r>
     </w:p>
@@ -1354,8 +1258,8 @@
         <w:t xml:space="preserve">The cumulative attack rates is no longer of interest, as the majority of the Canadian population has been infected at least once since the Omicron wave. As the comparison rolling incidence proportion is a measurement with more meaningful public health implications.</w:t>
       </w:r>
     </w:p>
-    <w:bookmarkEnd w:id="24"/>
-    <w:bookmarkStart w:id="27" w:name="mixture-models---tbd"/>
+    <w:bookmarkEnd w:id="26"/>
+    <w:bookmarkStart w:id="29" w:name="mixture-models---tbd"/>
     <w:p>
       <w:pPr>
         <w:pStyle w:val="Heading2"/>
@@ -1376,7 +1280,7 @@
       <w:pPr>
         <w:pStyle w:val="BodyText"/>
       </w:pPr>
-      <w:hyperlink r:id="rId25">
+      <w:hyperlink r:id="rId27">
         <w:r>
           <w:rPr>
             <w:rStyle w:val="Hyperlink"/>
@@ -1389,7 +1293,7 @@
       <w:pPr>
         <w:pStyle w:val="BodyText"/>
       </w:pPr>
-      <w:hyperlink r:id="rId26">
+      <w:hyperlink r:id="rId28">
         <w:r>
           <w:rPr>
             <w:rStyle w:val="Hyperlink"/>
@@ -1398,8 +1302,8 @@
         </w:r>
       </w:hyperlink>
     </w:p>
-    <w:bookmarkEnd w:id="27"/>
-    <w:bookmarkStart w:id="28" w:name="nt50-and-corresponding-antibody-level"/>
+    <w:bookmarkEnd w:id="29"/>
+    <w:bookmarkStart w:id="30" w:name="nt50-and-corresponding-antibody-level"/>
     <w:p>
       <w:pPr>
         <w:pStyle w:val="Heading2"/>
@@ -1424,7 +1328,7 @@
           <w:rPr>
             <w:rStyle w:val="Hyperlink"/>
           </w:rPr>
-          <w:t xml:space="preserve">Figure 3</w:t>
+          <w:t xml:space="preserve">Figure 5</w:t>
         </w:r>
       </w:hyperlink>
       <w:r>
@@ -1448,37 +1352,32 @@
       <w:pPr>
         <w:pStyle w:val="BodyText"/>
       </w:pPr>
-      <w:hyperlink w:anchor="fig-immunity">
-        <w:r>
-          <w:rPr>
-            <w:rStyle w:val="Hyperlink"/>
-          </w:rPr>
-          <w:t xml:space="preserve">Insert 3</w:t>
-        </w:r>
-      </w:hyperlink>
+    </w:p>
+    <w:bookmarkEnd w:id="30"/>
+    <w:bookmarkEnd w:id="31"/>
+    <w:bookmarkStart w:id="32" w:name="results"/>
+    <w:p>
+      <w:pPr>
+        <w:pStyle w:val="Heading1"/>
+      </w:pPr>
+      <w:r>
+        <w:t xml:space="preserve">Results</w:t>
+      </w:r>
+    </w:p>
+    <w:p>
+      <w:pPr>
+        <w:pStyle w:val="FirstParagraph"/>
+      </w:pPr>
+      <w:r>
+        <w:t xml:space="preserve">[Describe fig: seroprevalence] A paragraph about test sample positivity, Rogen-Gladen adjusted seroprevalence and Bayesian model adjusted seroprevalence. Describe the trend of changing overtime, difference and consistency among different adjusting methos, regions and datasets. (Cite figures accordingly if necessary.)The datasets had similar seropositivity earlier in the pandemic but diverged after May 2022 due to greater waning sensitivity in the Abbott assay used by APL (Figure X).RG and Bayesian adjustments had minimal impact, increasing sero-prevalence estimates by 2.04% for the CBS Alberta subset and 7.76% for APL (Figure X).</w:t>
+      </w:r>
     </w:p>
     <w:p>
       <w:pPr>
         <w:pStyle w:val="BodyText"/>
       </w:pPr>
-    </w:p>
-    <w:bookmarkEnd w:id="28"/>
-    <w:bookmarkEnd w:id="29"/>
-    <w:bookmarkStart w:id="30" w:name="results"/>
-    <w:p>
-      <w:pPr>
-        <w:pStyle w:val="Heading1"/>
-      </w:pPr>
-      <w:r>
-        <w:t xml:space="preserve">Results</w:t>
-      </w:r>
-    </w:p>
-    <w:p>
-      <w:pPr>
-        <w:pStyle w:val="FirstParagraph"/>
-      </w:pPr>
-      <w:r>
-        <w:t xml:space="preserve">[Describe fig: seroprevalence] A paragraph about test sample positivity, Rogen-Gladen adjusted seroprevalence and Bayesian model adjusted seroprevalence. Describe the trend of changing overtime, difference and consistency among different adjusting methos, regions and datasets. Cite figures accordingly if necessary.</w:t>
+      <w:r>
+        <w:t xml:space="preserve">[Describe fig: seroprevalence based on raw/transformed data] Our regression-based approaches increased concordance between estimated seropositivity (Figure X). However, we still observed divergence after May 2022.The gap between CBS and APL seropositivity estimates for October 2022 was 48% using raw seropositivity, 15% after transforming CBS to Abbott, and 14% after transforming APL to Roche.</w:t>
       </w:r>
     </w:p>
     <w:p>
@@ -1486,7 +1385,7 @@
         <w:pStyle w:val="BodyText"/>
       </w:pPr>
       <w:r>
-        <w:t xml:space="preserve">[Describe fig: rolling inc prop] A paragraph about estimated proportion of ever infected &amp; infected in past 3 month.</w:t>
+        <w:t xml:space="preserve">[Describe fig: rolling inc prop] In the rolling incidence estimates, we obderved more similar estimates of rolling incidence in each panels. The difference on rolling incidence estimates ar October 2022 are X%, X%, X% and X%, for ever infected %, 3-month, 6-month, and 9-month rolling incidence, respectively.</w:t>
       </w:r>
     </w:p>
     <w:p>
@@ -1502,8 +1401,8 @@
         <w:pStyle w:val="BodyText"/>
       </w:pPr>
     </w:p>
-    <w:bookmarkEnd w:id="30"/>
-    <w:bookmarkStart w:id="31" w:name="discussion"/>
+    <w:bookmarkEnd w:id="32"/>
+    <w:bookmarkStart w:id="33" w:name="discussion"/>
     <w:p>
       <w:pPr>
         <w:pStyle w:val="Heading1"/>
@@ -1660,7 +1559,7 @@
         <w:pStyle w:val="BodyText"/>
       </w:pPr>
       <w:r>
-        <w:t xml:space="preserve">[Strength and Limitation]</w:t>
+        <w:t xml:space="preserve">[Strength and Limitation] In our sensitivity analysis, we found the regression models used for Roche–&gt;Abbott transformation is sensitive to the ratio of positive vs negative cases in the training data.</w:t>
       </w:r>
     </w:p>
     <w:p>
@@ -1684,6 +1583,22 @@
         <w:pStyle w:val="BodyText"/>
       </w:pPr>
       <w:r>
+        <w:t xml:space="preserve">2.      Serosurveillance estimates are sensitive to choice of assay, and the most common adjustment methods (RG) do little to make estimates more concordant, particularly later in the pandemic when differences in waning sensitivity become important.</w:t>
+      </w:r>
+    </w:p>
+    <w:p>
+      <w:pPr>
+        <w:pStyle w:val="BodyText"/>
+      </w:pPr>
+      <w:r>
+        <w:t xml:space="preserve">3.     </w:t>
+      </w:r>
+    </w:p>
+    <w:p>
+      <w:pPr>
+        <w:pStyle w:val="BodyText"/>
+      </w:pPr>
+      <w:r>
         <w:t xml:space="preserve">2.      Adjusting for certain factors will change the public health inference, meanwhile it will also improve its generalizability. When the imperfect nature of the seroassays is taken into account, the adjusted proportion of positive test results (seroprevalence) will be able to represent the target population in our target population, from which our sample has been collected. Upon the seroprevalence, after adjusting for seroreversion using Bayesian models, we get attack rates of SARS-CoV-2, which estimates the proportion of population infected by the virus since the beginning of pandemic.</w:t>
       </w:r>
     </w:p>
@@ -1699,14 +1614,22 @@
       <w:pPr>
         <w:pStyle w:val="BodyText"/>
       </w:pPr>
+      <w:r>
+        <w:t xml:space="preserve">Future studies should… When using matched data to train regression models for assay results transformation, negative samples should be down-weighted if the proportion of negative cases is unbalanced high.</w:t>
+      </w:r>
+    </w:p>
+    <w:p>
+      <w:pPr>
+        <w:pStyle w:val="BodyText"/>
+      </w:pPr>
     </w:p>
     <w:p>
       <w:r>
         <w:br w:type="page"/>
       </w:r>
     </w:p>
-    <w:bookmarkEnd w:id="31"/>
-    <w:bookmarkStart w:id="32" w:name="declarations"/>
+    <w:bookmarkEnd w:id="33"/>
+    <w:bookmarkStart w:id="34" w:name="declarations"/>
     <w:p>
       <w:pPr>
         <w:pStyle w:val="Heading1"/>
@@ -1822,8 +1745,8 @@
         <w:br w:type="page"/>
       </w:r>
     </w:p>
-    <w:bookmarkEnd w:id="32"/>
-    <w:bookmarkStart w:id="36" w:name="references"/>
+    <w:bookmarkEnd w:id="34"/>
+    <w:bookmarkStart w:id="38" w:name="references"/>
     <w:p>
       <w:pPr>
         <w:pStyle w:val="Heading1"/>
@@ -1832,8 +1755,8 @@
         <w:t xml:space="preserve">References</w:t>
       </w:r>
     </w:p>
-    <w:bookmarkStart w:id="35" w:name="refs"/>
-    <w:bookmarkStart w:id="34" w:name="ref-Langham2018a"/>
+    <w:bookmarkStart w:id="37" w:name="refs"/>
+    <w:bookmarkStart w:id="36" w:name="ref-Langham2018a"/>
     <w:p>
       <w:pPr>
         <w:pStyle w:val="Bibliography"/>
@@ -1872,7 +1795,7 @@
       <w:r>
         <w:t xml:space="preserve">. 2018;21(4):407-415. doi:</w:t>
       </w:r>
-      <w:hyperlink r:id="rId33">
+      <w:hyperlink r:id="rId35">
         <w:r>
           <w:rPr>
             <w:rStyle w:val="Hyperlink"/>
@@ -1881,15 +1804,15 @@
         </w:r>
       </w:hyperlink>
     </w:p>
-    <w:bookmarkEnd w:id="34"/>
-    <w:bookmarkEnd w:id="35"/>
+    <w:bookmarkEnd w:id="36"/>
+    <w:bookmarkEnd w:id="37"/>
     <w:p>
       <w:r>
         <w:br w:type="page"/>
       </w:r>
     </w:p>
-    <w:bookmarkEnd w:id="36"/>
-    <w:bookmarkStart w:id="39" w:name="tables"/>
+    <w:bookmarkEnd w:id="38"/>
+    <w:bookmarkStart w:id="41" w:name="tables"/>
     <w:p>
       <w:pPr>
         <w:pStyle w:val="Heading1"/>
@@ -1898,7 +1821,7 @@
         <w:t xml:space="preserve">Tables</w:t>
       </w:r>
     </w:p>
-    <w:bookmarkStart w:id="37" w:name="thm-sample"/>
+    <w:bookmarkStart w:id="39" w:name="thm-sample"/>
     <w:p>
       <w:pPr>
         <w:pStyle w:val="FirstParagraph"/>
@@ -2505,8 +2428,8 @@
         </w:tc>
       </w:tr>
     </w:tbl>
-    <w:bookmarkEnd w:id="37"/>
-    <w:bookmarkStart w:id="38" w:name="thm-data"/>
+    <w:bookmarkEnd w:id="39"/>
+    <w:bookmarkStart w:id="40" w:name="thm-data"/>
     <w:p>
       <w:pPr>
         <w:pStyle w:val="BodyText"/>
@@ -4779,14 +4702,14 @@
         </w:tc>
       </w:tr>
     </w:tbl>
-    <w:bookmarkEnd w:id="38"/>
+    <w:bookmarkEnd w:id="40"/>
     <w:p>
       <w:r>
         <w:br w:type="page"/>
       </w:r>
     </w:p>
-    <w:bookmarkEnd w:id="39"/>
-    <w:bookmarkStart w:id="52" w:name="figures"/>
+    <w:bookmarkEnd w:id="41"/>
+    <w:bookmarkStart w:id="62" w:name="figures"/>
     <w:p>
       <w:pPr>
         <w:pStyle w:val="Heading1"/>
@@ -4808,7 +4731,7 @@
       <w:tr>
         <w:tc>
           <w:tcPr/>
-          <w:bookmarkStart w:id="43" w:name="fig-sample"/>
+          <w:bookmarkStart w:id="45" w:name="fig-sample"/>
           <w:p>
             <w:pPr>
               <w:jc w:val="center"/>
@@ -4818,18 +4741,18 @@
                 <wp:inline>
                   <wp:extent cx="4587290" cy="917458"/>
                   <wp:effectExtent b="0" l="0" r="0" t="0"/>
-                  <wp:docPr descr="" title="" id="41" name="Picture"/>
+                  <wp:docPr descr="" title="" id="43" name="Picture"/>
                   <a:graphic>
                     <a:graphicData uri="http://schemas.openxmlformats.org/drawingml/2006/picture">
                       <pic:pic>
                         <pic:nvPicPr>
-                          <pic:cNvPr descr="../4_output/figs/figure.png" id="42" name="Picture"/>
+                          <pic:cNvPr descr="../4_output/figs/figure.png" id="44" name="Picture"/>
                           <pic:cNvPicPr>
                             <a:picLocks noChangeArrowheads="1" noChangeAspect="1"/>
                           </pic:cNvPicPr>
                         </pic:nvPicPr>
                         <pic:blipFill>
-                          <a:blip r:embed="rId40"/>
+                          <a:blip r:embed="rId42"/>
                           <a:stretch>
                             <a:fillRect/>
                           </a:stretch>
@@ -4876,7 +4799,7 @@
               <w:t xml:space="preserve"> 1: Figure caption here.</w:t>
             </w:r>
           </w:p>
-          <w:bookmarkEnd w:id="43"/>
+          <w:bookmarkEnd w:id="45"/>
         </w:tc>
       </w:tr>
     </w:tbl>
@@ -4901,7 +4824,7 @@
       <w:tr>
         <w:tc>
           <w:tcPr/>
-          <w:bookmarkStart w:id="47" w:name="fig-seroprevalence"/>
+          <w:bookmarkStart w:id="49" w:name="fig-seroprevalence"/>
           <w:p>
             <w:pPr>
               <w:jc w:val="center"/>
@@ -4909,20 +4832,20 @@
             <w:r>
               <w:drawing>
                 <wp:inline>
-                  <wp:extent cx="5943600" cy="3118391"/>
+                  <wp:extent cx="5943600" cy="4457699"/>
                   <wp:effectExtent b="0" l="0" r="0" t="0"/>
-                  <wp:docPr descr="" title="" id="45" name="Picture"/>
+                  <wp:docPr descr="" title="" id="47" name="Picture"/>
                   <a:graphic>
                     <a:graphicData uri="http://schemas.openxmlformats.org/drawingml/2006/picture">
                       <pic:pic>
                         <pic:nvPicPr>
-                          <pic:cNvPr descr="../4_output/figs/Figure.1%20Seroprelance%20and%20attack%20rate%20by%20province%20and%20data%20source.png" id="46" name="Picture"/>
+                          <pic:cNvPr descr="../4_output/figs/Fig.1%20Seroprevalence.png" id="48" name="Picture"/>
                           <pic:cNvPicPr>
                             <a:picLocks noChangeArrowheads="1" noChangeAspect="1"/>
                           </pic:cNvPicPr>
                         </pic:nvPicPr>
                         <pic:blipFill>
-                          <a:blip r:embed="rId44"/>
+                          <a:blip r:embed="rId46"/>
                           <a:stretch>
                             <a:fillRect/>
                           </a:stretch>
@@ -4930,7 +4853,7 @@
                         <pic:spPr bwMode="auto">
                           <a:xfrm>
                             <a:off x="0" y="0"/>
-                            <a:ext cx="5943600" cy="3118391"/>
+                            <a:ext cx="5943600" cy="4457699"/>
                           </a:xfrm>
                           <a:prstGeom prst="rect">
                             <a:avLst/>
@@ -4966,10 +4889,10 @@
               <w:t xml:space="preserve">Figure</w:t>
             </w:r>
             <w:r>
-              <w:t xml:space="preserve"> 2: The figure panel above presents the temporal changes in seroprevalence and attack rate, grouped by province and data source. Each figure displays the unadjusted seropositivity, the seroprevalence adjusted using the Rogan-Gladen equation, the seroprevalence adjusted by Bayesian models, and the attack rates. The calculations of seropositivity, seroprevalence, and attack rate are based on the qualitative results of the anti-N assay. (Just a scratch, not the real fig)</w:t>
+              <w:t xml:space="preserve"> 2: Figure 1 presents the raw and Rogen Gladen-adjusted seroprevalence estimated from the APL and CBS data with 95% credible intervals. The calculations of seropositivity, seroprevalence are based on the qualitative results of the anti-N assay.</w:t>
             </w:r>
           </w:p>
-          <w:bookmarkEnd w:id="47"/>
+          <w:bookmarkEnd w:id="49"/>
         </w:tc>
       </w:tr>
     </w:tbl>
@@ -4994,7 +4917,193 @@
       <w:tr>
         <w:tc>
           <w:tcPr/>
-          <w:bookmarkStart w:id="51" w:name="fig-immunity"/>
+          <w:bookmarkStart w:id="53" w:name="fig-transformed"/>
+          <w:p>
+            <w:pPr>
+              <w:jc w:val="center"/>
+            </w:pPr>
+            <w:r>
+              <w:drawing>
+                <wp:inline>
+                  <wp:extent cx="5943600" cy="4457699"/>
+                  <wp:effectExtent b="0" l="0" r="0" t="0"/>
+                  <wp:docPr descr="" title="" id="51" name="Picture"/>
+                  <a:graphic>
+                    <a:graphicData uri="http://schemas.openxmlformats.org/drawingml/2006/picture">
+                      <pic:pic>
+                        <pic:nvPicPr>
+                          <pic:cNvPr descr="../4_output/figs/Fig.2%20Transformed.png" id="52" name="Picture"/>
+                          <pic:cNvPicPr>
+                            <a:picLocks noChangeArrowheads="1" noChangeAspect="1"/>
+                          </pic:cNvPicPr>
+                        </pic:nvPicPr>
+                        <pic:blipFill>
+                          <a:blip r:embed="rId50"/>
+                          <a:stretch>
+                            <a:fillRect/>
+                          </a:stretch>
+                        </pic:blipFill>
+                        <pic:spPr bwMode="auto">
+                          <a:xfrm>
+                            <a:off x="0" y="0"/>
+                            <a:ext cx="5943600" cy="4457699"/>
+                          </a:xfrm>
+                          <a:prstGeom prst="rect">
+                            <a:avLst/>
+                          </a:prstGeom>
+                          <a:noFill/>
+                          <a:ln w="9525">
+                            <a:noFill/>
+                            <a:headEnd/>
+                            <a:tailEnd/>
+                          </a:ln>
+                        </pic:spPr>
+                      </pic:pic>
+                    </a:graphicData>
+                  </a:graphic>
+                </wp:inline>
+              </w:drawing>
+            </w:r>
+          </w:p>
+          <w:p>
+            <w:pPr>
+              <w:jc w:val="center"/>
+            </w:pPr>
+            <w:pPr>
+              <w:jc w:val="start"/>
+              <w:spacing w:before="200"/>
+              <w:pStyle w:val="ImageCaption"/>
+            </w:pPr>
+            <w:r>
+              <w:rPr>
+                <w:bCs/>
+                <w:b/>
+              </w:rPr>
+              <w:t xml:space="preserve">Figure</w:t>
+            </w:r>
+            <w:r>
+              <w:t xml:space="preserve"> 3: Figure 2 depicts raw seroprevalence and seroprevalence transformed from Roche to Abbott (APL) and Abbott to Roche (APL) using a log-linear regression model.</w:t>
+            </w:r>
+          </w:p>
+          <w:bookmarkEnd w:id="53"/>
+        </w:tc>
+      </w:tr>
+    </w:tbl>
+    <w:p>
+      <w:pPr>
+        <w:pStyle w:val="BodyText"/>
+      </w:pPr>
+      <w:r>
+        <w:t xml:space="preserve"> </w:t>
+      </w:r>
+    </w:p>
+    <w:tbl>
+      <w:tblPr>
+        <w:tblStyle w:val="Table"/>
+        <w:tblW w:type="pct" w:w="5000"/>
+        <w:tblLook w:firstRow="0" w:lastRow="0" w:firstColumn="0" w:lastColumn="0" w:noHBand="0" w:noVBand="0" w:val="0000"/>
+        <w:jc w:val="start"/>
+      </w:tblPr>
+      <w:tblGrid>
+        <w:gridCol w:w="7920"/>
+      </w:tblGrid>
+      <w:tr>
+        <w:tc>
+          <w:tcPr/>
+          <w:bookmarkStart w:id="57" w:name="fig-rolling-incidence"/>
+          <w:p>
+            <w:pPr>
+              <w:jc w:val="center"/>
+            </w:pPr>
+            <w:r>
+              <w:drawing>
+                <wp:inline>
+                  <wp:extent cx="5943600" cy="4457699"/>
+                  <wp:effectExtent b="0" l="0" r="0" t="0"/>
+                  <wp:docPr descr="" title="" id="55" name="Picture"/>
+                  <a:graphic>
+                    <a:graphicData uri="http://schemas.openxmlformats.org/drawingml/2006/picture">
+                      <pic:pic>
+                        <pic:nvPicPr>
+                          <pic:cNvPr descr="../4_output/figs/Fig.3%20Rolling-Incidence.png" id="56" name="Picture"/>
+                          <pic:cNvPicPr>
+                            <a:picLocks noChangeArrowheads="1" noChangeAspect="1"/>
+                          </pic:cNvPicPr>
+                        </pic:nvPicPr>
+                        <pic:blipFill>
+                          <a:blip r:embed="rId54"/>
+                          <a:stretch>
+                            <a:fillRect/>
+                          </a:stretch>
+                        </pic:blipFill>
+                        <pic:spPr bwMode="auto">
+                          <a:xfrm>
+                            <a:off x="0" y="0"/>
+                            <a:ext cx="5943600" cy="4457699"/>
+                          </a:xfrm>
+                          <a:prstGeom prst="rect">
+                            <a:avLst/>
+                          </a:prstGeom>
+                          <a:noFill/>
+                          <a:ln w="9525">
+                            <a:noFill/>
+                            <a:headEnd/>
+                            <a:tailEnd/>
+                          </a:ln>
+                        </pic:spPr>
+                      </pic:pic>
+                    </a:graphicData>
+                  </a:graphic>
+                </wp:inline>
+              </w:drawing>
+            </w:r>
+          </w:p>
+          <w:p>
+            <w:pPr>
+              <w:jc w:val="center"/>
+            </w:pPr>
+            <w:pPr>
+              <w:jc w:val="start"/>
+              <w:spacing w:before="200"/>
+              <w:pStyle w:val="ImageCaption"/>
+            </w:pPr>
+            <w:r>
+              <w:rPr>
+                <w:bCs/>
+                <w:b/>
+              </w:rPr>
+              <w:t xml:space="preserve">Figure</w:t>
+            </w:r>
+            <w:r>
+              <w:t xml:space="preserve"> 4: Figure 3 presents regression-based estimate of rolling incidence (proportion of population infected in the last ever or in the past 3, 6, or 9 months).</w:t>
+            </w:r>
+          </w:p>
+          <w:bookmarkEnd w:id="57"/>
+        </w:tc>
+      </w:tr>
+    </w:tbl>
+    <w:p>
+      <w:pPr>
+        <w:pStyle w:val="BodyText"/>
+      </w:pPr>
+      <w:r>
+        <w:t xml:space="preserve"> </w:t>
+      </w:r>
+    </w:p>
+    <w:tbl>
+      <w:tblPr>
+        <w:tblStyle w:val="Table"/>
+        <w:tblW w:type="pct" w:w="5000"/>
+        <w:tblLook w:firstRow="0" w:lastRow="0" w:firstColumn="0" w:lastColumn="0" w:noHBand="0" w:noVBand="0" w:val="0000"/>
+        <w:jc w:val="start"/>
+      </w:tblPr>
+      <w:tblGrid>
+        <w:gridCol w:w="7920"/>
+      </w:tblGrid>
+      <w:tr>
+        <w:tc>
+          <w:tcPr/>
+          <w:bookmarkStart w:id="61" w:name="fig-immunity"/>
           <w:p>
             <w:pPr>
               <w:jc w:val="center"/>
@@ -5004,18 +5113,18 @@
                 <wp:inline>
                   <wp:extent cx="5943600" cy="3601171"/>
                   <wp:effectExtent b="0" l="0" r="0" t="0"/>
-                  <wp:docPr descr="" title="" id="49" name="Picture"/>
+                  <wp:docPr descr="" title="" id="59" name="Picture"/>
                   <a:graphic>
                     <a:graphicData uri="http://schemas.openxmlformats.org/drawingml/2006/picture">
                       <pic:pic>
                         <pic:nvPicPr>
-                          <pic:cNvPr descr="../4_output/figs/Figure.2%20Immunity.png" id="50" name="Picture"/>
+                          <pic:cNvPr descr="../4_output/figs/Figure.2%20Immunity.png" id="60" name="Picture"/>
                           <pic:cNvPicPr>
                             <a:picLocks noChangeArrowheads="1" noChangeAspect="1"/>
                           </pic:cNvPicPr>
                         </pic:nvPicPr>
                         <pic:blipFill>
-                          <a:blip r:embed="rId48"/>
+                          <a:blip r:embed="rId58"/>
                           <a:stretch>
                             <a:fillRect/>
                           </a:stretch>
@@ -5059,10 +5168,10 @@
               <w:t xml:space="preserve">Figure</w:t>
             </w:r>
             <w:r>
-              <w:t xml:space="preserve"> 3: The figure panel above depicts the temporal fluctuations in quantitative anti-S assay results, grouped by province and data source. Two cutoff indices (COIs) are utilized for different public health interpretations. The COI of 0.8, recommended by the manufacturer (Roche), is optimal for identifying the presence of antibodies in the blood sample. Meanwhile, a COI of 15 is indicative of a threshold for sufficient humoral immunity against the SARS-CoV-2 virus. We also applied Rogen-Gladen equation and Bayesian models to adjust for test sensitivity. (Just one fig, will add more to build a panel)</w:t>
+              <w:t xml:space="preserve"> 5: The figure panel above depicts the temporal fluctuations in quantitative anti-S assay results, grouped by province and data source. Two cutoff indices (COIs) are utilized for different public health interpretations. The COI of 0.8, recommended by the manufacturer (Roche), is optimal for identifying the presence of antibodies in the blood sample. Meanwhile, a COI of 15 is indicative of a threshold for sufficient humoral immunity against the SARS-CoV-2 virus. We also applied Rogen-Gladen equation and Bayesian models to adjust for test sensitivity. (Just one fig, will add more to build a panel)</w:t>
             </w:r>
           </w:p>
-          <w:bookmarkEnd w:id="51"/>
+          <w:bookmarkEnd w:id="61"/>
         </w:tc>
       </w:tr>
     </w:tbl>
@@ -5071,8 +5180,8 @@
         <w:br w:type="page"/>
       </w:r>
     </w:p>
-    <w:bookmarkEnd w:id="52"/>
-    <w:bookmarkStart w:id="53" w:name="supplemental-materials"/>
+    <w:bookmarkEnd w:id="62"/>
+    <w:bookmarkStart w:id="63" w:name="supplemental-materials"/>
     <w:p>
       <w:pPr>
         <w:pStyle w:val="Heading1"/>
@@ -5086,8 +5195,8 @@
         <w:pStyle w:val="FirstParagraph"/>
       </w:pPr>
     </w:p>
-    <w:bookmarkEnd w:id="53"/>
-    <w:bookmarkStart w:id="55" w:name="a.-supplement-section"/>
+    <w:bookmarkEnd w:id="63"/>
+    <w:bookmarkStart w:id="65" w:name="a.-supplement-section"/>
     <w:p>
       <w:pPr>
         <w:pStyle w:val="Heading1"/>
@@ -5096,7 +5205,7 @@
         <w:t xml:space="preserve">A. Supplement section</w:t>
       </w:r>
     </w:p>
-    <w:bookmarkStart w:id="54" w:name="supplement-methods"/>
+    <w:bookmarkStart w:id="64" w:name="supplement-methods"/>
     <w:p>
       <w:pPr>
         <w:pStyle w:val="Heading2"/>
@@ -5110,7 +5219,7 @@
         <w:pStyle w:val="FirstParagraph"/>
       </w:pPr>
       <w:r>
-        <w:t xml:space="preserve">Besides of serology test results and demographic data, CBS has linked the administrative data for the cohort, which provided additional information on their hospitalizations, clinic visits, diagnoses, COVID vaccinations, and long-term disability claims. Similarly, AHS and CANPATH have completed linkages and included additional vaccination history.</w:t>
+        <w:t xml:space="preserve">(to-be-deleted: we do not utilize most of the demographic variabes in our analysis) Besides of serology test results and demographic data, CBS has linked the administrative data for the cohort, which provided additional information on their hospitalizations, clinic visits, diagnoses, COVID vaccinations, and long-term disability claims. Similarly, AHS and CANPATH have completed linkages and included additional vaccination history.</w:t>
       </w:r>
     </w:p>
     <w:p>
@@ -5118,7 +5227,15 @@
         <w:pStyle w:val="BodyText"/>
       </w:pPr>
       <w:r>
-        <w:t xml:space="preserve">A short paragraph about weighting: Our analysis is based on individual level. As we are calculating measurements at a monthly scale, samples sampled at different months were unweighted as they contributed independently to each month’s point prevalence estimates. While in all of those three dataset, it’s possible to have one individual being sampled multiple times within the same month, in this case we applied weights to each individual according to the number of samples they have in the same month.</w:t>
+        <w:t xml:space="preserve">A short paragraph about weighting: Our analysis is based on individual level. As we are calculating measurements at a monthly scale, samples sampled at different months were unweighted as they contributed independently to each month’s point prevalence estimates. While in all of those three dataset, it’s possible to have one individual being sampled multiple times within the same month, in this case we applied weights to each individual according to the number of samples they have in the same month. In regression model training, individuals who provided multiple samples were also down-weighted according to the number of samples they provided.</w:t>
+      </w:r>
+    </w:p>
+    <w:p>
+      <w:pPr>
+        <w:pStyle w:val="BodyText"/>
+      </w:pPr>
+      <w:r>
+        <w:t xml:space="preserve">A paragraph about the training data: Cite the table summarizing the features of training data (Table S1). Clarify which data has matched assay results.</w:t>
       </w:r>
     </w:p>
     <w:p>
@@ -5126,9 +5243,9 @@
         <w:br w:type="page"/>
       </w:r>
     </w:p>
-    <w:bookmarkEnd w:id="54"/>
-    <w:bookmarkEnd w:id="55"/>
-    <w:bookmarkStart w:id="57" w:name="supplemental-tables"/>
+    <w:bookmarkEnd w:id="64"/>
+    <w:bookmarkEnd w:id="65"/>
+    <w:bookmarkStart w:id="67" w:name="supplemental-tables"/>
     <w:p>
       <w:pPr>
         <w:pStyle w:val="Heading1"/>
@@ -5137,10 +5254,18 @@
         <w:t xml:space="preserve">Supplemental tables</w:t>
       </w:r>
     </w:p>
-    <w:bookmarkStart w:id="56" w:name="cor-sample"/>
     <w:p>
       <w:pPr>
         <w:pStyle w:val="FirstParagraph"/>
+      </w:pPr>
+      <w:r>
+        <w:t xml:space="preserve">Add a table here summarizing the sample size, data source of the training data we used.</w:t>
+      </w:r>
+    </w:p>
+    <w:bookmarkStart w:id="66" w:name="cor-sample"/>
+    <w:p>
+      <w:pPr>
+        <w:pStyle w:val="BodyText"/>
       </w:pPr>
       <w:r>
         <w:rPr>
@@ -5744,14 +5869,14 @@
         </w:tc>
       </w:tr>
     </w:tbl>
-    <w:bookmarkEnd w:id="56"/>
+    <w:bookmarkEnd w:id="66"/>
     <w:p>
       <w:r>
         <w:br w:type="page"/>
       </w:r>
     </w:p>
-    <w:bookmarkEnd w:id="57"/>
-    <w:bookmarkStart w:id="61" w:name="supplemental-figures"/>
+    <w:bookmarkEnd w:id="67"/>
+    <w:bookmarkStart w:id="71" w:name="supplemental-figures"/>
     <w:p>
       <w:pPr>
         <w:pStyle w:val="Heading1"/>
@@ -5760,7 +5885,7 @@
         <w:t xml:space="preserve">Supplemental figures</w:t>
       </w:r>
     </w:p>
-    <w:bookmarkStart w:id="60" w:name="lem-sample"/>
+    <w:bookmarkStart w:id="70" w:name="lem-sample"/>
     <w:p>
       <w:pPr>
         <w:pStyle w:val="FirstParagraph"/>
@@ -5792,18 +5917,18 @@
           <wp:inline>
             <wp:extent cx="4587290" cy="917458"/>
             <wp:effectExtent b="0" l="0" r="0" t="0"/>
-            <wp:docPr descr="" title="" id="58" name="Picture"/>
+            <wp:docPr descr="" title="" id="68" name="Picture"/>
             <a:graphic>
               <a:graphicData uri="http://schemas.openxmlformats.org/drawingml/2006/picture">
                 <pic:pic>
                   <pic:nvPicPr>
-                    <pic:cNvPr descr="../4_output/figs/figure.png" id="59" name="Picture"/>
+                    <pic:cNvPr descr="../4_output/figs/figure.png" id="69" name="Picture"/>
                     <pic:cNvPicPr>
                       <a:picLocks noChangeArrowheads="1" noChangeAspect="1"/>
                     </pic:cNvPicPr>
                   </pic:nvPicPr>
                   <pic:blipFill>
-                    <a:blip r:embed="rId40"/>
+                    <a:blip r:embed="rId42"/>
                     <a:stretch>
                       <a:fillRect/>
                     </a:stretch>
@@ -5830,8 +5955,8 @@
         </w:drawing>
       </w:r>
     </w:p>
-    <w:bookmarkEnd w:id="60"/>
-    <w:bookmarkEnd w:id="61"/>
+    <w:bookmarkEnd w:id="70"/>
+    <w:bookmarkEnd w:id="71"/>
     <w:sectPr>
       <w:footerReference r:id="rId9" w:type="default"/>
       <w:pgSz w:h="15840" w:w="12240"/>

</xml_diff>